<commit_message>
Formatação ABNT - Início
</commit_message>
<xml_diff>
--- a/PROJETO_PESQUISA.docx
+++ b/PROJETO_PESQUISA.docx
@@ -561,17 +561,11 @@
     </w:p>
     <w:p>
       <w:pPr>
-        <w:pStyle w:val="Tableoffigures"/>
+        <w:pStyle w:val="Ndice1defiguras"/>
         <w:tabs>
-          <w:tab w:val="clear" w:pos="709"/>
-          <w:tab w:val="right" w:pos="9061" w:leader="dot"/>
+          <w:tab w:val="right" w:pos="9071" w:leader="dot"/>
         </w:tabs>
-        <w:rPr>
-          <w:rFonts w:ascii="Calibri" w:hAnsi="Calibri" w:cs="Calibri"/>
-          <w:sz w:val="22"/>
-          <w:szCs w:val="22"/>
-          <w:lang w:eastAsia="pt-BR"/>
-        </w:rPr>
+        <w:rPr/>
       </w:pPr>
       <w:r>
         <w:fldChar w:fldCharType="begin"/>
@@ -579,60 +573,88 @@
       <w:r>
         <w:rPr>
           <w:rStyle w:val="Vnculodendice"/>
+          <w:sz w:val="24"/>
+          <w:highlight w:val="white"/>
+          <w:szCs w:val="24"/>
         </w:rPr>
         <w:instrText> TOC \c "Tabela" </w:instrText>
       </w:r>
       <w:r>
         <w:rPr>
           <w:rStyle w:val="Vnculodendice"/>
+          <w:sz w:val="24"/>
+          <w:highlight w:val="white"/>
+          <w:szCs w:val="24"/>
         </w:rPr>
         <w:fldChar w:fldCharType="separate"/>
       </w:r>
-      <w:hyperlink w:anchor="_Toc383698209">
-        <w:r>
-          <w:rPr>
-            <w:webHidden/>
-          </w:rPr>
-          <w:fldChar w:fldCharType="begin"/>
-        </w:r>
-        <w:r>
-          <w:rPr>
-            <w:webHidden/>
-          </w:rPr>
-          <w:instrText>PAGEREF _Toc383698209 \h</w:instrText>
-        </w:r>
-        <w:r>
-          <w:rPr>
-            <w:webHidden/>
-          </w:rPr>
-          <w:fldChar w:fldCharType="separate"/>
-        </w:r>
+      <w:hyperlink w:anchor="Tabela!0|sequence">
         <w:r>
           <w:rPr>
             <w:rStyle w:val="Vnculodendice"/>
+            <w:color w:val="000000"/>
+            <w:sz w:val="24"/>
+            <w:szCs w:val="24"/>
+            <w:highlight w:val="white"/>
           </w:rPr>
-          <w:t>Tabela 1 - Diretrizes construtivas para a zona bioclimática 5.</w:t>
+          <w:t>Tabela 1: Formato de Frame e Pacote Ethernet</w:t>
           <w:tab/>
-          <w:t>2</w:t>
+          <w:t>15</w:t>
         </w:r>
+      </w:hyperlink>
+    </w:p>
+    <w:p>
+      <w:pPr>
+        <w:pStyle w:val="Ndice1defiguras"/>
+        <w:tabs>
+          <w:tab w:val="right" w:pos="9071" w:leader="dot"/>
+        </w:tabs>
+        <w:rPr/>
+      </w:pPr>
+      <w:hyperlink w:anchor="Tabela!2|sequence">
         <w:r>
           <w:rPr>
-            <w:webHidden/>
+            <w:rStyle w:val="Vnculodendice"/>
+            <w:color w:val="000000"/>
+            <w:sz w:val="24"/>
+            <w:szCs w:val="24"/>
+            <w:highlight w:val="white"/>
           </w:rPr>
-          <w:fldChar w:fldCharType="end"/>
+          <w:t>Tabela 2: Especificações de Normas 803.2</w:t>
+          <w:tab/>
+          <w:t>16</w:t>
         </w:r>
       </w:hyperlink>
     </w:p>
     <w:p>
       <w:pPr>
-        <w:pStyle w:val="Paragrafo"/>
-        <w:rPr/>
-      </w:pPr>
-      <w:r>
-        <w:rPr/>
-      </w:r>
-      <w:r>
-        <w:rPr/>
+        <w:pStyle w:val="Ndice1defiguras"/>
+        <w:tabs>
+          <w:tab w:val="right" w:pos="9071" w:leader="dot"/>
+        </w:tabs>
+        <w:rPr/>
+      </w:pPr>
+      <w:hyperlink w:anchor="Tabela!1|sequence">
+        <w:r>
+          <w:rPr>
+            <w:rStyle w:val="Vnculodendice"/>
+            <w:color w:val="000000"/>
+            <w:sz w:val="24"/>
+            <w:szCs w:val="24"/>
+            <w:highlight w:val="white"/>
+          </w:rPr>
+          <w:t>Tabela 3 - Diretrizes construtivas para a zona bioclimática 5.</w:t>
+          <w:tab/>
+          <w:t>17</w:t>
+        </w:r>
+      </w:hyperlink>
+      <w:r>
+        <w:rPr>
+          <w:rStyle w:val="Vnculodendice"/>
+          <w:sz w:val="24"/>
+          <w:highlight w:val="white"/>
+          <w:szCs w:val="24"/>
+        </w:rPr>
         <w:fldChar w:fldCharType="end"/>
       </w:r>
     </w:p>
@@ -654,93 +676,62 @@
     </w:p>
     <w:p>
       <w:pPr>
-        <w:pStyle w:val="Tableoffigures"/>
+        <w:pStyle w:val="Ndice1defiguras"/>
         <w:tabs>
-          <w:tab w:val="clear" w:pos="709"/>
-          <w:tab w:val="left" w:pos="284" w:leader="none"/>
-          <w:tab w:val="right" w:pos="9061" w:leader="dot"/>
+          <w:tab w:val="right" w:pos="9071" w:leader="dot"/>
         </w:tabs>
-        <w:rPr>
-          <w:rFonts w:ascii="Calibri" w:hAnsi="Calibri" w:cs="Calibri"/>
-          <w:sz w:val="22"/>
-          <w:szCs w:val="22"/>
-          <w:lang w:eastAsia="pt-BR"/>
-        </w:rPr>
+        <w:rPr/>
       </w:pPr>
       <w:r>
         <w:fldChar w:fldCharType="begin"/>
       </w:r>
       <w:r>
-        <w:rPr>
-          <w:rStyle w:val="Vnculodendice"/>
-          <w:sz w:val="22"/>
-          <w:szCs w:val="22"/>
-          <w:rFonts w:cs="Calibri" w:ascii="Calibri" w:hAnsi="Calibri"/>
-        </w:rPr>
+        <w:rPr/>
         <w:instrText> TOC \c "Equação" </w:instrText>
       </w:r>
       <w:r>
-        <w:rPr>
-          <w:rStyle w:val="Vnculodendice"/>
-          <w:sz w:val="22"/>
-          <w:szCs w:val="22"/>
-          <w:rFonts w:cs="Calibri" w:ascii="Calibri" w:hAnsi="Calibri"/>
-        </w:rPr>
+        <w:rPr/>
         <w:fldChar w:fldCharType="separate"/>
       </w:r>
-      <w:hyperlink w:anchor="_Toc383698192">
+      <w:r>
+        <w:rPr/>
+        <w:t xml:space="preserve"> </w:t>
+      </w:r>
+      <w:r>
+        <w:rPr/>
+        <w:t>Equação 1: Cálculo velocidade Ethernet</w:t>
+      </w:r>
+      <w:hyperlink w:anchor="Equação!1|sequence">
         <w:r>
-          <w:rPr>
-            <w:rStyle w:val="Vnculodendice"/>
-            <w:rFonts w:cs="Calibri" w:ascii="Calibri" w:hAnsi="Calibri"/>
-            <w:sz w:val="22"/>
-            <w:szCs w:val="22"/>
-            <w:lang w:eastAsia="pt-BR"/>
-          </w:rPr>
+          <w:rPr/>
           <w:tab/>
-        </w:r>
-        <w:r>
-          <w:rPr>
-            <w:webHidden/>
-          </w:rPr>
-          <w:fldChar w:fldCharType="begin"/>
-        </w:r>
-        <w:r>
-          <w:rPr>
-            <w:webHidden/>
-          </w:rPr>
-          <w:instrText>PAGEREF _Toc383698192 \h</w:instrText>
-        </w:r>
-        <w:r>
-          <w:rPr>
-            <w:webHidden/>
-          </w:rPr>
-          <w:fldChar w:fldCharType="separate"/>
-        </w:r>
-        <w:r>
-          <w:rPr>
-            <w:rStyle w:val="Vnculodendice"/>
-          </w:rPr>
-          <w:t>Equação 1</w:t>
-          <w:tab/>
-          <w:t>2</w:t>
-        </w:r>
-        <w:r>
-          <w:rPr>
-            <w:webHidden/>
-          </w:rPr>
-          <w:fldChar w:fldCharType="end"/>
+          <w:t>16</w:t>
         </w:r>
       </w:hyperlink>
     </w:p>
     <w:p>
       <w:pPr>
-        <w:pStyle w:val="Paragrafo"/>
-        <w:rPr/>
-      </w:pPr>
-      <w:r>
-        <w:rPr/>
-      </w:r>
+        <w:pStyle w:val="Ndice1defiguras"/>
+        <w:tabs>
+          <w:tab w:val="right" w:pos="9071" w:leader="dot"/>
+        </w:tabs>
+        <w:rPr/>
+      </w:pPr>
+      <w:r>
+        <w:rPr/>
+        <w:t xml:space="preserve"> </w:t>
+      </w:r>
+      <w:r>
+        <w:rPr/>
+        <w:t>(2)</w:t>
+      </w:r>
+      <w:hyperlink w:anchor="Equação!0|sequence">
+        <w:r>
+          <w:rPr/>
+          <w:tab/>
+          <w:t>18</w:t>
+        </w:r>
+      </w:hyperlink>
       <w:r>
         <w:rPr/>
         <w:fldChar w:fldCharType="end"/>
@@ -1226,6 +1217,29 @@
       <w:r>
         <w:rPr/>
         <w:t>SUMÁRIO</w:t>
+      </w:r>
+    </w:p>
+    <w:p>
+      <w:pPr>
+        <w:sectPr>
+          <w:headerReference w:type="default" r:id="rId3"/>
+          <w:type w:val="nextPage"/>
+          <w:pgSz w:w="11906" w:h="16838"/>
+          <w:pgMar w:left="1701" w:right="1134" w:header="709" w:top="1701" w:footer="0" w:bottom="1134" w:gutter="0"/>
+          <w:pgNumType w:start="1" w:fmt="decimal"/>
+          <w:formProt w:val="false"/>
+          <w:textDirection w:val="lrTb"/>
+          <w:docGrid w:type="default" w:linePitch="360" w:charSpace="16384"/>
+        </w:sectPr>
+      </w:pPr>
+    </w:p>
+    <w:p>
+      <w:pPr>
+        <w:pStyle w:val="Paragrafo"/>
+        <w:rPr/>
+      </w:pPr>
+      <w:r>
+        <w:rPr/>
       </w:r>
     </w:p>
     <w:sdt>
@@ -3332,15 +3346,7 @@
       </w:pPr>
       <w:r>
         <w:rPr/>
-        <w:t xml:space="preserve">A Ethernet é um conjunto de normas e padrões de rede que define regras numa </w:t>
-      </w:r>
-      <w:r>
-        <w:rPr/>
-        <w:t>Rede de Internet Local</w:t>
-      </w:r>
-      <w:r>
-        <w:rPr/>
-        <w:t xml:space="preserve"> (</w:t>
+        <w:t>A Ethernet é um conjunto de normas e padrões de rede que define regras numa Rede de Internet Local (</w:t>
       </w:r>
       <w:r>
         <w:rPr>
@@ -3351,19 +3357,7 @@
       </w:r>
       <w:r>
         <w:rPr/>
-        <w:t>(LAN)</w:t>
-      </w:r>
-      <w:r>
-        <w:rPr/>
-        <w:t xml:space="preserve">) para a transmissão de dados, implementando o algorítmo </w:t>
-      </w:r>
-      <w:r>
-        <w:rPr/>
-        <w:t>de Acesso Múltiplo com Detecção de Transporte e Controle de Colição</w:t>
-      </w:r>
-      <w:r>
-        <w:rPr/>
-        <w:t xml:space="preserve"> (</w:t>
+        <w:t>(LAN)) para a transmissão de dados, implementando o algorítmo de Acesso Múltiplo com Detecção de Transporte e Controle de Colição (</w:t>
       </w:r>
       <w:r>
         <w:rPr>
@@ -3374,23 +3368,7 @@
       </w:r>
       <w:r>
         <w:rPr/>
-        <w:t xml:space="preserve"> </w:t>
-      </w:r>
-      <w:r>
-        <w:rPr/>
-        <w:t>(CSMA/CD)</w:t>
-      </w:r>
-      <w:r>
-        <w:rPr/>
-        <w:t xml:space="preserve">) para acesso a dados e o </w:t>
-      </w:r>
-      <w:r>
-        <w:rPr/>
-        <w:t>Controle de Acesso ao Meio</w:t>
-      </w:r>
-      <w:r>
-        <w:rPr/>
-        <w:t xml:space="preserve"> (</w:t>
+        <w:t xml:space="preserve"> (CSMA/CD)) para acesso a dados e o Controle de Acesso ao Meio (</w:t>
       </w:r>
       <w:bookmarkStart w:id="38" w:name="_GoBack"/>
       <w:r>
@@ -3410,11 +3388,7 @@
       </w:r>
       <w:r>
         <w:rPr/>
-        <w:t>(MAC)</w:t>
-      </w:r>
-      <w:r>
-        <w:rPr/>
-        <w:t>) para controle de acesso ao meio.</w:t>
+        <w:t>(MAC)) para controle de acesso ao meio.</w:t>
       </w:r>
     </w:p>
     <w:p>
@@ -3500,15 +3474,7 @@
       </w:r>
       <w:r>
         <w:rPr/>
-        <w:t xml:space="preserve"> </w:t>
-      </w:r>
-      <w:r>
-        <w:rPr/>
-        <w:t>(</w:t>
-      </w:r>
-      <w:r>
-        <w:rPr/>
-        <w:t>MII).</w:t>
+        <w:t xml:space="preserve"> (MII).</w:t>
       </w:r>
     </w:p>
     <w:p>
@@ -3575,15 +3541,7 @@
       </w:r>
       <w:r>
         <w:rPr/>
-        <w:t xml:space="preserve"> (PH</w:t>
-      </w:r>
-      <w:r>
-        <w:rPr/>
-        <w:t>Y</w:t>
-      </w:r>
-      <w:r>
-        <w:rPr/>
-        <w:t xml:space="preserve">) para a transmissão desses dados, tal qual é dividida em subcamadas, são elas: </w:t>
+        <w:t xml:space="preserve"> (PHY) para a transmissão desses dados, tal qual é dividida em subcamadas, são elas: </w:t>
       </w:r>
       <w:r>
         <w:rPr>
@@ -3666,31 +3624,7 @@
       </w:pPr>
       <w:r>
         <w:rPr/>
-        <w:t>A primeira subcamada física PCS provê o serviço de codificação/decodificação dos dados em blocos de 66 bit</w:t>
-      </w:r>
-      <w:r>
-        <w:rPr/>
-        <w:t>s</w:t>
-      </w:r>
-      <w:r>
-        <w:rPr/>
-        <w:t xml:space="preserve"> (64</w:t>
-      </w:r>
-      <w:r>
-        <w:rPr/>
-        <w:t>b</w:t>
-      </w:r>
-      <w:r>
-        <w:rPr/>
-        <w:t>/66</w:t>
-      </w:r>
-      <w:r>
-        <w:rPr/>
-        <w:t>b</w:t>
-      </w:r>
-      <w:r>
-        <w:rPr/>
-        <w:t xml:space="preserve">), é responsável por distribuir os dados em diferentes faixas, compensação de diferença de taxas entre o reconciliador e o PMA, determinar quando uma conexão foi estabelecida informando então ao gerenciador quando o dispositivo está pronto para uso. </w:t>
+        <w:t xml:space="preserve">A primeira subcamada física PCS provê o serviço de codificação/decodificação dos dados em blocos de 66 bits (64b/66b), é responsável por distribuir os dados em diferentes faixas, compensação de diferença de taxas entre o reconciliador e o PMA, determinar quando uma conexão foi estabelecida informando então ao gerenciador quando o dispositivo está pronto para uso. </w:t>
       </w:r>
     </w:p>
     <w:p>
@@ -3833,15 +3767,7 @@
       </w:r>
       <w:r>
         <w:rPr/>
-        <w:t xml:space="preserve"> vão e voltem pela mesma faixa. Ainda na terceira camada, quando há a comunicação entre dois PMAs, pode-se usar especificação elétrica de módulos plugáveis com dez faixas a 10.3125 GBd e </w:t>
-      </w:r>
-      <w:r>
-        <w:rPr/>
-        <w:t>também de módulos plugáveis e pontos combinados</w:t>
-      </w:r>
-      <w:r>
-        <w:rPr/>
-        <w:t xml:space="preserve"> com quatro faixas a 25.78125 Gbd.</w:t>
+        <w:t xml:space="preserve"> vão e voltem pela mesma faixa. Ainda na terceira camada, quando há a comunicação entre dois PMAs, pode-se usar especificação elétrica de módulos plugáveis com dez faixas a 10.3125 GBd e também de módulos plugáveis e pontos combinados com quatro faixas a 25.78125 Gbd.</w:t>
       </w:r>
     </w:p>
     <w:p>
@@ -3880,15 +3806,7 @@
       </w:r>
       <w:r>
         <w:rPr/>
-        <w:t xml:space="preserve"> de bit</w:t>
-      </w:r>
-      <w:r>
-        <w:rPr/>
-        <w:t>s</w:t>
-      </w:r>
-      <w:r>
-        <w:rPr/>
-        <w:t xml:space="preserve"> para </w:t>
+        <w:t xml:space="preserve"> de bits para </w:t>
       </w:r>
       <w:r>
         <w:rPr>
@@ -3972,14 +3890,7 @@
           <w:i/>
           <w:iCs/>
         </w:rPr>
-        <w:t xml:space="preserve"> </w:t>
-      </w:r>
-      <w:r>
-        <w:rPr>
-          <w:i/>
-          <w:iCs/>
-        </w:rPr>
-        <w:t>Medium</w:t>
+        <w:t xml:space="preserve"> Medium</w:t>
       </w:r>
       <w:r>
         <w:rPr>
@@ -4086,11 +3997,7 @@
       <w:bookmarkEnd w:id="46"/>
       <w:r>
         <w:rPr/>
-        <w:t xml:space="preserve">amada </w:t>
-      </w:r>
-      <w:r>
-        <w:rPr/>
-        <w:t>de Enlace</w:t>
+        <w:t>amada de Enlace</w:t>
       </w:r>
     </w:p>
     <w:p>
@@ -4139,22 +4046,1067 @@
       </w:pPr>
       <w:r>
         <w:rPr/>
-        <w:t>Entre as entidades, inicialmente há o MAC, que provê o serviço de transferência de dados entre MACs, onde sua semântica de transferência é constituída de: endereço de destino (que pode ser um MAC ou um grupo), endereço de origem, unidade de serviço de dados MAC e sequência de checagem de frame. Tais semânticas trabalham através de frames e pacotes sendo os frames encapsulados em pacotes pelo MAC e cada elemento é especificado conforme a tabela abaixo:</w:t>
-      </w:r>
-    </w:p>
-    <w:p>
-      <w:pPr>
-        <w:pStyle w:val="Paragrafo"/>
-        <w:rPr/>
-      </w:pPr>
-      <w:r>
-        <w:rPr/>
-      </w:r>
-    </w:p>
-    <w:p>
-      <w:pPr>
-        <w:pStyle w:val="Paragrafo"/>
-        <w:rPr/>
+        <w:t xml:space="preserve">Entre as entidades, inicialmente há o MAC, que provê o serviço de transferência de dados entre MACs, onde sua semântica de transferência é constituída de: endereço de destino (que pode ser um MAC ou um grupo), endereço de origem, unidade de serviço de dados MAC e sequência de checagem de frame. Tais semânticas trabalham através de frames e pacotes sendo os frames encapsulados em pacotes pelo MAC e cada elemento é especificado conforme </w:t>
+      </w:r>
+      <w:r>
+        <w:rPr/>
+        <w:fldChar w:fldCharType="begin"/>
+      </w:r>
+      <w:r>
+        <w:rPr/>
+        <w:instrText> REF Ref_Tabela1_label_and_number \h </w:instrText>
+      </w:r>
+      <w:r>
+        <w:rPr/>
+        <w:fldChar w:fldCharType="separate"/>
+      </w:r>
+      <w:r>
+        <w:rPr/>
+        <w:t>Erro: Origem da referência não encontrada</w:t>
+      </w:r>
+      <w:r>
+        <w:rPr/>
+        <w:fldChar w:fldCharType="end"/>
+      </w:r>
+      <w:r>
+        <w:rPr/>
+        <w:t>.</w:t>
+      </w:r>
+    </w:p>
+    <w:p>
+      <w:pPr>
+        <w:pStyle w:val="Paragrafo"/>
+        <w:rPr/>
+      </w:pPr>
+      <w:r>
+        <w:rPr/>
+        <w:t xml:space="preserve">O primeiro elemento (preâmbulo), ajuda na sincronização do PLS com o tempo do pacote e serve para avisar que um </w:t>
+      </w:r>
+      <w:r>
+        <w:rPr>
+          <w:i/>
+          <w:iCs/>
+        </w:rPr>
+        <w:t>frame</w:t>
+      </w:r>
+      <w:r>
+        <w:rPr/>
+        <w:t xml:space="preserve"> está a caminho. O SFD é a sequência de dados fixada (10101011) que antecede o </w:t>
+      </w:r>
+      <w:r>
+        <w:rPr>
+          <w:i/>
+          <w:iCs/>
+        </w:rPr>
+        <w:t>frame</w:t>
+      </w:r>
+      <w:r>
+        <w:rPr/>
+        <w:t xml:space="preserve">, ou seja, depois dela o receptor saberá que será os bits do </w:t>
+      </w:r>
+      <w:r>
+        <w:rPr>
+          <w:i/>
+          <w:iCs/>
+        </w:rPr>
+        <w:t>frame</w:t>
+      </w:r>
+      <w:r>
+        <w:rPr/>
+        <w:t>. Os campos de endereço possuem 48 bits cada, e o endereço de destino pode ser um MAC unico, um grupo ou todos os endereços da LAN. O campo de Tamanho indica o número de bytes dentro do próximo campo (Dados Cliente MAC).</w:t>
+      </w:r>
+    </w:p>
+    <w:p>
+      <w:pPr>
+        <w:pStyle w:val="Paragrafo"/>
+        <w:rPr/>
+      </w:pPr>
+      <w:r>
+        <w:rPr/>
+      </w:r>
+      <w:r>
+        <mc:AlternateContent>
+          <mc:Choice Requires="wps">
+            <w:drawing>
+              <wp:anchor behindDoc="0" distT="0" distB="0" distL="0" distR="0" simplePos="0" locked="0" layoutInCell="1" allowOverlap="1" relativeHeight="6">
+                <wp:simplePos x="0" y="0"/>
+                <wp:positionH relativeFrom="column">
+                  <wp:align>center</wp:align>
+                </wp:positionH>
+                <wp:positionV relativeFrom="paragraph">
+                  <wp:posOffset>635</wp:posOffset>
+                </wp:positionV>
+                <wp:extent cx="5727700" cy="2552700"/>
+                <wp:effectExtent l="0" t="0" r="0" b="0"/>
+                <wp:wrapSquare wrapText="largest"/>
+                <wp:docPr id="1" name="Quadro1"/>
+                <a:graphic xmlns:a="http://schemas.openxmlformats.org/drawingml/2006/main">
+                  <a:graphicData uri="http://schemas.microsoft.com/office/word/2010/wordprocessingShape">
+                    <wps:wsp>
+                      <wps:cNvSpPr txBox="1"/>
+                      <wps:spPr>
+                        <a:xfrm>
+                          <a:off x="0" y="0"/>
+                          <a:ext cx="5727700" cy="2552700"/>
+                        </a:xfrm>
+                        <a:prstGeom prst="rect"/>
+                      </wps:spPr>
+                      <wps:txbx>
+                        <w:txbxContent>
+                          <w:p>
+                            <w:pPr>
+                              <w:pStyle w:val="Tabela"/>
+                              <w:spacing w:before="120" w:after="120"/>
+                              <w:rPr/>
+                            </w:pPr>
+                            <w:r>
+                              <w:rPr/>
+                              <w:object w:dxaOrig="9237" w:dyaOrig="3573">
+                                <v:shape id="ole_rId4" style="width:451pt;height:178.65pt" o:ole="">
+                                  <v:imagedata r:id="rId5" o:title=""/>
+                                </v:shape>
+                                <o:OLEObject Type="Embed" ProgID="Excel.Sheet.12" ShapeID="ole_rId4" DrawAspect="Content" ObjectID="_1276144539" r:id="rId4"/>
+                              </w:object>
+                            </w:r>
+                            <w:r>
+                              <w:rPr>
+                                <w:vanish/>
+                              </w:rPr>
+                              <w:br/>
+                            </w:r>
+                            <w:r>
+                              <w:rPr>
+                                <w:color w:val="000000"/>
+                              </w:rPr>
+                              <w:t xml:space="preserve">Tabela </w:t>
+                            </w:r>
+                            <w:r>
+                              <w:rPr>
+                                <w:color w:val="000000"/>
+                              </w:rPr>
+                              <w:fldChar w:fldCharType="begin"/>
+                            </w:r>
+                            <w:r>
+                              <w:rPr/>
+                              <w:instrText> SEQ Tabela \* ARABIC </w:instrText>
+                            </w:r>
+                            <w:r>
+                              <w:rPr/>
+                              <w:fldChar w:fldCharType="separate"/>
+                            </w:r>
+                            <w:r>
+                              <w:rPr/>
+                              <w:t>1</w:t>
+                            </w:r>
+                            <w:r>
+                              <w:rPr/>
+                              <w:fldChar w:fldCharType="end"/>
+                            </w:r>
+                            <w:r>
+                              <w:rPr>
+                                <w:color w:val="000000"/>
+                              </w:rPr>
+                              <w:t>: Formato de Frame e Pacote Ethernet</w:t>
+                            </w:r>
+                          </w:p>
+                        </w:txbxContent>
+                      </wps:txbx>
+                      <wps:bodyPr anchor="t" lIns="0" tIns="0" rIns="0" bIns="0">
+                        <a:noAutofit/>
+                      </wps:bodyPr>
+                    </wps:wsp>
+                  </a:graphicData>
+                </a:graphic>
+              </wp:anchor>
+            </w:drawing>
+          </mc:Choice>
+          <mc:Fallback>
+            <w:pict>
+              <v:rect style="position:absolute;rotation:0;width:451pt;height:201pt;mso-wrap-distance-left:0pt;mso-wrap-distance-right:0pt;mso-wrap-distance-top:0pt;mso-wrap-distance-bottom:0pt;margin-top:0pt;mso-position-vertical:top;mso-position-vertical-relative:text;margin-left:1.25pt;mso-position-horizontal:center;mso-position-horizontal-relative:text">
+                <v:textbox inset="0in,0in,0in,0in">
+                  <w:txbxContent>
+                    <w:p>
+                      <w:pPr>
+                        <w:pStyle w:val="Tabela"/>
+                        <w:spacing w:before="120" w:after="120"/>
+                        <w:rPr/>
+                      </w:pPr>
+                      <w:r>
+                        <w:rPr/>
+                        <w:object w:dxaOrig="9237" w:dyaOrig="3573">
+                          <v:shape id="ole_rId6" style="width:451pt;height:178.65pt" o:ole="">
+                            <v:imagedata r:id="rId7" o:title=""/>
+                          </v:shape>
+                          <o:OLEObject Type="Embed" ProgID="Excel.Sheet.12" ShapeID="ole_rId6" DrawAspect="Content" ObjectID="_1768856770" r:id="rId6"/>
+                        </w:object>
+                      </w:r>
+                      <w:r>
+                        <w:rPr>
+                          <w:vanish/>
+                        </w:rPr>
+                        <w:br/>
+                      </w:r>
+                      <w:r>
+                        <w:rPr>
+                          <w:color w:val="000000"/>
+                        </w:rPr>
+                        <w:t xml:space="preserve">Tabela </w:t>
+                      </w:r>
+                      <w:r>
+                        <w:rPr>
+                          <w:color w:val="000000"/>
+                        </w:rPr>
+                        <w:fldChar w:fldCharType="begin"/>
+                      </w:r>
+                      <w:r>
+                        <w:rPr/>
+                        <w:instrText> SEQ Tabela \* ARABIC </w:instrText>
+                      </w:r>
+                      <w:r>
+                        <w:rPr/>
+                        <w:fldChar w:fldCharType="separate"/>
+                      </w:r>
+                      <w:r>
+                        <w:rPr/>
+                        <w:t>1</w:t>
+                      </w:r>
+                      <w:r>
+                        <w:rPr/>
+                        <w:fldChar w:fldCharType="end"/>
+                      </w:r>
+                      <w:r>
+                        <w:rPr>
+                          <w:color w:val="000000"/>
+                        </w:rPr>
+                        <w:t>: Formato de Frame e Pacote Ethernet</w:t>
+                      </w:r>
+                    </w:p>
+                  </w:txbxContent>
+                </v:textbox>
+                <w10:wrap type="square" side="largest"/>
+              </v:rect>
+            </w:pict>
+          </mc:Fallback>
+        </mc:AlternateContent>
+      </w:r>
+    </w:p>
+    <w:p>
+      <w:pPr>
+        <w:pStyle w:val="Paragrafo"/>
+        <w:rPr/>
+      </w:pPr>
+      <w:r>
+        <w:rPr/>
+        <w:t xml:space="preserve">Depois de encapsulado, o </w:t>
+      </w:r>
+      <w:r>
+        <w:rPr>
+          <w:i/>
+          <w:iCs/>
+        </w:rPr>
+        <w:t>frame</w:t>
+      </w:r>
+      <w:r>
+        <w:rPr/>
+        <w:t xml:space="preserve"> é enviado e na recepção é considerado inválido quando: seu tamanho é </w:t>
+      </w:r>
+      <w:r>
+        <w:rPr/>
+        <w:t>não condizente</w:t>
+      </w:r>
+      <w:r>
+        <w:rPr/>
+        <w:t xml:space="preserve"> com o especificado no elemento de tamanho; se o </w:t>
+      </w:r>
+      <w:r>
+        <w:rPr>
+          <w:i/>
+          <w:iCs/>
+        </w:rPr>
+        <w:t>frame</w:t>
+      </w:r>
+      <w:r>
+        <w:rPr/>
+        <w:t xml:space="preserve"> não possuir a quantidade de bits múltipla de 8, pois deve ser uma cadeia de bytes; ou o FCS calculado não coincidir com o valor FEC recebido.</w:t>
+      </w:r>
+    </w:p>
+    <w:p>
+      <w:pPr>
+        <w:pStyle w:val="Paragrafo"/>
+        <w:rPr/>
+      </w:pPr>
+      <w:r>
+        <w:rPr/>
+        <w:t xml:space="preserve">O MAC </w:t>
+      </w:r>
+      <w:r>
+        <w:rPr>
+          <w:i/>
+          <w:iCs/>
+        </w:rPr>
+        <w:t>Control</w:t>
+      </w:r>
+      <w:r>
+        <w:rPr/>
+        <w:t xml:space="preserve"> com CSMA/CD não se faz necessário na 100GE pois essa funcionalidade </w:t>
+      </w:r>
+      <w:r>
+        <w:rPr/>
+        <w:t>com t</w:t>
+      </w:r>
+      <w:r>
+        <w:rPr/>
+        <w:t xml:space="preserve">al </w:t>
+      </w:r>
+      <w:r>
+        <w:rPr/>
+        <w:t>algoritmo</w:t>
+      </w:r>
+      <w:r>
+        <w:rPr/>
+        <w:t xml:space="preserve"> não é </w:t>
+      </w:r>
+      <w:r>
+        <w:rPr/>
+        <w:t>útil</w:t>
+      </w:r>
+      <w:r>
+        <w:rPr/>
+        <w:t xml:space="preserve"> na 100GE visto que ela opera semente em modo </w:t>
+      </w:r>
+      <w:r>
+        <w:rPr>
+          <w:i/>
+          <w:iCs/>
+        </w:rPr>
+        <w:t>full</w:t>
+      </w:r>
+      <w:r>
+        <w:rPr/>
+        <w:t>, logo não risco de colisão de dados.</w:t>
+      </w:r>
+    </w:p>
+    <w:p>
+      <w:pPr>
+        <w:pStyle w:val="Paragrafo"/>
+        <w:rPr/>
+      </w:pPr>
+      <w:r>
+        <w:rPr/>
+        <w:t>Ainda na camada de enlace, porém acima do MAC, tem-se o LLC que facilita, através de mecanismos de multiplexação e demultiplexação, o trânsito e coexistência de vários pacotes num meio de rede com vários pontos. Isso é possível pois ele guarda o endereço de cada MAC dentro da rede e faz todos se enxergarem como um, ou seja, enquanto o MAC guarda a informação dos dados e dispositivos para mostrar a origem e destino do pacote, o LLC mostra o melhor caminho a ser percorrido para esse pacote chegar ao objetivo.</w:t>
+      </w:r>
+    </w:p>
+    <w:p>
+      <w:pPr>
+        <w:pStyle w:val="Paragrafo"/>
+        <w:rPr/>
+      </w:pPr>
+      <w:r>
+        <w:rPr/>
+      </w:r>
+    </w:p>
+    <w:p>
+      <w:pPr>
+        <w:pStyle w:val="Ttulo3"/>
+        <w:numPr>
+          <w:ilvl w:val="2"/>
+          <w:numId w:val="3"/>
+        </w:numPr>
+        <w:ind w:left="851" w:hanging="851"/>
+        <w:rPr/>
+      </w:pPr>
+      <w:r>
+        <w:rPr/>
+        <w:t>Reconciliador</w:t>
+      </w:r>
+    </w:p>
+    <w:p>
+      <w:pPr>
+        <w:pStyle w:val="Paragrafo"/>
+        <w:rPr/>
+      </w:pPr>
+      <w:r>
+        <w:rPr>
+          <w:color w:val="000000"/>
+        </w:rPr>
+        <w:t xml:space="preserve">Esses conceitos tecnológicos (PHY, MAC e LLD) se referem as duas primeiras camadas físicas do modelo OSI e para interligar as duas o 802.3 também padroniza o reconciliador (RS). Opcionalmente o 802.3 também padroniza as </w:t>
+      </w:r>
+      <w:r>
+        <w:rPr>
+          <w:i/>
+          <w:iCs/>
+          <w:color w:val="000000"/>
+        </w:rPr>
+        <w:t xml:space="preserve">Media Independent Interface </w:t>
+      </w:r>
+      <w:r>
+        <w:rPr>
+          <w:color w:val="000000"/>
+        </w:rPr>
+        <w:t>(MII), que provê a interconexão lógica entre o MAC e o PHY, atuando então embaixo do RS. O MII foi desenvolvido para que a camada de enlace de dados e o meio físico trabalhem de forma independente e é especificado na 100GE como CGMII.</w:t>
+      </w:r>
+    </w:p>
+    <w:p>
+      <w:pPr>
+        <w:pStyle w:val="Paragrafo"/>
+        <w:rPr/>
+      </w:pPr>
+      <w:r>
+        <w:rPr>
+          <w:color w:val="000000"/>
+        </w:rPr>
+        <w:t>Em suma, o RS converte a stream de dados dada pelo MAC para dados (sinais) paralelos do CGMII e também o mapeamento dos sinais providos pelo CGMII para as primitivas do MAC, já CGMII é o facilitador de transmissão e recebimento de dados entre o RS e o PHY.</w:t>
+      </w:r>
+    </w:p>
+    <w:p>
+      <w:pPr>
+        <w:pStyle w:val="Paragrafo"/>
+        <w:rPr/>
+      </w:pPr>
+      <w:r>
+        <w:rPr/>
+      </w:r>
+    </w:p>
+    <w:p>
+      <w:pPr>
+        <w:pStyle w:val="Ttulo3"/>
+        <w:numPr>
+          <w:ilvl w:val="2"/>
+          <w:numId w:val="3"/>
+        </w:numPr>
+        <w:ind w:left="851" w:hanging="851"/>
+        <w:rPr/>
+      </w:pPr>
+      <w:r>
+        <w:rPr/>
+        <w:t>Evolução</w:t>
+      </w:r>
+    </w:p>
+    <w:p>
+      <w:pPr>
+        <w:pStyle w:val="Paragrafo"/>
+        <w:rPr>
+          <w:color w:val="000000"/>
+        </w:rPr>
+      </w:pPr>
+      <w:r>
+        <w:rPr>
+          <w:color w:val="000000"/>
+        </w:rPr>
+        <w:t>Todas essas definições são padronizadas pela IEEE para a 100GE e vários fatores foram essenciais para o alcance de tal velocidade, isso fica claro ao compar</w:t>
+      </w:r>
+      <w:r>
+        <w:rPr>
+          <w:color w:val="000000"/>
+        </w:rPr>
+        <w:t>á</w:t>
+      </w:r>
+      <w:r>
+        <w:rPr>
+          <w:color w:val="000000"/>
+        </w:rPr>
+        <w:t>-lo com outros padrões como 10GE, 25GE e 400GE, sendo eles conjuntos de normas para a velocidade, respectivamente, de 10 Gb/s, 25 Gb/s e 400 Gb/s,  todos eles definidos pelo grupo 802.3.</w:t>
+      </w:r>
+    </w:p>
+    <w:p>
+      <w:pPr>
+        <w:pStyle w:val="Paragrafo"/>
+        <w:rPr>
+          <w:color w:val="000000"/>
+        </w:rPr>
+      </w:pPr>
+      <w:r>
+        <w:rPr/>
+      </w:r>
+      <w:r>
+        <mc:AlternateContent>
+          <mc:Choice Requires="wps">
+            <w:drawing>
+              <wp:anchor behindDoc="0" distT="0" distB="0" distL="0" distR="0" simplePos="0" locked="0" layoutInCell="1" allowOverlap="1" relativeHeight="2">
+                <wp:simplePos x="0" y="0"/>
+                <wp:positionH relativeFrom="column">
+                  <wp:align>center</wp:align>
+                </wp:positionH>
+                <wp:positionV relativeFrom="paragraph">
+                  <wp:posOffset>635</wp:posOffset>
+                </wp:positionV>
+                <wp:extent cx="5721350" cy="2108835"/>
+                <wp:effectExtent l="0" t="0" r="0" b="0"/>
+                <wp:wrapSquare wrapText="largest"/>
+                <wp:docPr id="2" name="Quadro2"/>
+                <a:graphic xmlns:a="http://schemas.openxmlformats.org/drawingml/2006/main">
+                  <a:graphicData uri="http://schemas.microsoft.com/office/word/2010/wordprocessingShape">
+                    <wps:wsp>
+                      <wps:cNvSpPr txBox="1"/>
+                      <wps:spPr>
+                        <a:xfrm>
+                          <a:off x="0" y="0"/>
+                          <a:ext cx="5721350" cy="2108835"/>
+                        </a:xfrm>
+                        <a:prstGeom prst="rect"/>
+                      </wps:spPr>
+                      <wps:txbx>
+                        <w:txbxContent>
+                          <w:p>
+                            <w:pPr>
+                              <w:pStyle w:val="Tabela"/>
+                              <w:spacing w:before="120" w:after="120"/>
+                              <w:rPr/>
+                            </w:pPr>
+                            <w:r>
+                              <w:rPr/>
+                              <w:object w:dxaOrig="9272" w:dyaOrig="2835">
+                                <v:shape id="ole_rId8" style="width:450.5pt;height:143.7pt" o:ole="">
+                                  <v:imagedata r:id="rId9" o:title=""/>
+                                </v:shape>
+                                <o:OLEObject Type="Embed" ProgID="Excel.Sheet.12" ShapeID="ole_rId8" DrawAspect="Content" ObjectID="_2039378540" r:id="rId8"/>
+                              </w:object>
+                            </w:r>
+                            <w:r>
+                              <w:rPr>
+                                <w:vanish/>
+                                <w:color w:val="000000"/>
+                              </w:rPr>
+                              <w:br/>
+                            </w:r>
+                            <w:r>
+                              <w:rPr>
+                                <w:color w:val="000000"/>
+                              </w:rPr>
+                              <w:t xml:space="preserve">Tabela </w:t>
+                            </w:r>
+                            <w:r>
+                              <w:rPr>
+                                <w:color w:val="000000"/>
+                              </w:rPr>
+                              <w:fldChar w:fldCharType="begin"/>
+                            </w:r>
+                            <w:r>
+                              <w:rPr/>
+                              <w:instrText> SEQ Tabela \* ARABIC </w:instrText>
+                            </w:r>
+                            <w:r>
+                              <w:rPr/>
+                              <w:fldChar w:fldCharType="separate"/>
+                            </w:r>
+                            <w:r>
+                              <w:rPr/>
+                              <w:t>2</w:t>
+                            </w:r>
+                            <w:r>
+                              <w:rPr/>
+                              <w:fldChar w:fldCharType="end"/>
+                            </w:r>
+                            <w:r>
+                              <w:rPr>
+                                <w:color w:val="000000"/>
+                              </w:rPr>
+                              <w:t>: Especificações de Normas 803.2</w:t>
+                            </w:r>
+                          </w:p>
+                        </w:txbxContent>
+                      </wps:txbx>
+                      <wps:bodyPr anchor="t" lIns="0" tIns="0" rIns="0" bIns="0">
+                        <a:noAutofit/>
+                      </wps:bodyPr>
+                    </wps:wsp>
+                  </a:graphicData>
+                </a:graphic>
+              </wp:anchor>
+            </w:drawing>
+          </mc:Choice>
+          <mc:Fallback>
+            <w:pict>
+              <v:rect style="position:absolute;rotation:0;width:450.5pt;height:166.05pt;mso-wrap-distance-left:0pt;mso-wrap-distance-right:0pt;mso-wrap-distance-top:0pt;mso-wrap-distance-bottom:0pt;margin-top:0pt;mso-position-vertical:top;mso-position-vertical-relative:text;margin-left:1.5pt;mso-position-horizontal:center;mso-position-horizontal-relative:text">
+                <v:textbox inset="0in,0in,0in,0in">
+                  <w:txbxContent>
+                    <w:p>
+                      <w:pPr>
+                        <w:pStyle w:val="Tabela"/>
+                        <w:spacing w:before="120" w:after="120"/>
+                        <w:rPr/>
+                      </w:pPr>
+                      <w:r>
+                        <w:rPr/>
+                        <w:object w:dxaOrig="9272" w:dyaOrig="2835">
+                          <v:shape id="ole_rId10" style="width:450.5pt;height:143.7pt" o:ole="">
+                            <v:imagedata r:id="rId11" o:title=""/>
+                          </v:shape>
+                          <o:OLEObject Type="Embed" ProgID="Excel.Sheet.12" ShapeID="ole_rId10" DrawAspect="Content" ObjectID="_837373903" r:id="rId10"/>
+                        </w:object>
+                      </w:r>
+                      <w:r>
+                        <w:rPr>
+                          <w:vanish/>
+                          <w:color w:val="000000"/>
+                        </w:rPr>
+                        <w:br/>
+                      </w:r>
+                      <w:r>
+                        <w:rPr>
+                          <w:color w:val="000000"/>
+                        </w:rPr>
+                        <w:t xml:space="preserve">Tabela </w:t>
+                      </w:r>
+                      <w:r>
+                        <w:rPr>
+                          <w:color w:val="000000"/>
+                        </w:rPr>
+                        <w:fldChar w:fldCharType="begin"/>
+                      </w:r>
+                      <w:r>
+                        <w:rPr/>
+                        <w:instrText> SEQ Tabela \* ARABIC </w:instrText>
+                      </w:r>
+                      <w:r>
+                        <w:rPr/>
+                        <w:fldChar w:fldCharType="separate"/>
+                      </w:r>
+                      <w:r>
+                        <w:rPr/>
+                        <w:t>2</w:t>
+                      </w:r>
+                      <w:r>
+                        <w:rPr/>
+                        <w:fldChar w:fldCharType="end"/>
+                      </w:r>
+                      <w:r>
+                        <w:rPr>
+                          <w:color w:val="000000"/>
+                        </w:rPr>
+                        <w:t>: Especificações de Normas 803.2</w:t>
+                      </w:r>
+                    </w:p>
+                  </w:txbxContent>
+                </v:textbox>
+                <w10:wrap type="square" side="largest"/>
+              </v:rect>
+            </w:pict>
+          </mc:Fallback>
+        </mc:AlternateContent>
+      </w:r>
+    </w:p>
+    <w:p>
+      <w:pPr>
+        <w:pStyle w:val="Paragrafo"/>
+        <w:rPr/>
+      </w:pPr>
+      <w:r>
+        <w:rPr>
+          <w:color w:val="000000"/>
+        </w:rPr>
+        <w:t>O primeiro dado se refere aos blocos de bits transmitidos através do RS, a qual se observa um aumento para o dobro do tamanho, 32 para 64 bits. A importância desse item é visto quando calcula-se a velocidade de transmissão com 10 faixas transmitindo a 156,25 Mhz:</w:t>
+      </w:r>
+    </w:p>
+    <w:p>
+      <w:pPr>
+        <w:pStyle w:val="Paragrafo"/>
+        <w:jc w:val="center"/>
+        <w:rPr/>
+      </w:pPr>
+      <w:r>
+        <w:rPr/>
+      </w:r>
+      <w:r>
+        <mc:AlternateContent>
+          <mc:Choice Requires="wps">
+            <w:drawing>
+              <wp:inline distT="0" distB="0" distL="0" distR="0">
+                <wp:extent cx="2761615" cy="466090"/>
+                <wp:effectExtent l="0" t="0" r="0" b="0"/>
+                <wp:docPr id="3" name="Quadro3"/>
+                <a:graphic xmlns:a="http://schemas.openxmlformats.org/drawingml/2006/main">
+                  <a:graphicData uri="http://schemas.microsoft.com/office/word/2010/wordprocessingShape">
+                    <wps:wsp>
+                      <wps:cNvSpPr txBox="1"/>
+                      <wps:spPr>
+                        <a:xfrm>
+                          <a:off x="0" y="0"/>
+                          <a:ext cx="2761615" cy="466090"/>
+                        </a:xfrm>
+                        <a:prstGeom prst="rect"/>
+                      </wps:spPr>
+                      <wps:txbx>
+                        <w:txbxContent>
+                          <w:p>
+                            <w:pPr>
+                              <w:pStyle w:val="Equao"/>
+                              <w:spacing w:before="120" w:after="120"/>
+                              <w:rPr/>
+                            </w:pPr>
+                            <w:r>
+                              <w:rPr/>
+                            </w:r>
+                            <m:oMath xmlns:m="http://schemas.openxmlformats.org/officeDocument/2006/math">
+                              <m:r>
+                                <w:rPr>
+                                  <w:rFonts w:ascii="Cambria Math" w:hAnsi="Cambria Math"/>
+                                </w:rPr>
+                                <m:t xml:space="preserve">10</m:t>
+                              </m:r>
+                              <m:d>
+                                <m:dPr>
+                                  <m:begChr m:val="("/>
+                                  <m:endChr m:val=")"/>
+                                </m:dPr>
+                                <m:e>
+                                  <m:r>
+                                    <w:rPr>
+                                      <w:rFonts w:ascii="Cambria Math" w:hAnsi="Cambria Math"/>
+                                    </w:rPr>
+                                    <m:t xml:space="preserve">faixas</m:t>
+                                  </m:r>
+                                </m:e>
+                              </m:d>
+                              <m:r>
+                                <w:rPr>
+                                  <w:rFonts w:ascii="Cambria Math" w:hAnsi="Cambria Math"/>
+                                </w:rPr>
+                                <m:t xml:space="preserve">×</m:t>
+                              </m:r>
+                              <m:r>
+                                <w:rPr>
+                                  <w:rFonts w:ascii="Cambria Math" w:hAnsi="Cambria Math"/>
+                                </w:rPr>
+                                <m:t xml:space="preserve">64</m:t>
+                              </m:r>
+                              <m:d>
+                                <m:dPr>
+                                  <m:begChr m:val="("/>
+                                  <m:endChr m:val=")"/>
+                                </m:dPr>
+                                <m:e>
+                                  <m:r>
+                                    <w:rPr>
+                                      <w:rFonts w:ascii="Cambria Math" w:hAnsi="Cambria Math"/>
+                                    </w:rPr>
+                                    <m:t xml:space="preserve">bits</m:t>
+                                  </m:r>
+                                </m:e>
+                              </m:d>
+                              <m:r>
+                                <w:rPr>
+                                  <w:rFonts w:ascii="Cambria Math" w:hAnsi="Cambria Math"/>
+                                </w:rPr>
+                                <m:t xml:space="preserve">×</m:t>
+                              </m:r>
+                              <m:r>
+                                <w:rPr>
+                                  <w:rFonts w:ascii="Cambria Math" w:hAnsi="Cambria Math"/>
+                                </w:rPr>
+                                <m:t xml:space="preserve">156</m:t>
+                              </m:r>
+                              <m:r>
+                                <w:rPr>
+                                  <w:rFonts w:ascii="Cambria Math" w:hAnsi="Cambria Math"/>
+                                </w:rPr>
+                                <m:t xml:space="preserve">,25</m:t>
+                              </m:r>
+                              <m:r>
+                                <w:rPr>
+                                  <w:rFonts w:ascii="Cambria Math" w:hAnsi="Cambria Math"/>
+                                </w:rPr>
+                                <m:t xml:space="preserve">=</m:t>
+                              </m:r>
+                              <m:r>
+                                <w:rPr>
+                                  <w:rFonts w:ascii="Cambria Math" w:hAnsi="Cambria Math"/>
+                                </w:rPr>
+                                <m:t xml:space="preserve">100</m:t>
+                              </m:r>
+                              <m:d>
+                                <m:dPr>
+                                  <m:begChr m:val="("/>
+                                  <m:endChr m:val=")"/>
+                                </m:dPr>
+                                <m:e>
+                                  <m:f>
+                                    <m:fPr>
+                                      <m:type m:val="lin"/>
+                                    </m:fPr>
+                                    <m:num>
+                                      <m:r>
+                                        <w:rPr>
+                                          <w:rFonts w:ascii="Cambria Math" w:hAnsi="Cambria Math"/>
+                                        </w:rPr>
+                                        <m:t xml:space="preserve">Gib</m:t>
+                                      </m:r>
+                                    </m:num>
+                                    <m:den>
+                                      <m:r>
+                                        <w:rPr>
+                                          <w:rFonts w:ascii="Cambria Math" w:hAnsi="Cambria Math"/>
+                                        </w:rPr>
+                                        <m:t xml:space="preserve">s</m:t>
+                                      </m:r>
+                                    </m:den>
+                                  </m:f>
+                                </m:e>
+                              </m:d>
+                            </m:oMath>
+                            <w:r>
+                              <w:rPr>
+                                <w:vanish/>
+                              </w:rPr>
+                              <w:br/>
+                            </w:r>
+                            <w:r>
+                              <w:rPr>
+                                <w:color w:val="000000"/>
+                              </w:rPr>
+                              <w:t xml:space="preserve">Equação </w:t>
+                            </w:r>
+                            <w:r>
+                              <w:rPr>
+                                <w:color w:val="000000"/>
+                              </w:rPr>
+                              <w:fldChar w:fldCharType="begin"/>
+                            </w:r>
+                            <w:r>
+                              <w:rPr/>
+                              <w:instrText> SEQ Equação \* ARABIC </w:instrText>
+                            </w:r>
+                            <w:r>
+                              <w:rPr/>
+                              <w:fldChar w:fldCharType="separate"/>
+                            </w:r>
+                            <w:r>
+                              <w:rPr/>
+                              <w:t>1</w:t>
+                            </w:r>
+                            <w:r>
+                              <w:rPr/>
+                              <w:fldChar w:fldCharType="end"/>
+                            </w:r>
+                            <w:r>
+                              <w:rPr>
+                                <w:color w:val="000000"/>
+                              </w:rPr>
+                              <w:t>: Cálculo velocidade Ethernet</w:t>
+                            </w:r>
+                          </w:p>
+                        </w:txbxContent>
+                      </wps:txbx>
+                      <wps:bodyPr anchor="t" lIns="0" tIns="0" rIns="0" bIns="0">
+                        <a:noAutofit/>
+                      </wps:bodyPr>
+                    </wps:wsp>
+                  </a:graphicData>
+                </a:graphic>
+              </wp:inline>
+            </w:drawing>
+          </mc:Choice>
+          <mc:Fallback>
+            <w:pict>
+              <v:rect style="position:absolute;rotation:0;width:217.45pt;height:36.7pt;mso-wrap-distance-left:5.7pt;mso-wrap-distance-right:5.7pt;mso-wrap-distance-top:0pt;mso-wrap-distance-bottom:0pt;margin-top:-10.95pt;mso-position-vertical-relative:text;margin-left:0pt;mso-position-horizontal-relative:text">
+                <v:textbox inset="0in,0in,0in,0in">
+                  <w:txbxContent>
+                    <w:p>
+                      <w:pPr>
+                        <w:pStyle w:val="Equao"/>
+                        <w:spacing w:before="120" w:after="120"/>
+                        <w:rPr/>
+                      </w:pPr>
+                      <w:r>
+                        <w:rPr/>
+                      </w:r>
+                      <m:oMath xmlns:m="http://schemas.openxmlformats.org/officeDocument/2006/math">
+                        <m:r>
+                          <w:rPr>
+                            <w:rFonts w:ascii="Cambria Math" w:hAnsi="Cambria Math"/>
+                          </w:rPr>
+                          <m:t xml:space="preserve">10</m:t>
+                        </m:r>
+                        <m:d>
+                          <m:dPr>
+                            <m:begChr m:val="("/>
+                            <m:endChr m:val=")"/>
+                          </m:dPr>
+                          <m:e>
+                            <m:r>
+                              <w:rPr>
+                                <w:rFonts w:ascii="Cambria Math" w:hAnsi="Cambria Math"/>
+                              </w:rPr>
+                              <m:t xml:space="preserve">faixas</m:t>
+                            </m:r>
+                          </m:e>
+                        </m:d>
+                        <m:r>
+                          <w:rPr>
+                            <w:rFonts w:ascii="Cambria Math" w:hAnsi="Cambria Math"/>
+                          </w:rPr>
+                          <m:t xml:space="preserve">×</m:t>
+                        </m:r>
+                        <m:r>
+                          <w:rPr>
+                            <w:rFonts w:ascii="Cambria Math" w:hAnsi="Cambria Math"/>
+                          </w:rPr>
+                          <m:t xml:space="preserve">64</m:t>
+                        </m:r>
+                        <m:d>
+                          <m:dPr>
+                            <m:begChr m:val="("/>
+                            <m:endChr m:val=")"/>
+                          </m:dPr>
+                          <m:e>
+                            <m:r>
+                              <w:rPr>
+                                <w:rFonts w:ascii="Cambria Math" w:hAnsi="Cambria Math"/>
+                              </w:rPr>
+                              <m:t xml:space="preserve">bits</m:t>
+                            </m:r>
+                          </m:e>
+                        </m:d>
+                        <m:r>
+                          <w:rPr>
+                            <w:rFonts w:ascii="Cambria Math" w:hAnsi="Cambria Math"/>
+                          </w:rPr>
+                          <m:t xml:space="preserve">×</m:t>
+                        </m:r>
+                        <m:r>
+                          <w:rPr>
+                            <w:rFonts w:ascii="Cambria Math" w:hAnsi="Cambria Math"/>
+                          </w:rPr>
+                          <m:t xml:space="preserve">156</m:t>
+                        </m:r>
+                        <m:r>
+                          <w:rPr>
+                            <w:rFonts w:ascii="Cambria Math" w:hAnsi="Cambria Math"/>
+                          </w:rPr>
+                          <m:t xml:space="preserve">,25</m:t>
+                        </m:r>
+                        <m:r>
+                          <w:rPr>
+                            <w:rFonts w:ascii="Cambria Math" w:hAnsi="Cambria Math"/>
+                          </w:rPr>
+                          <m:t xml:space="preserve">=</m:t>
+                        </m:r>
+                        <m:r>
+                          <w:rPr>
+                            <w:rFonts w:ascii="Cambria Math" w:hAnsi="Cambria Math"/>
+                          </w:rPr>
+                          <m:t xml:space="preserve">100</m:t>
+                        </m:r>
+                        <m:d>
+                          <m:dPr>
+                            <m:begChr m:val="("/>
+                            <m:endChr m:val=")"/>
+                          </m:dPr>
+                          <m:e>
+                            <m:f>
+                              <m:fPr>
+                                <m:type m:val="lin"/>
+                              </m:fPr>
+                              <m:num>
+                                <m:r>
+                                  <w:rPr>
+                                    <w:rFonts w:ascii="Cambria Math" w:hAnsi="Cambria Math"/>
+                                  </w:rPr>
+                                  <m:t xml:space="preserve">Gib</m:t>
+                                </m:r>
+                              </m:num>
+                              <m:den>
+                                <m:r>
+                                  <w:rPr>
+                                    <w:rFonts w:ascii="Cambria Math" w:hAnsi="Cambria Math"/>
+                                  </w:rPr>
+                                  <m:t xml:space="preserve">s</m:t>
+                                </m:r>
+                              </m:den>
+                            </m:f>
+                          </m:e>
+                        </m:d>
+                      </m:oMath>
+                      <w:r>
+                        <w:rPr>
+                          <w:vanish/>
+                        </w:rPr>
+                        <w:br/>
+                      </w:r>
+                      <w:r>
+                        <w:rPr>
+                          <w:color w:val="000000"/>
+                        </w:rPr>
+                        <w:t xml:space="preserve">Equação </w:t>
+                      </w:r>
+                      <w:r>
+                        <w:rPr>
+                          <w:color w:val="000000"/>
+                        </w:rPr>
+                        <w:fldChar w:fldCharType="begin"/>
+                      </w:r>
+                      <w:r>
+                        <w:rPr/>
+                        <w:instrText> SEQ Equação \* ARABIC </w:instrText>
+                      </w:r>
+                      <w:r>
+                        <w:rPr/>
+                        <w:fldChar w:fldCharType="separate"/>
+                      </w:r>
+                      <w:r>
+                        <w:rPr/>
+                        <w:t>1</w:t>
+                      </w:r>
+                      <w:r>
+                        <w:rPr/>
+                        <w:fldChar w:fldCharType="end"/>
+                      </w:r>
+                      <w:r>
+                        <w:rPr>
+                          <w:color w:val="000000"/>
+                        </w:rPr>
+                        <w:t>: Cálculo velocidade Ethernet</w:t>
+                      </w:r>
+                    </w:p>
+                  </w:txbxContent>
+                </v:textbox>
+                <w10:wrap type="square"/>
+              </v:rect>
+            </w:pict>
+          </mc:Fallback>
+        </mc:AlternateContent>
+      </w:r>
+    </w:p>
+    <w:p>
+      <w:pPr>
+        <w:pStyle w:val="Paragrafo"/>
+        <w:jc w:val="center"/>
+        <w:rPr/>
+      </w:pPr>
+      <w:r>
+        <w:rPr/>
+      </w:r>
+    </w:p>
+    <w:p>
+      <w:pPr>
+        <w:pStyle w:val="Paragrafo"/>
+        <w:rPr/>
+      </w:pPr>
+      <w:r>
+        <w:rPr>
+          <w:color w:val="000000"/>
+        </w:rPr>
+        <w:t>Na segunda têm-se a quantidade de faixas e a velocidade por faixa. Inicialmente, em 2010, a 100GE foi padronizada com 10 faixas operando a 10 Gb/s por segundo, logo após, em 2014, a 802.3 iniciou uma força tarefa para alcançar a velocidade de 25 Gb/s de transmissão numa única faixa, tal objetivo foi atingido em 2016 quando foi aprovado tal padrão. A partir dai também foi normalizado a 25GE com uma faixa 25 Gb/s, 100GE com 4 faixas a 25 Gb/s, 200GE com 8 faixas a 25 Gb/s e a 400GE com 16 faixas a 25 Gb/s.</w:t>
+      </w:r>
+    </w:p>
+    <w:p>
+      <w:pPr>
+        <w:pStyle w:val="Paragrafo"/>
+        <w:rPr/>
+      </w:pPr>
+      <w:r>
+        <w:rPr>
+          <w:color w:val="000000"/>
+        </w:rPr>
+        <w:t>O conjunto de evolução de vários elementos como cabeamentos óticos (OM3, OM4 e OM5), cabos coaxiais, capacidade de processamento dos hardwares e aumento da demanda de dados a serem transmitidos foram responsáveis pelo avanço da ethernet e foi elencado dois principais, onde observa-se grande impacto dos mesmos no crescimento da ethnert e anda mais estudos estão sendo feitos para que velocidades de 1,2 Tb/s e 800 Gb/s sejam alcançadas.</w:t>
+      </w:r>
+    </w:p>
+    <w:p>
+      <w:pPr>
+        <w:pStyle w:val="Paragrafo"/>
+        <w:rPr>
+          <w:color w:val="000000"/>
+        </w:rPr>
       </w:pPr>
       <w:r>
         <w:rPr/>
@@ -4170,10 +5122,68 @@
         <w:ind w:left="595" w:hanging="595"/>
         <w:rPr/>
       </w:pPr>
-      <w:bookmarkStart w:id="47" w:name="_Toc464742700"/>
-      <w:r>
-        <w:rPr/>
-        <w:t>Exemplo de tabelas, figuras e equações</w:t>
+      <w:bookmarkStart w:id="47" w:name="__DdeLink__5599_181196018"/>
+      <w:bookmarkStart w:id="48" w:name="_Toc464742700"/>
+      <w:r>
+        <w:rPr>
+          <w:i/>
+          <w:iCs/>
+        </w:rPr>
+        <w:t>E</w:t>
+      </w:r>
+      <w:bookmarkEnd w:id="48"/>
+      <w:r>
+        <w:rPr>
+          <w:i/>
+          <w:iCs/>
+        </w:rPr>
+        <w:t>xpensible network on a chip</w:t>
+      </w:r>
+      <w:r>
+        <w:rPr/>
+        <w:t xml:space="preserve"> (enoc)</w:t>
+      </w:r>
+    </w:p>
+    <w:p>
+      <w:pPr>
+        <w:pStyle w:val="Paragrafo"/>
+        <w:rPr/>
+      </w:pPr>
+      <w:r>
+        <w:rPr/>
+        <w:t xml:space="preserve">A Rede em Chip Expansível </w:t>
+      </w:r>
+      <w:r>
+        <w:rPr/>
+        <w:t>(</w:t>
+      </w:r>
+      <w:bookmarkStart w:id="49" w:name="_Toc4647427001"/>
+      <w:r>
+        <w:rPr>
+          <w:i/>
+          <w:iCs/>
+        </w:rPr>
+        <w:t>E</w:t>
+      </w:r>
+      <w:bookmarkEnd w:id="49"/>
+      <w:r>
+        <w:rPr>
+          <w:i/>
+          <w:iCs/>
+        </w:rPr>
+        <w:t xml:space="preserve">xpensible network on a chip </w:t>
+      </w:r>
+      <w:r>
+        <w:rPr/>
+        <w:t>(Enoc)</w:t>
+      </w:r>
+      <w:r>
+        <w:rPr/>
+        <w:t>)</w:t>
+      </w:r>
+      <w:r>
+        <w:rPr/>
+        <w:t xml:space="preserve"> é uma rede sugerida por Ivan Luiz Pedroso (2018) para interação de Sistemas num Chip (SoCs), que permite comunicação de elementos de processamento de um chip, porém esse diálogo pode se dar tanto de elementos num chip (Intra-Chip) quanto com elementos em outro chip (Inter-Chip).</w:t>
       </w:r>
       <w:bookmarkEnd w:id="47"/>
     </w:p>
@@ -4184,785 +5194,330 @@
       </w:pPr>
       <w:r>
         <w:rPr/>
-        <w:t xml:space="preserve">A </w:t>
-      </w:r>
-      <w:r>
-        <w:rPr/>
-        <w:fldChar w:fldCharType="begin"/>
-      </w:r>
-      <w:r>
-        <w:rPr/>
-        <w:instrText> REF _Ref384646632 \h </w:instrText>
-      </w:r>
-      <w:r>
-        <w:rPr/>
-        <w:fldChar w:fldCharType="separate"/>
-      </w:r>
-      <w:r>
-        <w:rPr/>
-        <w:t>Figura 1</w:t>
-      </w:r>
-      <w:r>
-        <w:rPr/>
-        <w:fldChar w:fldCharType="end"/>
-      </w:r>
-      <w:r>
-        <w:rPr/>
-        <w:t xml:space="preserve"> mostra a foto de um farol, que foi retirada da galeria de imagens do </w:t>
+        <w:t xml:space="preserve">Na camada física, essa rede é composta por Elementos de Processamento (PE), Ligações metálicas, </w:t>
       </w:r>
       <w:r>
         <w:rPr>
           <w:i/>
-        </w:rPr>
-        <w:t>software</w:t>
-      </w:r>
-      <w:r>
-        <w:rPr/>
-        <w:t xml:space="preserve"> de edição de texto </w:t>
+          <w:iCs/>
+        </w:rPr>
+        <w:t>buffers</w:t>
+      </w:r>
+      <w:r>
+        <w:rPr/>
+        <w:t xml:space="preserve"> e reteadores, todos eles dentro de um chip. Tais membros são dispostos numa malha </w:t>
+      </w:r>
+      <w:r>
+        <w:rPr/>
+        <w:t>bidimensional</w:t>
+      </w:r>
+      <w:r>
+        <w:rPr/>
+        <w:t xml:space="preserve"> onde os PEs possuem </w:t>
       </w:r>
       <w:r>
         <w:rPr>
           <w:i/>
-        </w:rPr>
-        <w:t>Microsoft Word 2010</w:t>
-      </w:r>
-      <w:r>
-        <w:rPr/>
-        <w:t>, com a intenção de demostrar o processo de configuração das figuras e legendas neste PP.</w:t>
-      </w:r>
-    </w:p>
-    <w:p>
-      <w:pPr>
-        <w:pStyle w:val="Caption"/>
-        <w:jc w:val="left"/>
-        <w:rPr/>
-      </w:pPr>
-      <w:bookmarkStart w:id="48" w:name="_Toc383698539"/>
-      <w:bookmarkStart w:id="49" w:name="_Ref384646632"/>
-      <w:r>
-        <w:rPr/>
-        <w:t xml:space="preserve">Figura </w:t>
-      </w:r>
-      <w:r>
-        <w:rPr/>
-        <w:fldChar w:fldCharType="begin"/>
-      </w:r>
-      <w:r>
-        <w:rPr/>
-        <w:instrText> SEQ Figura \* ARABIC </w:instrText>
-      </w:r>
-      <w:r>
-        <w:rPr/>
-        <w:fldChar w:fldCharType="separate"/>
-      </w:r>
-      <w:r>
-        <w:rPr/>
-        <w:t>1</w:t>
-      </w:r>
-      <w:r>
-        <w:rPr/>
-        <w:fldChar w:fldCharType="end"/>
-      </w:r>
-      <w:bookmarkEnd w:id="49"/>
-      <w:r>
-        <w:rPr/>
-        <w:t xml:space="preserve"> - Farol</w:t>
-      </w:r>
-      <w:bookmarkEnd w:id="48"/>
-    </w:p>
-    <w:p>
-      <w:pPr>
-        <w:pStyle w:val="Caption"/>
-        <w:keepNext w:val="true"/>
-        <w:rPr/>
-      </w:pPr>
-      <w:r>
-        <w:rPr/>
-        <w:drawing>
-          <wp:inline distT="0" distB="0" distL="0" distR="0">
-            <wp:extent cx="5762625" cy="4324350"/>
-            <wp:effectExtent l="0" t="0" r="0" b="0"/>
-            <wp:docPr id="1" name="Imagem 1" descr=""/>
-            <wp:cNvGraphicFramePr>
-              <a:graphicFrameLocks xmlns:a="http://schemas.openxmlformats.org/drawingml/2006/main" noChangeAspect="1"/>
-            </wp:cNvGraphicFramePr>
-            <a:graphic xmlns:a="http://schemas.openxmlformats.org/drawingml/2006/main">
-              <a:graphicData uri="http://schemas.openxmlformats.org/drawingml/2006/picture">
-                <pic:pic xmlns:pic="http://schemas.openxmlformats.org/drawingml/2006/picture">
-                  <pic:nvPicPr>
-                    <pic:cNvPr id="1" name="Imagem 1" descr=""/>
-                    <pic:cNvPicPr>
-                      <a:picLocks noChangeAspect="1" noChangeArrowheads="1"/>
-                    </pic:cNvPicPr>
-                  </pic:nvPicPr>
-                  <pic:blipFill>
-                    <a:blip r:embed="rId3"/>
-                    <a:stretch>
-                      <a:fillRect/>
-                    </a:stretch>
-                  </pic:blipFill>
-                  <pic:spPr bwMode="auto">
-                    <a:xfrm>
-                      <a:off x="0" y="0"/>
-                      <a:ext cx="5762625" cy="4324350"/>
-                    </a:xfrm>
-                    <a:prstGeom prst="rect">
-                      <a:avLst/>
-                    </a:prstGeom>
-                  </pic:spPr>
-                </pic:pic>
-              </a:graphicData>
-            </a:graphic>
-          </wp:inline>
-        </w:drawing>
-      </w:r>
-    </w:p>
-    <w:p>
-      <w:pPr>
-        <w:pStyle w:val="Caption"/>
-        <w:rPr/>
-      </w:pPr>
-      <w:r>
-        <w:rPr/>
-        <w:t>Fonte: (Patente Nº 14.0.6024.1000, 1983)</w:t>
-      </w:r>
-    </w:p>
-    <w:p>
-      <w:pPr>
-        <w:pStyle w:val="Paragrafo"/>
-        <w:rPr/>
-      </w:pPr>
-      <w:r>
-        <w:rPr/>
-        <w:t xml:space="preserve">A </w:t>
-      </w:r>
-      <w:r>
-        <w:rPr/>
-        <w:fldChar w:fldCharType="begin"/>
-      </w:r>
-      <w:r>
-        <w:rPr/>
-        <w:instrText> REF _Ref384646632 \h </w:instrText>
-      </w:r>
-      <w:r>
-        <w:rPr/>
-        <w:fldChar w:fldCharType="separate"/>
-      </w:r>
-      <w:r>
-        <w:rPr/>
-        <w:t>Figura 1</w:t>
-      </w:r>
-      <w:r>
-        <w:rPr/>
-        <w:fldChar w:fldCharType="end"/>
-      </w:r>
-      <w:r>
-        <w:rPr/>
-        <w:t xml:space="preserve"> mostra uma imagem do arquivo original do </w:t>
+          <w:iCs/>
+        </w:rPr>
+        <w:t>buffers</w:t>
+      </w:r>
+      <w:r>
+        <w:rPr/>
+        <w:t xml:space="preserve"> para armazenar suas mensagens e esses PEs são ligados a um roteador, ou seja, há um roteador para cada PE e os roteadores são também ligados a outros quatro roteadores a sua volta. Um desses roteadores é ligado a um </w:t>
       </w:r>
       <w:r>
         <w:rPr>
           <w:i/>
-        </w:rPr>
-        <w:t>software</w:t>
-      </w:r>
-      <w:r>
-        <w:rPr/>
-        <w:t xml:space="preserve">, por isso a fonte a ser citada é o próprio </w:t>
+          <w:iCs/>
+        </w:rPr>
+        <w:t>hub</w:t>
+      </w:r>
+      <w:r>
+        <w:rPr/>
+        <w:t xml:space="preserve"> sem fio e o mesmo faz comunicação com outro </w:t>
       </w:r>
       <w:r>
         <w:rPr>
           <w:i/>
-        </w:rPr>
-        <w:t>Microsoft Word</w:t>
-      </w:r>
-      <w:r>
-        <w:rPr>
-          <w:rStyle w:val="Ncoradanotaderodap"/>
+          <w:iCs/>
+        </w:rPr>
+        <w:t>hub</w:t>
+      </w:r>
+      <w:r>
+        <w:rPr/>
+        <w:t xml:space="preserve"> sem fio em outro chip.</w:t>
+      </w:r>
+    </w:p>
+    <w:p>
+      <w:pPr>
+        <w:pStyle w:val="Paragrafo"/>
+        <w:rPr/>
+      </w:pPr>
+      <w:r>
+        <w:rPr/>
+        <w:t xml:space="preserve">Na camada de enlace de dados, ela trabalha com roteadores, </w:t>
+      </w:r>
+      <w:r>
+        <w:rPr>
           <w:i/>
-        </w:rPr>
-        <w:footnoteReference w:id="2"/>
-      </w:r>
-      <w:r>
-        <w:rPr/>
-        <w:t>.</w:t>
-      </w:r>
-    </w:p>
-    <w:p>
-      <w:pPr>
-        <w:pStyle w:val="Paragrafo"/>
-        <w:rPr/>
-      </w:pPr>
-      <w:r>
-        <w:rPr/>
-        <w:t>Para configurar uma tabela, deve-se inserir a tabela e logo acima criar e inserir uma legenda do tipo “Tabela” em (Referencias&lt;Inserir Legenda), com o texto em estilo “Legenda”. A fonte deve ser identificada logo abaixo, mesmo que de autoria própria, indicando “acervo particular”. O modelo de Tabela segue a configuração a seguir:</w:t>
-      </w:r>
-    </w:p>
-    <w:p>
-      <w:pPr>
-        <w:pStyle w:val="Caption"/>
-        <w:keepNext w:val="true"/>
-        <w:jc w:val="left"/>
-        <w:rPr/>
-      </w:pPr>
-      <w:bookmarkStart w:id="50" w:name="_Toc383698209"/>
-      <w:r>
-        <w:rPr/>
-        <w:t xml:space="preserve">Tabela </w:t>
-      </w:r>
-      <w:r>
-        <w:rPr/>
-        <w:fldChar w:fldCharType="begin"/>
-      </w:r>
-      <w:r>
-        <w:rPr/>
-        <w:instrText> SEQ Tabela \* ARABIC </w:instrText>
-      </w:r>
-      <w:r>
-        <w:rPr/>
-        <w:fldChar w:fldCharType="separate"/>
-      </w:r>
-      <w:r>
-        <w:rPr/>
-        <w:t>1</w:t>
-      </w:r>
-      <w:r>
-        <w:rPr/>
-        <w:fldChar w:fldCharType="end"/>
-      </w:r>
-      <w:r>
-        <w:rPr/>
-        <w:t xml:space="preserve"> - Diretrizes construtivas para a zona bioclimática 5.</w:t>
+          <w:iCs/>
+        </w:rPr>
+        <w:t>hubs</w:t>
+      </w:r>
+      <w:r>
+        <w:rPr/>
+        <w:t xml:space="preserve"> e pacotes divi</w:t>
+      </w:r>
+      <w:r>
+        <w:rPr/>
+        <w:t>di</w:t>
+      </w:r>
+      <w:r>
+        <w:rPr/>
+        <w:t xml:space="preserve">dos em </w:t>
+      </w:r>
+      <w:r>
+        <w:rPr>
+          <w:i/>
+          <w:iCs/>
+        </w:rPr>
+        <w:t>flits</w:t>
+      </w:r>
+      <w:r>
+        <w:rPr/>
+        <w:t xml:space="preserve"> de 32 bits. Os pacotes são divi</w:t>
+      </w:r>
+      <w:r>
+        <w:rPr/>
+        <w:t>di</w:t>
+      </w:r>
+      <w:r>
+        <w:rPr/>
+        <w:t xml:space="preserve">dos e </w:t>
+      </w:r>
+      <w:r>
+        <w:rPr/>
+        <w:t>reconstruídos</w:t>
+      </w:r>
+      <w:r>
+        <w:rPr/>
+        <w:t xml:space="preserve"> dentro dos PEs e enviados através dos roteadores, que possuem comunicação em </w:t>
+      </w:r>
+      <w:r>
+        <w:rPr/>
+        <w:t>barramento</w:t>
+      </w:r>
+      <w:r>
+        <w:rPr/>
+        <w:t xml:space="preserve"> </w:t>
+      </w:r>
+      <w:r>
+        <w:rPr>
+          <w:i/>
+          <w:iCs/>
+        </w:rPr>
+        <w:t>full duplex</w:t>
+      </w:r>
+      <w:r>
+        <w:rPr/>
+        <w:t xml:space="preserve">. Quando o destinatário for outro chip, o </w:t>
+      </w:r>
+      <w:r>
+        <w:rPr>
+          <w:i/>
+          <w:iCs/>
+        </w:rPr>
+        <w:t>flit</w:t>
+      </w:r>
+      <w:r>
+        <w:rPr/>
+        <w:t xml:space="preserve"> é encaminhado ao </w:t>
+      </w:r>
+      <w:r>
+        <w:rPr>
+          <w:i/>
+          <w:iCs/>
+        </w:rPr>
+        <w:t>hub</w:t>
+      </w:r>
+      <w:r>
+        <w:rPr/>
+        <w:t xml:space="preserve"> sem fio através dos roteadores, que envia o mesmo para o hub do chip de destino. O pacote é dividido em 4 bytes para endereço de destino e origem, 4 a 1500 bytes para os dados a serem transmitidos (</w:t>
+      </w:r>
+      <w:r>
+        <w:rPr>
+          <w:i/>
+          <w:iCs/>
+        </w:rPr>
+        <w:t>PayLoad</w:t>
+      </w:r>
+      <w:r>
+        <w:rPr/>
+        <w:t xml:space="preserve">), por fim um </w:t>
+      </w:r>
+      <w:r>
+        <w:rPr>
+          <w:i/>
+          <w:iCs/>
+        </w:rPr>
+        <w:t>flit</w:t>
+      </w:r>
+      <w:r>
+        <w:rPr/>
+        <w:t xml:space="preserve"> repetindo o </w:t>
+      </w:r>
+      <w:r>
+        <w:rPr/>
+        <w:t>último</w:t>
+      </w:r>
+      <w:r>
+        <w:rPr/>
+        <w:t xml:space="preserve"> </w:t>
+      </w:r>
+      <w:r>
+        <w:rPr>
+          <w:i/>
+          <w:iCs/>
+        </w:rPr>
+        <w:t>flit</w:t>
+      </w:r>
+      <w:r>
+        <w:rPr/>
+        <w:t xml:space="preserve"> do </w:t>
+      </w:r>
+      <w:r>
+        <w:rPr>
+          <w:i/>
+          <w:iCs/>
+        </w:rPr>
+        <w:t>PayLoad</w:t>
+      </w:r>
+      <w:r>
+        <w:rPr/>
+        <w:t xml:space="preserve"> para indicar o fim do pacote.</w:t>
+      </w:r>
+    </w:p>
+    <w:p>
+      <w:pPr>
+        <w:pStyle w:val="Paragrafo"/>
+        <w:rPr/>
+      </w:pPr>
+      <w:r>
+        <w:rPr/>
+        <w:t xml:space="preserve">A Enoc é sugerida para ser expansível e reconfigurável, sendo que isso se dá através de sinais que o </w:t>
+      </w:r>
+      <w:r>
+        <w:rPr>
+          <w:i/>
+          <w:iCs/>
+        </w:rPr>
+        <w:t>hub</w:t>
+      </w:r>
+      <w:r>
+        <w:rPr/>
+        <w:t xml:space="preserve"> sem fio envia para informar sua presença e quando esse sinal é detectado, troca-se informações sobre seus PEs e essas informações são armazenadas dentro de cada </w:t>
+      </w:r>
+      <w:r>
+        <w:rPr>
+          <w:i/>
+          <w:iCs/>
+        </w:rPr>
+        <w:t>hub</w:t>
+      </w:r>
+      <w:r>
+        <w:rPr/>
+        <w:t xml:space="preserve">, permitindo assim a </w:t>
+      </w:r>
+      <w:r>
+        <w:rPr/>
+        <w:t>expansividade</w:t>
+      </w:r>
+      <w:r>
+        <w:rPr/>
+        <w:t xml:space="preserve"> sem necessidade de conhecimento prévio.</w:t>
+      </w:r>
+    </w:p>
+    <w:p>
+      <w:pPr>
+        <w:pStyle w:val="Paragrafo"/>
+        <w:rPr/>
+      </w:pPr>
+      <w:r>
+        <w:rPr/>
+      </w:r>
+    </w:p>
+    <w:p>
+      <w:pPr>
+        <w:pStyle w:val="Ttulo2"/>
+        <w:numPr>
+          <w:ilvl w:val="1"/>
+          <w:numId w:val="3"/>
+        </w:numPr>
+        <w:ind w:left="595" w:hanging="595"/>
+        <w:rPr/>
+      </w:pPr>
+      <w:bookmarkStart w:id="50" w:name="_Toc4647427002"/>
+      <w:r>
+        <w:rPr>
+          <w:i/>
+          <w:iCs/>
+        </w:rPr>
+        <w:t>E</w:t>
       </w:r>
       <w:bookmarkEnd w:id="50"/>
-    </w:p>
-    <w:tbl>
-      <w:tblPr>
-        <w:tblW w:w="5000" w:type="pct"/>
-        <w:jc w:val="left"/>
-        <w:tblInd w:w="0" w:type="dxa"/>
-        <w:tblCellMar>
-          <w:top w:w="0" w:type="dxa"/>
-          <w:left w:w="108" w:type="dxa"/>
-          <w:bottom w:w="0" w:type="dxa"/>
-          <w:right w:w="108" w:type="dxa"/>
-        </w:tblCellMar>
-        <w:tblLook w:firstRow="1" w:noVBand="1" w:lastRow="0" w:firstColumn="1" w:lastColumn="0" w:noHBand="0" w:val="04a0"/>
-      </w:tblPr>
-      <w:tblGrid>
-        <w:gridCol w:w="2703"/>
-        <w:gridCol w:w="2864"/>
-        <w:gridCol w:w="1941"/>
-        <w:gridCol w:w="1562"/>
-      </w:tblGrid>
-      <w:tr>
-        <w:trPr>
-          <w:trHeight w:val="397" w:hRule="atLeast"/>
-        </w:trPr>
-        <w:tc>
-          <w:tcPr>
-            <w:tcW w:w="2703" w:type="dxa"/>
-            <w:vMerge w:val="restart"/>
-            <w:tcBorders>
-              <w:top w:val="single" w:sz="18" w:space="0" w:color="000000"/>
-              <w:bottom w:val="single" w:sz="4" w:space="0" w:color="000000"/>
-            </w:tcBorders>
-            <w:shd w:color="auto" w:fill="auto" w:val="clear"/>
-            <w:vAlign w:val="center"/>
-          </w:tcPr>
-          <w:p>
-            <w:pPr>
-              <w:pStyle w:val="NoSpacing"/>
-              <w:rPr/>
-            </w:pPr>
-            <w:r>
-              <w:rPr/>
-              <w:t>Aberturas para ventilação</w:t>
-            </w:r>
-          </w:p>
-        </w:tc>
-        <w:tc>
-          <w:tcPr>
-            <w:tcW w:w="2864" w:type="dxa"/>
-            <w:vMerge w:val="restart"/>
-            <w:tcBorders>
-              <w:top w:val="single" w:sz="18" w:space="0" w:color="000000"/>
-              <w:bottom w:val="single" w:sz="4" w:space="0" w:color="000000"/>
-            </w:tcBorders>
-            <w:shd w:color="auto" w:fill="auto" w:val="clear"/>
-            <w:vAlign w:val="center"/>
-          </w:tcPr>
-          <w:p>
-            <w:pPr>
-              <w:pStyle w:val="NoSpacing"/>
-              <w:rPr/>
-            </w:pPr>
-            <w:r>
-              <w:rPr/>
-              <w:t>Sombreamento das aberturas</w:t>
-            </w:r>
-          </w:p>
-        </w:tc>
-        <w:tc>
-          <w:tcPr>
-            <w:tcW w:w="3503" w:type="dxa"/>
-            <w:gridSpan w:val="2"/>
-            <w:tcBorders>
-              <w:top w:val="single" w:sz="18" w:space="0" w:color="000000"/>
-              <w:bottom w:val="single" w:sz="4" w:space="0" w:color="000000"/>
-            </w:tcBorders>
-            <w:shd w:color="auto" w:fill="auto" w:val="clear"/>
-            <w:vAlign w:val="center"/>
-          </w:tcPr>
-          <w:p>
-            <w:pPr>
-              <w:pStyle w:val="NoSpacing"/>
-              <w:rPr/>
-            </w:pPr>
-            <w:r>
-              <w:rPr/>
-              <w:t>Vedações Externas</w:t>
-            </w:r>
-          </w:p>
-        </w:tc>
-      </w:tr>
-      <w:tr>
-        <w:trPr>
-          <w:trHeight w:val="397" w:hRule="atLeast"/>
-        </w:trPr>
-        <w:tc>
-          <w:tcPr>
-            <w:tcW w:w="2703" w:type="dxa"/>
-            <w:vMerge w:val="continue"/>
-            <w:tcBorders>
-              <w:top w:val="single" w:sz="4" w:space="0" w:color="000000"/>
-              <w:bottom w:val="single" w:sz="4" w:space="0" w:color="000000"/>
-            </w:tcBorders>
-            <w:shd w:color="auto" w:fill="auto" w:val="clear"/>
-            <w:vAlign w:val="center"/>
-          </w:tcPr>
-          <w:p>
-            <w:pPr>
-              <w:pStyle w:val="NoSpacing"/>
-              <w:rPr/>
-            </w:pPr>
-            <w:r>
-              <w:rPr/>
-            </w:r>
-          </w:p>
-        </w:tc>
-        <w:tc>
-          <w:tcPr>
-            <w:tcW w:w="2864" w:type="dxa"/>
-            <w:vMerge w:val="continue"/>
-            <w:tcBorders>
-              <w:top w:val="single" w:sz="4" w:space="0" w:color="000000"/>
-              <w:bottom w:val="single" w:sz="4" w:space="0" w:color="000000"/>
-            </w:tcBorders>
-            <w:shd w:color="auto" w:fill="auto" w:val="clear"/>
-            <w:vAlign w:val="center"/>
-          </w:tcPr>
-          <w:p>
-            <w:pPr>
-              <w:pStyle w:val="NoSpacing"/>
-              <w:rPr/>
-            </w:pPr>
-            <w:r>
-              <w:rPr/>
-            </w:r>
-          </w:p>
-        </w:tc>
-        <w:tc>
-          <w:tcPr>
-            <w:tcW w:w="1941" w:type="dxa"/>
-            <w:tcBorders>
-              <w:top w:val="single" w:sz="4" w:space="0" w:color="000000"/>
-              <w:bottom w:val="single" w:sz="4" w:space="0" w:color="000000"/>
-            </w:tcBorders>
-            <w:shd w:color="auto" w:fill="auto" w:val="clear"/>
-            <w:vAlign w:val="center"/>
-          </w:tcPr>
-          <w:p>
-            <w:pPr>
-              <w:pStyle w:val="NoSpacing"/>
-              <w:rPr/>
-            </w:pPr>
-            <w:r>
-              <w:rPr/>
-              <w:t>Parede</w:t>
-            </w:r>
-          </w:p>
-        </w:tc>
-        <w:tc>
-          <w:tcPr>
-            <w:tcW w:w="1562" w:type="dxa"/>
-            <w:tcBorders>
-              <w:top w:val="single" w:sz="4" w:space="0" w:color="000000"/>
-              <w:bottom w:val="single" w:sz="4" w:space="0" w:color="000000"/>
-            </w:tcBorders>
-            <w:shd w:color="auto" w:fill="auto" w:val="clear"/>
-            <w:vAlign w:val="center"/>
-          </w:tcPr>
-          <w:p>
-            <w:pPr>
-              <w:pStyle w:val="NoSpacing"/>
-              <w:rPr/>
-            </w:pPr>
-            <w:r>
-              <w:rPr/>
-              <w:t>Cobertura</w:t>
-            </w:r>
-          </w:p>
-        </w:tc>
-      </w:tr>
-      <w:tr>
-        <w:trPr>
-          <w:trHeight w:val="397" w:hRule="atLeast"/>
-        </w:trPr>
-        <w:tc>
-          <w:tcPr>
-            <w:tcW w:w="2703" w:type="dxa"/>
-            <w:tcBorders>
-              <w:top w:val="single" w:sz="4" w:space="0" w:color="000000"/>
-              <w:bottom w:val="single" w:sz="18" w:space="0" w:color="000000"/>
-            </w:tcBorders>
-            <w:shd w:color="auto" w:fill="auto" w:val="clear"/>
-            <w:vAlign w:val="center"/>
-          </w:tcPr>
-          <w:p>
-            <w:pPr>
-              <w:pStyle w:val="NoSpacing"/>
-              <w:rPr/>
-            </w:pPr>
-            <w:r>
-              <w:rPr/>
-              <w:t>Médias</w:t>
-            </w:r>
-          </w:p>
-        </w:tc>
-        <w:tc>
-          <w:tcPr>
-            <w:tcW w:w="2864" w:type="dxa"/>
-            <w:tcBorders>
-              <w:top w:val="single" w:sz="4" w:space="0" w:color="000000"/>
-              <w:bottom w:val="single" w:sz="18" w:space="0" w:color="000000"/>
-            </w:tcBorders>
-            <w:shd w:color="auto" w:fill="auto" w:val="clear"/>
-            <w:vAlign w:val="center"/>
-          </w:tcPr>
-          <w:p>
-            <w:pPr>
-              <w:pStyle w:val="NoSpacing"/>
-              <w:rPr/>
-            </w:pPr>
-            <w:r>
-              <w:rPr/>
-              <w:t>Sombrear aberturas</w:t>
-            </w:r>
-          </w:p>
-        </w:tc>
-        <w:tc>
-          <w:tcPr>
-            <w:tcW w:w="1941" w:type="dxa"/>
-            <w:tcBorders>
-              <w:top w:val="single" w:sz="4" w:space="0" w:color="000000"/>
-              <w:bottom w:val="single" w:sz="18" w:space="0" w:color="000000"/>
-            </w:tcBorders>
-            <w:shd w:color="auto" w:fill="auto" w:val="clear"/>
-            <w:vAlign w:val="center"/>
-          </w:tcPr>
-          <w:p>
-            <w:pPr>
-              <w:pStyle w:val="NoSpacing"/>
-              <w:rPr/>
-            </w:pPr>
-            <w:r>
-              <w:rPr/>
-              <w:t>Leve refletora</w:t>
-            </w:r>
-          </w:p>
-        </w:tc>
-        <w:tc>
-          <w:tcPr>
-            <w:tcW w:w="1562" w:type="dxa"/>
-            <w:tcBorders>
-              <w:top w:val="single" w:sz="4" w:space="0" w:color="000000"/>
-              <w:bottom w:val="single" w:sz="18" w:space="0" w:color="000000"/>
-            </w:tcBorders>
-            <w:shd w:color="auto" w:fill="auto" w:val="clear"/>
-            <w:vAlign w:val="center"/>
-          </w:tcPr>
-          <w:p>
-            <w:pPr>
-              <w:pStyle w:val="NoSpacing"/>
-              <w:rPr/>
-            </w:pPr>
-            <w:r>
-              <w:rPr/>
-              <w:t>Leve isolada</w:t>
-            </w:r>
-          </w:p>
-        </w:tc>
-      </w:tr>
-    </w:tbl>
-    <w:p>
-      <w:pPr>
-        <w:pStyle w:val="Caption"/>
-        <w:jc w:val="left"/>
-        <w:rPr/>
-      </w:pPr>
-      <w:r>
-        <w:rPr/>
-        <w:t>Fonte: Autor (ano)</w:t>
-      </w:r>
-    </w:p>
-    <w:p>
-      <w:pPr>
-        <w:pStyle w:val="Paragrafo"/>
-        <w:rPr/>
-      </w:pPr>
-      <w:r>
-        <w:rPr/>
-        <w:t>As Tabelas não devem ter linhas verticais. Se a tabela não couber em uma folha, deve apresentar linha de fechamento abaixo e deve ser continuada na folha seguinte, sendo o título e o cabeçalho repetidos. Indicar a palavra “continuação...” logo abaixo e a esquerda da primeira parte da tabela e logo acima no início da segunda parte da tabela.</w:t>
-      </w:r>
-    </w:p>
-    <w:p>
-      <w:pPr>
-        <w:pStyle w:val="Paragrafo"/>
-        <w:rPr/>
-      </w:pPr>
-      <w:r>
-        <w:rPr/>
-        <w:t xml:space="preserve">As equações devem ser alinhadas à direita e numeradas com algarismos arábicos, sendo que esta numeração deve ser feita entre parênteses. Editar as equações usando o </w:t>
-      </w:r>
       <w:r>
         <w:rPr>
           <w:i/>
-        </w:rPr>
-        <w:t>Microsoft Equation 3.0</w:t>
-      </w:r>
-      <w:r>
-        <w:rPr/>
-        <w:t xml:space="preserve"> (ou compatível). Todas as variáveis envolvidas nas equações, bem como a unidade do parâmetro calculado devem ser explicitadas ao longo do texto ou logo em seguida à apresentação da equação:</w:t>
-      </w:r>
-    </w:p>
-    <w:p>
-      <w:pPr>
-        <w:pStyle w:val="Caption"/>
-        <w:jc w:val="right"/>
-        <w:rPr/>
-      </w:pPr>
-      <w:r>
-        <w:rPr/>
-      </w:r>
-      <m:oMath xmlns:m="http://schemas.openxmlformats.org/officeDocument/2006/math">
-        <m:r>
-          <m:rPr>
-            <m:lit/>
-            <m:nor/>
-          </m:rPr>
-          <w:rPr>
-            <w:rFonts w:ascii="Cambria Math" w:hAnsi="Cambria Math"/>
-          </w:rPr>
-          <m:t xml:space="preserve">T = </m:t>
-        </m:r>
-        <m:d>
-          <m:dPr>
-            <m:begChr m:val="("/>
-            <m:endChr m:val=")"/>
-          </m:dPr>
-          <m:e>
-            <m:r>
-              <m:rPr>
-                <m:lit/>
-                <m:nor/>
-              </m:rPr>
-              <w:rPr>
-                <w:rFonts w:ascii="Cambria Math" w:hAnsi="Cambria Math"/>
-              </w:rPr>
-              <m:t xml:space="preserve">1- </m:t>
-            </m:r>
-            <m:f>
-              <m:num>
-                <m:sSub>
-                  <m:e>
-                    <m:r>
-                      <w:rPr>
-                        <w:rFonts w:ascii="Cambria Math" w:hAnsi="Cambria Math"/>
-                      </w:rPr>
-                      <m:t xml:space="preserve">F</m:t>
-                    </m:r>
-                  </m:e>
-                  <m:sub>
-                    <m:r>
-                      <w:rPr>
-                        <w:rFonts w:ascii="Cambria Math" w:hAnsi="Cambria Math"/>
-                      </w:rPr>
-                      <m:t xml:space="preserve">o</m:t>
-                    </m:r>
-                  </m:sub>
-                </m:sSub>
-              </m:num>
-              <m:den>
-                <m:sSub>
-                  <m:e>
-                    <m:r>
-                      <w:rPr>
-                        <w:rFonts w:ascii="Cambria Math" w:hAnsi="Cambria Math"/>
-                      </w:rPr>
-                      <m:t xml:space="preserve">F</m:t>
-                    </m:r>
-                  </m:e>
-                  <m:sub>
-                    <m:r>
-                      <w:rPr>
-                        <w:rFonts w:ascii="Cambria Math" w:hAnsi="Cambria Math"/>
-                      </w:rPr>
-                      <m:t xml:space="preserve">r</m:t>
-                    </m:r>
-                  </m:sub>
-                </m:sSub>
-              </m:den>
-            </m:f>
-          </m:e>
-        </m:d>
-        <m:f>
-          <m:num>
-            <m:r>
-              <w:rPr>
-                <w:rFonts w:ascii="Cambria Math" w:hAnsi="Cambria Math"/>
-              </w:rPr>
-              <m:t xml:space="preserve">γ</m:t>
-            </m:r>
-            <m:sSup>
-              <m:e>
-                <m:r>
-                  <m:rPr>
-                    <m:lit/>
-                    <m:nor/>
-                  </m:rPr>
-                  <w:rPr>
-                    <w:rFonts w:ascii="Cambria Math" w:hAnsi="Cambria Math"/>
-                  </w:rPr>
-                  <m:t xml:space="preserve"> H</m:t>
-                </m:r>
-              </m:e>
-              <m:sup>
-                <m:r>
-                  <w:rPr>
-                    <w:rFonts w:ascii="Cambria Math" w:hAnsi="Cambria Math"/>
-                  </w:rPr>
-                  <m:t xml:space="preserve">2</m:t>
-                </m:r>
-              </m:sup>
-            </m:sSup>
-          </m:num>
-          <m:den>
-            <m:sSub>
-              <m:e>
-                <m:r>
-                  <w:rPr>
-                    <w:rFonts w:ascii="Cambria Math" w:hAnsi="Cambria Math"/>
-                  </w:rPr>
-                  <m:t xml:space="preserve">I</m:t>
-                </m:r>
-              </m:e>
-              <m:sub>
-                <m:r>
-                  <w:rPr>
-                    <w:rFonts w:ascii="Cambria Math" w:hAnsi="Cambria Math"/>
-                  </w:rPr>
-                  <m:t xml:space="preserve">R</m:t>
-                </m:r>
-              </m:sub>
-            </m:sSub>
-          </m:den>
-        </m:f>
-      </m:oMath>
-      <w:r>
-        <w:rPr/>
-        <w:tab/>
-        <w:tab/>
-        <w:tab/>
-        <w:tab/>
-        <w:tab/>
-        <w:tab/>
+          <w:iCs/>
+        </w:rPr>
+        <w:t>xpensible network on a chip</w:t>
+      </w:r>
+      <w:r>
+        <w:rPr/>
+        <w:t xml:space="preserve"> (enoc)</w:t>
+      </w:r>
+    </w:p>
+    <w:p>
+      <w:pPr>
+        <w:pStyle w:val="Paragrafo"/>
+        <w:rPr/>
+      </w:pPr>
+      <w:r>
+        <w:rPr/>
+        <w:t xml:space="preserve">A Rede em Chip Expansível </w:t>
+      </w:r>
+      <w:r>
+        <w:rPr/>
         <w:t>(</w:t>
       </w:r>
-      <w:r>
-        <w:rPr/>
-        <w:fldChar w:fldCharType="begin"/>
-      </w:r>
-      <w:r>
-        <w:rPr/>
-        <w:instrText> SEQ Equação \* ARABIC </w:instrText>
-      </w:r>
-      <w:r>
-        <w:rPr/>
-        <w:fldChar w:fldCharType="separate"/>
-      </w:r>
-      <w:r>
-        <w:rPr/>
-        <w:t>1</w:t>
-      </w:r>
-      <w:r>
-        <w:rPr/>
-        <w:fldChar w:fldCharType="end"/>
+      <w:bookmarkStart w:id="51" w:name="_Toc46474270011"/>
+      <w:r>
+        <w:rPr>
+          <w:i/>
+          <w:iCs/>
+        </w:rPr>
+        <w:t>E</w:t>
+      </w:r>
+      <w:bookmarkEnd w:id="51"/>
+      <w:r>
+        <w:rPr>
+          <w:i/>
+          <w:iCs/>
+        </w:rPr>
+        <w:t xml:space="preserve">xpensible network on a chip </w:t>
+      </w:r>
+      <w:r>
+        <w:rPr/>
+        <w:t>(Enoc)</w:t>
       </w:r>
       <w:r>
         <w:rPr/>
         <w:t>)</w:t>
       </w:r>
-    </w:p>
-    <w:p>
-      <w:pPr>
-        <w:pStyle w:val="Caption"/>
-        <w:rPr/>
-      </w:pPr>
-      <w:r>
-        <w:rPr/>
-      </w:r>
-      <w:bookmarkStart w:id="51" w:name="_Ref362340966"/>
-      <w:bookmarkStart w:id="52" w:name="_Ref374452421"/>
-      <w:bookmarkStart w:id="53" w:name="_Toc374457224"/>
-      <w:bookmarkStart w:id="54" w:name="_Toc383698192"/>
-      <w:bookmarkStart w:id="55" w:name="_Ref362340966"/>
-      <w:bookmarkStart w:id="56" w:name="_Ref374452421"/>
-      <w:bookmarkStart w:id="57" w:name="_Toc374457224"/>
-      <w:bookmarkStart w:id="58" w:name="_Toc383698192"/>
-      <w:bookmarkEnd w:id="55"/>
-      <w:bookmarkEnd w:id="56"/>
-      <w:bookmarkEnd w:id="57"/>
-      <w:bookmarkEnd w:id="58"/>
-    </w:p>
-    <w:p>
-      <w:pPr>
-        <w:pStyle w:val="Paragrafo"/>
-        <w:rPr/>
-      </w:pPr>
-      <w:r>
-        <w:rPr/>
-        <w:t>Unidades SI e símbolos convencionais devem ser usados. Os símbolos devem utilizar fonte Times New Roman. Os desenhos técnicos como plantas-baixa, cortes, vistas e layouts que necessitarem ser apresentados como figura no texto, devem seguir as regras da ABNT e suas normas especificas. Uma lista com algumas normas que regulam a representação gráfica está disponível no site SIETCon-Engenharia Elétrica - Sinop, através do link: &lt;https://sites.google.com/a/unemat-net.br/engenharia-eletrica-sinop/normas-da-abnt&gt;.</w:t>
-      </w:r>
-    </w:p>
-    <w:p>
-      <w:pPr>
-        <w:pStyle w:val="Paragrafo"/>
-        <w:rPr/>
-      </w:pPr>
-      <w:r>
-        <w:rPr/>
-        <w:t xml:space="preserve">Para os desenhos técnicos assistidos por computador em geral, deve-se evitar os procedimentos de </w:t>
-      </w:r>
-      <w:r>
-        <w:rPr>
-          <w:i/>
-        </w:rPr>
-        <w:t>printscreen</w:t>
-      </w:r>
-      <w:r>
-        <w:rPr/>
-        <w:t xml:space="preserve"> da tela do computador onde o desenho foi produzido. O desenho deve ser claro e limpo, sem informações ilegíveis e incoerentes com o contexto. Mapas e plantas de locação e situação devem obrigatoriamente ter a representação do Norte e da escala do desenho.</w:t>
+      <w:r>
+        <w:rPr/>
+        <w:t xml:space="preserve"> é uma rede sugerida por Ivan Luiz Pedroso (2018) para interação de Sistemas num Chip (SoCs), que permite comunicação de elementos de processamento de um chip, porém esse diálogo pode se dar tanto de elementos num chip (Intra-Chip) quanto com elementos em outro chip (Inter-Chip).</w:t>
       </w:r>
     </w:p>
     <w:p>
@@ -4984,12 +5539,12 @@
         <w:ind w:left="431" w:hanging="431"/>
         <w:rPr/>
       </w:pPr>
-      <w:bookmarkStart w:id="59" w:name="_Toc464742701"/>
+      <w:bookmarkStart w:id="52" w:name="_Toc464742701"/>
       <w:r>
         <w:rPr/>
         <w:t>METODOLOGIA</w:t>
       </w:r>
-      <w:bookmarkEnd w:id="59"/>
+      <w:bookmarkEnd w:id="52"/>
     </w:p>
     <w:p>
       <w:pPr>
@@ -5089,12 +5644,12 @@
         <w:ind w:left="431" w:hanging="431"/>
         <w:rPr/>
       </w:pPr>
-      <w:bookmarkStart w:id="60" w:name="_Toc464742702"/>
+      <w:bookmarkStart w:id="53" w:name="_Toc464742702"/>
       <w:r>
         <w:rPr/>
         <w:t>RECURSOS HUMANOS</w:t>
       </w:r>
-      <w:bookmarkEnd w:id="60"/>
+      <w:bookmarkEnd w:id="53"/>
     </w:p>
     <w:p>
       <w:pPr>
@@ -5144,12 +5699,12 @@
         <w:ind w:left="431" w:hanging="431"/>
         <w:rPr/>
       </w:pPr>
-      <w:bookmarkStart w:id="61" w:name="_Toc464742703"/>
+      <w:bookmarkStart w:id="54" w:name="_Toc464742703"/>
       <w:r>
         <w:rPr/>
         <w:t>RECURSOS MATERIAIS</w:t>
       </w:r>
-      <w:bookmarkEnd w:id="61"/>
+      <w:bookmarkEnd w:id="54"/>
     </w:p>
     <w:p>
       <w:pPr>
@@ -5181,12 +5736,12 @@
         <w:ind w:left="431" w:hanging="431"/>
         <w:rPr/>
       </w:pPr>
-      <w:bookmarkStart w:id="62" w:name="_Toc464742704"/>
+      <w:bookmarkStart w:id="55" w:name="_Toc464742704"/>
       <w:r>
         <w:rPr/>
         <w:t>CRONOGRAMA</w:t>
       </w:r>
-      <w:bookmarkEnd w:id="62"/>
+      <w:bookmarkEnd w:id="55"/>
     </w:p>
     <w:p>
       <w:pPr>
@@ -5223,11 +5778,11 @@
       <w:tblGrid>
         <w:gridCol w:w="2270"/>
         <w:gridCol w:w="850"/>
-        <w:gridCol w:w="851"/>
+        <w:gridCol w:w="852"/>
         <w:gridCol w:w="850"/>
-        <w:gridCol w:w="851"/>
+        <w:gridCol w:w="852"/>
         <w:gridCol w:w="850"/>
-        <w:gridCol w:w="849"/>
+        <w:gridCol w:w="847"/>
       </w:tblGrid>
       <w:tr>
         <w:trPr>
@@ -5361,7 +5916,7 @@
         </w:tc>
         <w:tc>
           <w:tcPr>
-            <w:tcW w:w="851" w:type="dxa"/>
+            <w:tcW w:w="852" w:type="dxa"/>
             <w:tcBorders>
               <w:top w:val="single" w:sz="4" w:space="0" w:color="000000"/>
               <w:left w:val="single" w:sz="4" w:space="0" w:color="000000"/>
@@ -5429,7 +5984,7 @@
         </w:tc>
         <w:tc>
           <w:tcPr>
-            <w:tcW w:w="851" w:type="dxa"/>
+            <w:tcW w:w="852" w:type="dxa"/>
             <w:tcBorders>
               <w:top w:val="single" w:sz="4" w:space="0" w:color="000000"/>
               <w:left w:val="single" w:sz="4" w:space="0" w:color="000000"/>
@@ -5495,7 +6050,7 @@
         </w:tc>
         <w:tc>
           <w:tcPr>
-            <w:tcW w:w="849" w:type="dxa"/>
+            <w:tcW w:w="847" w:type="dxa"/>
             <w:tcBorders>
               <w:top w:val="single" w:sz="4" w:space="0" w:color="000000"/>
               <w:left w:val="single" w:sz="4" w:space="0" w:color="000000"/>
@@ -5586,7 +6141,7 @@
         </w:tc>
         <w:tc>
           <w:tcPr>
-            <w:tcW w:w="851" w:type="dxa"/>
+            <w:tcW w:w="852" w:type="dxa"/>
             <w:tcBorders>
               <w:top w:val="single" w:sz="4" w:space="0" w:color="000000"/>
               <w:left w:val="single" w:sz="4" w:space="0" w:color="000000"/>
@@ -5638,7 +6193,7 @@
         </w:tc>
         <w:tc>
           <w:tcPr>
-            <w:tcW w:w="851" w:type="dxa"/>
+            <w:tcW w:w="852" w:type="dxa"/>
             <w:tcBorders>
               <w:top w:val="single" w:sz="4" w:space="0" w:color="000000"/>
               <w:left w:val="single" w:sz="4" w:space="0" w:color="000000"/>
@@ -5690,7 +6245,7 @@
         </w:tc>
         <w:tc>
           <w:tcPr>
-            <w:tcW w:w="849" w:type="dxa"/>
+            <w:tcW w:w="847" w:type="dxa"/>
             <w:tcBorders>
               <w:top w:val="single" w:sz="4" w:space="0" w:color="000000"/>
               <w:left w:val="single" w:sz="4" w:space="0" w:color="000000"/>
@@ -5774,7 +6329,7 @@
         </w:tc>
         <w:tc>
           <w:tcPr>
-            <w:tcW w:w="851" w:type="dxa"/>
+            <w:tcW w:w="852" w:type="dxa"/>
             <w:tcBorders>
               <w:top w:val="single" w:sz="4" w:space="0" w:color="000000"/>
               <w:left w:val="single" w:sz="4" w:space="0" w:color="000000"/>
@@ -5826,7 +6381,7 @@
         </w:tc>
         <w:tc>
           <w:tcPr>
-            <w:tcW w:w="851" w:type="dxa"/>
+            <w:tcW w:w="852" w:type="dxa"/>
             <w:tcBorders>
               <w:top w:val="single" w:sz="4" w:space="0" w:color="000000"/>
               <w:left w:val="single" w:sz="4" w:space="0" w:color="000000"/>
@@ -5878,7 +6433,7 @@
         </w:tc>
         <w:tc>
           <w:tcPr>
-            <w:tcW w:w="849" w:type="dxa"/>
+            <w:tcW w:w="847" w:type="dxa"/>
             <w:tcBorders>
               <w:top w:val="single" w:sz="4" w:space="0" w:color="000000"/>
               <w:left w:val="single" w:sz="4" w:space="0" w:color="000000"/>
@@ -5962,7 +6517,7 @@
         </w:tc>
         <w:tc>
           <w:tcPr>
-            <w:tcW w:w="851" w:type="dxa"/>
+            <w:tcW w:w="852" w:type="dxa"/>
             <w:tcBorders>
               <w:top w:val="single" w:sz="4" w:space="0" w:color="000000"/>
               <w:left w:val="single" w:sz="4" w:space="0" w:color="000000"/>
@@ -6014,7 +6569,7 @@
         </w:tc>
         <w:tc>
           <w:tcPr>
-            <w:tcW w:w="851" w:type="dxa"/>
+            <w:tcW w:w="852" w:type="dxa"/>
             <w:tcBorders>
               <w:top w:val="single" w:sz="4" w:space="0" w:color="000000"/>
               <w:left w:val="single" w:sz="4" w:space="0" w:color="000000"/>
@@ -6066,7 +6621,7 @@
         </w:tc>
         <w:tc>
           <w:tcPr>
-            <w:tcW w:w="849" w:type="dxa"/>
+            <w:tcW w:w="847" w:type="dxa"/>
             <w:tcBorders>
               <w:top w:val="single" w:sz="4" w:space="0" w:color="000000"/>
               <w:left w:val="single" w:sz="4" w:space="0" w:color="000000"/>
@@ -6150,7 +6705,7 @@
         </w:tc>
         <w:tc>
           <w:tcPr>
-            <w:tcW w:w="851" w:type="dxa"/>
+            <w:tcW w:w="852" w:type="dxa"/>
             <w:tcBorders>
               <w:top w:val="single" w:sz="4" w:space="0" w:color="000000"/>
               <w:left w:val="single" w:sz="4" w:space="0" w:color="000000"/>
@@ -6202,7 +6757,7 @@
         </w:tc>
         <w:tc>
           <w:tcPr>
-            <w:tcW w:w="851" w:type="dxa"/>
+            <w:tcW w:w="852" w:type="dxa"/>
             <w:tcBorders>
               <w:top w:val="single" w:sz="4" w:space="0" w:color="000000"/>
               <w:left w:val="single" w:sz="4" w:space="0" w:color="000000"/>
@@ -6254,7 +6809,7 @@
         </w:tc>
         <w:tc>
           <w:tcPr>
-            <w:tcW w:w="849" w:type="dxa"/>
+            <w:tcW w:w="847" w:type="dxa"/>
             <w:tcBorders>
               <w:top w:val="single" w:sz="4" w:space="0" w:color="000000"/>
               <w:left w:val="single" w:sz="4" w:space="0" w:color="000000"/>
@@ -6351,7 +6906,7 @@
         </w:tc>
         <w:tc>
           <w:tcPr>
-            <w:tcW w:w="851" w:type="dxa"/>
+            <w:tcW w:w="852" w:type="dxa"/>
             <w:tcBorders>
               <w:top w:val="single" w:sz="4" w:space="0" w:color="000000"/>
               <w:left w:val="single" w:sz="4" w:space="0" w:color="000000"/>
@@ -6403,7 +6958,7 @@
         </w:tc>
         <w:tc>
           <w:tcPr>
-            <w:tcW w:w="851" w:type="dxa"/>
+            <w:tcW w:w="852" w:type="dxa"/>
             <w:tcBorders>
               <w:top w:val="single" w:sz="4" w:space="0" w:color="000000"/>
               <w:left w:val="single" w:sz="4" w:space="0" w:color="000000"/>
@@ -6455,7 +7010,7 @@
         </w:tc>
         <w:tc>
           <w:tcPr>
-            <w:tcW w:w="849" w:type="dxa"/>
+            <w:tcW w:w="847" w:type="dxa"/>
             <w:tcBorders>
               <w:top w:val="single" w:sz="4" w:space="0" w:color="000000"/>
               <w:left w:val="single" w:sz="4" w:space="0" w:color="000000"/>
@@ -6539,7 +7094,7 @@
         </w:tc>
         <w:tc>
           <w:tcPr>
-            <w:tcW w:w="851" w:type="dxa"/>
+            <w:tcW w:w="852" w:type="dxa"/>
             <w:tcBorders>
               <w:top w:val="single" w:sz="4" w:space="0" w:color="000000"/>
               <w:left w:val="single" w:sz="4" w:space="0" w:color="000000"/>
@@ -6591,7 +7146,7 @@
         </w:tc>
         <w:tc>
           <w:tcPr>
-            <w:tcW w:w="851" w:type="dxa"/>
+            <w:tcW w:w="852" w:type="dxa"/>
             <w:tcBorders>
               <w:top w:val="single" w:sz="4" w:space="0" w:color="000000"/>
               <w:left w:val="single" w:sz="4" w:space="0" w:color="000000"/>
@@ -6643,7 +7198,7 @@
         </w:tc>
         <w:tc>
           <w:tcPr>
-            <w:tcW w:w="849" w:type="dxa"/>
+            <w:tcW w:w="847" w:type="dxa"/>
             <w:tcBorders>
               <w:top w:val="single" w:sz="4" w:space="0" w:color="000000"/>
               <w:left w:val="single" w:sz="4" w:space="0" w:color="000000"/>
@@ -6727,7 +7282,7 @@
         </w:tc>
         <w:tc>
           <w:tcPr>
-            <w:tcW w:w="851" w:type="dxa"/>
+            <w:tcW w:w="852" w:type="dxa"/>
             <w:tcBorders>
               <w:top w:val="single" w:sz="4" w:space="0" w:color="000000"/>
               <w:left w:val="single" w:sz="4" w:space="0" w:color="000000"/>
@@ -6779,7 +7334,7 @@
         </w:tc>
         <w:tc>
           <w:tcPr>
-            <w:tcW w:w="851" w:type="dxa"/>
+            <w:tcW w:w="852" w:type="dxa"/>
             <w:tcBorders>
               <w:top w:val="single" w:sz="4" w:space="0" w:color="000000"/>
               <w:left w:val="single" w:sz="4" w:space="0" w:color="000000"/>
@@ -6831,7 +7386,7 @@
         </w:tc>
         <w:tc>
           <w:tcPr>
-            <w:tcW w:w="849" w:type="dxa"/>
+            <w:tcW w:w="847" w:type="dxa"/>
             <w:tcBorders>
               <w:top w:val="single" w:sz="4" w:space="0" w:color="000000"/>
               <w:left w:val="single" w:sz="4" w:space="0" w:color="000000"/>
@@ -6915,7 +7470,7 @@
         </w:tc>
         <w:tc>
           <w:tcPr>
-            <w:tcW w:w="851" w:type="dxa"/>
+            <w:tcW w:w="852" w:type="dxa"/>
             <w:tcBorders>
               <w:top w:val="single" w:sz="4" w:space="0" w:color="000000"/>
               <w:left w:val="single" w:sz="4" w:space="0" w:color="000000"/>
@@ -6967,7 +7522,7 @@
         </w:tc>
         <w:tc>
           <w:tcPr>
-            <w:tcW w:w="851" w:type="dxa"/>
+            <w:tcW w:w="852" w:type="dxa"/>
             <w:tcBorders>
               <w:top w:val="single" w:sz="4" w:space="0" w:color="000000"/>
               <w:left w:val="single" w:sz="4" w:space="0" w:color="000000"/>
@@ -7019,7 +7574,7 @@
         </w:tc>
         <w:tc>
           <w:tcPr>
-            <w:tcW w:w="849" w:type="dxa"/>
+            <w:tcW w:w="847" w:type="dxa"/>
             <w:tcBorders>
               <w:top w:val="single" w:sz="4" w:space="0" w:color="000000"/>
               <w:left w:val="single" w:sz="4" w:space="0" w:color="000000"/>
@@ -7103,7 +7658,7 @@
         </w:tc>
         <w:tc>
           <w:tcPr>
-            <w:tcW w:w="851" w:type="dxa"/>
+            <w:tcW w:w="852" w:type="dxa"/>
             <w:tcBorders>
               <w:top w:val="single" w:sz="4" w:space="0" w:color="000000"/>
               <w:left w:val="single" w:sz="4" w:space="0" w:color="000000"/>
@@ -7155,7 +7710,7 @@
         </w:tc>
         <w:tc>
           <w:tcPr>
-            <w:tcW w:w="851" w:type="dxa"/>
+            <w:tcW w:w="852" w:type="dxa"/>
             <w:tcBorders>
               <w:top w:val="single" w:sz="4" w:space="0" w:color="000000"/>
               <w:left w:val="single" w:sz="4" w:space="0" w:color="000000"/>
@@ -7207,7 +7762,7 @@
         </w:tc>
         <w:tc>
           <w:tcPr>
-            <w:tcW w:w="849" w:type="dxa"/>
+            <w:tcW w:w="847" w:type="dxa"/>
             <w:tcBorders>
               <w:top w:val="single" w:sz="4" w:space="0" w:color="000000"/>
               <w:left w:val="single" w:sz="4" w:space="0" w:color="000000"/>
@@ -7291,7 +7846,7 @@
         </w:tc>
         <w:tc>
           <w:tcPr>
-            <w:tcW w:w="851" w:type="dxa"/>
+            <w:tcW w:w="852" w:type="dxa"/>
             <w:tcBorders>
               <w:top w:val="single" w:sz="4" w:space="0" w:color="000000"/>
               <w:left w:val="single" w:sz="4" w:space="0" w:color="000000"/>
@@ -7343,7 +7898,7 @@
         </w:tc>
         <w:tc>
           <w:tcPr>
-            <w:tcW w:w="851" w:type="dxa"/>
+            <w:tcW w:w="852" w:type="dxa"/>
             <w:tcBorders>
               <w:top w:val="single" w:sz="4" w:space="0" w:color="000000"/>
               <w:left w:val="single" w:sz="4" w:space="0" w:color="000000"/>
@@ -7395,7 +7950,7 @@
         </w:tc>
         <w:tc>
           <w:tcPr>
-            <w:tcW w:w="849" w:type="dxa"/>
+            <w:tcW w:w="847" w:type="dxa"/>
             <w:tcBorders>
               <w:top w:val="single" w:sz="4" w:space="0" w:color="000000"/>
               <w:left w:val="single" w:sz="4" w:space="0" w:color="000000"/>
@@ -7479,7 +8034,7 @@
         </w:tc>
         <w:tc>
           <w:tcPr>
-            <w:tcW w:w="851" w:type="dxa"/>
+            <w:tcW w:w="852" w:type="dxa"/>
             <w:tcBorders>
               <w:top w:val="single" w:sz="4" w:space="0" w:color="000000"/>
               <w:left w:val="single" w:sz="4" w:space="0" w:color="000000"/>
@@ -7531,7 +8086,7 @@
         </w:tc>
         <w:tc>
           <w:tcPr>
-            <w:tcW w:w="851" w:type="dxa"/>
+            <w:tcW w:w="852" w:type="dxa"/>
             <w:tcBorders>
               <w:top w:val="single" w:sz="4" w:space="0" w:color="000000"/>
               <w:left w:val="single" w:sz="4" w:space="0" w:color="000000"/>
@@ -7583,7 +8138,7 @@
         </w:tc>
         <w:tc>
           <w:tcPr>
-            <w:tcW w:w="849" w:type="dxa"/>
+            <w:tcW w:w="847" w:type="dxa"/>
             <w:tcBorders>
               <w:top w:val="single" w:sz="4" w:space="0" w:color="000000"/>
               <w:left w:val="single" w:sz="4" w:space="0" w:color="000000"/>
@@ -7628,12 +8183,12 @@
         <w:ind w:left="431" w:hanging="431"/>
         <w:rPr/>
       </w:pPr>
-      <w:bookmarkStart w:id="63" w:name="_Toc464742705"/>
+      <w:bookmarkStart w:id="56" w:name="_Toc464742705"/>
       <w:r>
         <w:rPr/>
         <w:t>REFERENCIAL BIBLIOGRÁFICO</w:t>
       </w:r>
-      <w:bookmarkEnd w:id="63"/>
+      <w:bookmarkEnd w:id="56"/>
     </w:p>
     <w:p>
       <w:pPr>
@@ -7802,12 +8357,12 @@
         <w:ind w:left="431" w:hanging="431"/>
         <w:rPr/>
       </w:pPr>
-      <w:bookmarkStart w:id="64" w:name="_Toc464742706"/>
+      <w:bookmarkStart w:id="57" w:name="_Toc464742706"/>
       <w:r>
         <w:rPr/>
         <w:t>ANEXOS</w:t>
       </w:r>
-      <w:bookmarkEnd w:id="64"/>
+      <w:bookmarkEnd w:id="57"/>
     </w:p>
     <w:p>
       <w:pPr>
@@ -7873,12 +8428,12 @@
         <w:ind w:left="431" w:hanging="431"/>
         <w:rPr/>
       </w:pPr>
-      <w:bookmarkStart w:id="65" w:name="_Toc464742707"/>
+      <w:bookmarkStart w:id="58" w:name="_Toc464742707"/>
       <w:r>
         <w:rPr/>
         <w:t>APÊNDICE</w:t>
       </w:r>
-      <w:bookmarkEnd w:id="65"/>
+      <w:bookmarkEnd w:id="58"/>
     </w:p>
     <w:p>
       <w:pPr>
@@ -7914,79 +8469,15 @@
       </w:r>
     </w:p>
     <w:sectPr>
-      <w:headerReference w:type="default" r:id="rId4"/>
-      <w:footnotePr>
-        <w:numFmt w:val="decimal"/>
-      </w:footnotePr>
-      <w:type w:val="nextPage"/>
+      <w:type w:val="continuous"/>
       <w:pgSz w:w="11906" w:h="16838"/>
       <w:pgMar w:left="1701" w:right="1134" w:header="709" w:top="1701" w:footer="0" w:bottom="1134" w:gutter="0"/>
-      <w:pgNumType w:start="1" w:fmt="decimal"/>
       <w:formProt w:val="false"/>
       <w:textDirection w:val="lrTb"/>
       <w:docGrid w:type="default" w:linePitch="360" w:charSpace="16384"/>
     </w:sectPr>
   </w:body>
 </w:document>
-</file>
-
-<file path=word/footnotes.xml><?xml version="1.0" encoding="utf-8"?>
-<w:footnotes xmlns:o="urn:schemas-microsoft-com:office:office" xmlns:r="http://schemas.openxmlformats.org/officeDocument/2006/relationships" xmlns:v="urn:schemas-microsoft-com:vml" xmlns:w="http://schemas.openxmlformats.org/wordprocessingml/2006/main" xmlns:w10="urn:schemas-microsoft-com:office:word" xmlns:wp="http://schemas.openxmlformats.org/drawingml/2006/wordprocessingDrawing" xmlns:wps="http://schemas.microsoft.com/office/word/2010/wordprocessingShape" xmlns:wpg="http://schemas.microsoft.com/office/word/2010/wordprocessingGroup" xmlns:mc="http://schemas.openxmlformats.org/markup-compatibility/2006" xmlns:wp14="http://schemas.microsoft.com/office/word/2010/wordprocessingDrawing" xmlns:w14="http://schemas.microsoft.com/office/word/2010/wordml" mc:Ignorable="w14 wp14">
-  <w:footnote w:id="0" w:type="separator">
-    <w:p>
-      <w:r>
-        <w:separator/>
-      </w:r>
-    </w:p>
-  </w:footnote>
-  <w:footnote w:id="1" w:type="continuationSeparator">
-    <w:p>
-      <w:r>
-        <w:continuationSeparator/>
-      </w:r>
-    </w:p>
-  </w:footnote>
-  <w:footnote w:id="2">
-    <w:p>
-      <w:pPr>
-        <w:pStyle w:val="Normal"/>
-        <w:rPr/>
-      </w:pPr>
-      <w:r>
-        <w:rPr>
-          <w:rStyle w:val="Caracteresdenotaderodap"/>
-        </w:rPr>
-        <w:footnoteRef/>
-      </w:r>
-      <w:r>
-        <w:rPr/>
-      </w:r>
-    </w:p>
-    <w:p>
-      <w:pPr>
-        <w:pStyle w:val="Normal"/>
-        <w:rPr/>
-      </w:pPr>
-      <w:r>
-        <w:rPr/>
-      </w:r>
-    </w:p>
-    <w:p>
-      <w:pPr>
-        <w:pStyle w:val="Notaderodap"/>
-        <w:rPr/>
-      </w:pPr>
-      <w:r>
-        <w:rPr/>
-        <w:t xml:space="preserve"> </w:t>
-      </w:r>
-      <w:r>
-        <w:rPr/>
-        <w:t>Microsoft Word é um aplicativo do pacote Office, da empresa Microsoft.</w:t>
-      </w:r>
-    </w:p>
-  </w:footnote>
-</w:footnotes>
 </file>
 
 <file path=word/header1.xml><?xml version="1.0" encoding="utf-8"?>
@@ -8042,7 +8533,7 @@
     </w:r>
     <w:r>
       <w:rPr/>
-      <w:t>24</w:t>
+      <w:t>26</w:t>
     </w:r>
     <w:r>
       <w:rPr/>
@@ -8861,7 +9352,7 @@
       <w:kern w:val="0"/>
       <w:sz w:val="20"/>
       <w:szCs w:val="20"/>
-      <w:lang w:eastAsia="en-US" w:val="pt-BR" w:bidi="ar-SA"/>
+      <w:lang w:val="pt-BR" w:eastAsia="en-US" w:bidi="ar-SA"/>
     </w:rPr>
   </w:style>
   <w:style w:type="paragraph" w:styleId="Ttulo1">
@@ -9521,6 +10012,140 @@
       <w:rFonts w:cs="Wingdings"/>
     </w:rPr>
   </w:style>
+  <w:style w:type="character" w:styleId="ListLabel17">
+    <w:name w:val="ListLabel 17"/>
+    <w:qFormat/>
+    <w:rPr>
+      <w:rFonts w:cs="Symbol"/>
+    </w:rPr>
+  </w:style>
+  <w:style w:type="character" w:styleId="ListLabel18">
+    <w:name w:val="ListLabel 18"/>
+    <w:qFormat/>
+    <w:rPr>
+      <w:rFonts w:cs="Courier New"/>
+    </w:rPr>
+  </w:style>
+  <w:style w:type="character" w:styleId="ListLabel19">
+    <w:name w:val="ListLabel 19"/>
+    <w:qFormat/>
+    <w:rPr>
+      <w:rFonts w:cs="Wingdings"/>
+    </w:rPr>
+  </w:style>
+  <w:style w:type="character" w:styleId="ListLabel20">
+    <w:name w:val="ListLabel 20"/>
+    <w:qFormat/>
+    <w:rPr>
+      <w:rFonts w:cs="Symbol"/>
+    </w:rPr>
+  </w:style>
+  <w:style w:type="character" w:styleId="ListLabel21">
+    <w:name w:val="ListLabel 21"/>
+    <w:qFormat/>
+    <w:rPr>
+      <w:rFonts w:cs="Courier New"/>
+    </w:rPr>
+  </w:style>
+  <w:style w:type="character" w:styleId="ListLabel22">
+    <w:name w:val="ListLabel 22"/>
+    <w:qFormat/>
+    <w:rPr>
+      <w:rFonts w:cs="Wingdings"/>
+    </w:rPr>
+  </w:style>
+  <w:style w:type="character" w:styleId="ListLabel23">
+    <w:name w:val="ListLabel 23"/>
+    <w:qFormat/>
+    <w:rPr>
+      <w:rFonts w:cs="Symbol"/>
+    </w:rPr>
+  </w:style>
+  <w:style w:type="character" w:styleId="ListLabel24">
+    <w:name w:val="ListLabel 24"/>
+    <w:qFormat/>
+    <w:rPr>
+      <w:rFonts w:cs="Courier New"/>
+    </w:rPr>
+  </w:style>
+  <w:style w:type="character" w:styleId="ListLabel25">
+    <w:name w:val="ListLabel 25"/>
+    <w:qFormat/>
+    <w:rPr>
+      <w:rFonts w:cs="Wingdings"/>
+    </w:rPr>
+  </w:style>
+  <w:style w:type="character" w:styleId="ListLabel26">
+    <w:name w:val="ListLabel 26"/>
+    <w:qFormat/>
+    <w:rPr>
+      <w:rFonts w:cs="Symbol"/>
+    </w:rPr>
+  </w:style>
+  <w:style w:type="character" w:styleId="ListLabel27">
+    <w:name w:val="ListLabel 27"/>
+    <w:qFormat/>
+    <w:rPr>
+      <w:rFonts w:cs="Courier New"/>
+    </w:rPr>
+  </w:style>
+  <w:style w:type="character" w:styleId="ListLabel28">
+    <w:name w:val="ListLabel 28"/>
+    <w:qFormat/>
+    <w:rPr>
+      <w:rFonts w:cs="Wingdings"/>
+    </w:rPr>
+  </w:style>
+  <w:style w:type="character" w:styleId="ListLabel29">
+    <w:name w:val="ListLabel 29"/>
+    <w:qFormat/>
+    <w:rPr>
+      <w:rFonts w:cs="Symbol"/>
+    </w:rPr>
+  </w:style>
+  <w:style w:type="character" w:styleId="ListLabel30">
+    <w:name w:val="ListLabel 30"/>
+    <w:qFormat/>
+    <w:rPr>
+      <w:rFonts w:cs="Courier New"/>
+    </w:rPr>
+  </w:style>
+  <w:style w:type="character" w:styleId="ListLabel31">
+    <w:name w:val="ListLabel 31"/>
+    <w:qFormat/>
+    <w:rPr>
+      <w:rFonts w:cs="Wingdings"/>
+    </w:rPr>
+  </w:style>
+  <w:style w:type="character" w:styleId="ListLabel32">
+    <w:name w:val="ListLabel 32"/>
+    <w:qFormat/>
+    <w:rPr>
+      <w:rFonts w:cs="Symbol"/>
+    </w:rPr>
+  </w:style>
+  <w:style w:type="character" w:styleId="ListLabel33">
+    <w:name w:val="ListLabel 33"/>
+    <w:qFormat/>
+    <w:rPr>
+      <w:rFonts w:cs="Courier New"/>
+    </w:rPr>
+  </w:style>
+  <w:style w:type="character" w:styleId="ListLabel34">
+    <w:name w:val="ListLabel 34"/>
+    <w:qFormat/>
+    <w:rPr>
+      <w:rFonts w:cs="Wingdings"/>
+    </w:rPr>
+  </w:style>
+  <w:style w:type="character" w:styleId="Textooriginal">
+    <w:name w:val="Texto original"/>
+    <w:qFormat/>
+    <w:rPr>
+      <w:rFonts w:ascii="Arial" w:hAnsi="Arial" w:eastAsia="Liberation Mono" w:cs="Liberation Mono"/>
+      <w:sz w:val="24"/>
+    </w:rPr>
+  </w:style>
   <w:style w:type="paragraph" w:styleId="Ttulo">
     <w:name w:val="Título"/>
     <w:basedOn w:val="Normal"/>
@@ -9813,14 +10438,14 @@
       <w:jc w:val="center"/>
     </w:pPr>
     <w:rPr>
-      <w:rFonts w:ascii="Arial" w:hAnsi="Arial" w:cs="Arial" w:eastAsia="Calibri"/>
+      <w:rFonts w:ascii="Arial" w:hAnsi="Arial" w:eastAsia="Calibri" w:cs="Arial"/>
       <w:b/>
       <w:caps/>
       <w:color w:val="auto"/>
       <w:kern w:val="0"/>
       <w:sz w:val="28"/>
       <w:szCs w:val="24"/>
-      <w:lang w:eastAsia="en-US" w:val="pt-BR" w:bidi="ar-SA"/>
+      <w:lang w:val="pt-BR" w:eastAsia="en-US" w:bidi="ar-SA"/>
     </w:rPr>
   </w:style>
   <w:style w:type="paragraph" w:styleId="Sumrio1">
@@ -9954,7 +10579,7 @@
       <w:kern w:val="0"/>
       <w:sz w:val="20"/>
       <w:szCs w:val="22"/>
-      <w:lang w:eastAsia="en-US" w:val="pt-BR" w:bidi="ar-SA"/>
+      <w:lang w:val="pt-BR" w:eastAsia="en-US" w:bidi="ar-SA"/>
     </w:rPr>
   </w:style>
   <w:style w:type="paragraph" w:styleId="Textoprformatado">
@@ -9969,6 +10594,40 @@
       <w:sz w:val="20"/>
       <w:szCs w:val="20"/>
     </w:rPr>
+  </w:style>
+  <w:style w:type="paragraph" w:styleId="Tabela">
+    <w:name w:val="Tabela"/>
+    <w:basedOn w:val="Legenda"/>
+    <w:qFormat/>
+    <w:pPr/>
+    <w:rPr/>
+  </w:style>
+  <w:style w:type="paragraph" w:styleId="Contedodoquadro">
+    <w:name w:val="Conteúdo do quadro"/>
+    <w:basedOn w:val="Normal"/>
+    <w:qFormat/>
+    <w:pPr/>
+    <w:rPr/>
+  </w:style>
+  <w:style w:type="paragraph" w:styleId="Equao">
+    <w:name w:val="Equação"/>
+    <w:basedOn w:val="Legenda"/>
+    <w:qFormat/>
+    <w:pPr/>
+    <w:rPr/>
+  </w:style>
+  <w:style w:type="paragraph" w:styleId="Ndice1defiguras">
+    <w:name w:val="Índice 1 de figuras"/>
+    <w:basedOn w:val="Ndice"/>
+    <w:qFormat/>
+    <w:pPr>
+      <w:tabs>
+        <w:tab w:val="clear" w:pos="709"/>
+        <w:tab w:val="right" w:pos="9071" w:leader="dot"/>
+      </w:tabs>
+      <w:ind w:left="0" w:hanging="0"/>
+    </w:pPr>
+    <w:rPr/>
   </w:style>
   <w:style w:type="numbering" w:styleId="NoList" w:default="1">
     <w:name w:val="No List"/>

</xml_diff>

<commit_message>
Lista de Figuras e Ilustrações
</commit_message>
<xml_diff>
--- a/PROJETO_PESQUISA.docx
+++ b/PROJETO_PESQUISA.docx
@@ -349,47 +349,204 @@
     </w:p>
     <w:p>
       <w:pPr>
-        <w:pStyle w:val="Paragrafo"/>
-      </w:pPr>
-      <w:r>
-        <w:t>(Caso necessitar)</w:t>
-      </w:r>
-    </w:p>
-    <w:p>
-      <w:pPr>
-        <w:pStyle w:val="Paragrafo"/>
-      </w:pPr>
-      <w:r>
-        <w:t xml:space="preserve">Deve apontar as Tabelas constantes no Projeto de Pesquisa, sendo indicadas por uma linha pontilhada e numeração de página. </w:t>
-      </w:r>
-    </w:p>
-    <w:p>
-      <w:pPr>
-        <w:pStyle w:val="Paragrafo"/>
-      </w:pPr>
-      <w:r>
-        <w:t>Observação: Há vários tipos de listas que podem ser apresentadas no trabalho acadêmico, tais como: gráficos, quadros, fórmulas ou equações, fotografias e imagens de mapas. No entanto, optamos em colocar aqui apenas algumas delas, ficando a cargo do(a) Professor(a) Orientador(a) e do(a) acadêmico(a) a sua adequação.</w:t>
-      </w:r>
-    </w:p>
-    <w:p>
-      <w:pPr>
-        <w:pStyle w:val="Paragrafo"/>
-      </w:pPr>
-      <w:r>
-        <w:t>Para criar esta lista, clique em (referencias&lt;inserir índice de ilustrações), escolhendo em (Geral&lt;Formato = Do modelo e Nome da legenda &lt; Tabela ou Figura, conforme a lista que quer gerar). Para inserir a lista, as legendas já devem estar inseridas no texto.</w:t>
-      </w:r>
-    </w:p>
-    <w:p>
-      <w:pPr>
-        <w:pStyle w:val="Paragrafo"/>
+        <w:pStyle w:val="ndicedeilustraes"/>
+        <w:tabs>
+          <w:tab w:val="right" w:leader="dot" w:pos="9061"/>
+        </w:tabs>
+        <w:rPr>
+          <w:rFonts w:asciiTheme="minorHAnsi" w:eastAsiaTheme="minorEastAsia" w:hAnsiTheme="minorHAnsi" w:cstheme="minorBidi"/>
+          <w:noProof/>
+          <w:sz w:val="22"/>
+          <w:szCs w:val="22"/>
+          <w:lang w:eastAsia="pt-BR"/>
+        </w:rPr>
+      </w:pPr>
+      <w:r>
         <w:rPr>
           <w:color w:val="5A5A5A"/>
           <w:sz w:val="20"/>
           <w:szCs w:val="20"/>
         </w:rPr>
-      </w:pPr>
-      <w:r>
-        <w:t>Exemplo:</w:t>
+        <w:fldChar w:fldCharType="begin"/>
+      </w:r>
+      <w:r>
+        <w:rPr>
+          <w:color w:val="5A5A5A"/>
+          <w:sz w:val="20"/>
+          <w:szCs w:val="20"/>
+        </w:rPr>
+        <w:instrText xml:space="preserve"> TOC \h \z \c "Tabela" </w:instrText>
+      </w:r>
+      <w:r>
+        <w:rPr>
+          <w:color w:val="5A5A5A"/>
+          <w:sz w:val="20"/>
+          <w:szCs w:val="20"/>
+        </w:rPr>
+        <w:fldChar w:fldCharType="separate"/>
+      </w:r>
+      <w:hyperlink w:anchor="_Toc9918440" w:history="1">
+        <w:r>
+          <w:rPr>
+            <w:rStyle w:val="Hyperlink"/>
+            <w:noProof/>
+          </w:rPr>
+          <w:t xml:space="preserve">Tabela 6.1 </w:t>
+        </w:r>
+        <w:r>
+          <w:rPr>
+            <w:rStyle w:val="Hyperlink"/>
+            <w:noProof/>
+            <w:highlight w:val="white"/>
+          </w:rPr>
+          <w:t>—</w:t>
+        </w:r>
+        <w:r>
+          <w:rPr>
+            <w:rStyle w:val="Hyperlink"/>
+            <w:noProof/>
+          </w:rPr>
+          <w:t xml:space="preserve"> Formato de Frame e Pacote Ethernet</w:t>
+        </w:r>
+        <w:r>
+          <w:rPr>
+            <w:noProof/>
+            <w:webHidden/>
+          </w:rPr>
+          <w:tab/>
+        </w:r>
+        <w:r>
+          <w:rPr>
+            <w:noProof/>
+            <w:webHidden/>
+          </w:rPr>
+          <w:fldChar w:fldCharType="begin"/>
+        </w:r>
+        <w:r>
+          <w:rPr>
+            <w:noProof/>
+            <w:webHidden/>
+          </w:rPr>
+          <w:instrText xml:space="preserve"> PAGEREF _Toc9918440 \h </w:instrText>
+        </w:r>
+        <w:r>
+          <w:rPr>
+            <w:noProof/>
+            <w:webHidden/>
+          </w:rPr>
+        </w:r>
+        <w:r>
+          <w:rPr>
+            <w:noProof/>
+            <w:webHidden/>
+          </w:rPr>
+          <w:fldChar w:fldCharType="separate"/>
+        </w:r>
+        <w:r>
+          <w:rPr>
+            <w:noProof/>
+            <w:webHidden/>
+          </w:rPr>
+          <w:t>16</w:t>
+        </w:r>
+        <w:r>
+          <w:rPr>
+            <w:noProof/>
+            <w:webHidden/>
+          </w:rPr>
+          <w:fldChar w:fldCharType="end"/>
+        </w:r>
+      </w:hyperlink>
+    </w:p>
+    <w:p>
+      <w:pPr>
+        <w:pStyle w:val="ndicedeilustraes"/>
+        <w:tabs>
+          <w:tab w:val="right" w:leader="dot" w:pos="9061"/>
+        </w:tabs>
+        <w:rPr>
+          <w:rFonts w:asciiTheme="minorHAnsi" w:eastAsiaTheme="minorEastAsia" w:hAnsiTheme="minorHAnsi" w:cstheme="minorBidi"/>
+          <w:noProof/>
+          <w:sz w:val="22"/>
+          <w:szCs w:val="22"/>
+          <w:lang w:eastAsia="pt-BR"/>
+        </w:rPr>
+      </w:pPr>
+      <w:hyperlink r:id="rId9" w:anchor="_Toc9918441" w:history="1">
+        <w:r>
+          <w:rPr>
+            <w:rStyle w:val="Hyperlink"/>
+            <w:noProof/>
+            <w:highlight w:val="white"/>
+          </w:rPr>
+          <w:t>Tabela 6.2 — Especificações de Normas 803.2</w:t>
+        </w:r>
+        <w:r>
+          <w:rPr>
+            <w:noProof/>
+            <w:webHidden/>
+          </w:rPr>
+          <w:tab/>
+        </w:r>
+        <w:r>
+          <w:rPr>
+            <w:noProof/>
+            <w:webHidden/>
+          </w:rPr>
+          <w:fldChar w:fldCharType="begin"/>
+        </w:r>
+        <w:r>
+          <w:rPr>
+            <w:noProof/>
+            <w:webHidden/>
+          </w:rPr>
+          <w:instrText xml:space="preserve"> PAGEREF _Toc9918441 \h </w:instrText>
+        </w:r>
+        <w:r>
+          <w:rPr>
+            <w:noProof/>
+            <w:webHidden/>
+          </w:rPr>
+        </w:r>
+        <w:r>
+          <w:rPr>
+            <w:noProof/>
+            <w:webHidden/>
+          </w:rPr>
+          <w:fldChar w:fldCharType="separate"/>
+        </w:r>
+        <w:r>
+          <w:rPr>
+            <w:noProof/>
+            <w:webHidden/>
+          </w:rPr>
+          <w:t>18</w:t>
+        </w:r>
+        <w:r>
+          <w:rPr>
+            <w:noProof/>
+            <w:webHidden/>
+          </w:rPr>
+          <w:fldChar w:fldCharType="end"/>
+        </w:r>
+      </w:hyperlink>
+    </w:p>
+    <w:p>
+      <w:pPr>
+        <w:pStyle w:val="Paragrafo"/>
+        <w:rPr>
+          <w:color w:val="5A5A5A"/>
+          <w:sz w:val="20"/>
+          <w:szCs w:val="20"/>
+        </w:rPr>
+      </w:pPr>
+      <w:r>
+        <w:rPr>
+          <w:color w:val="5A5A5A"/>
+          <w:sz w:val="20"/>
+          <w:szCs w:val="20"/>
+        </w:rPr>
+        <w:fldChar w:fldCharType="end"/>
       </w:r>
     </w:p>
     <w:p>
@@ -414,8 +571,6 @@
       <w:bookmarkStart w:id="8" w:name="_Toc464742685"/>
       <w:bookmarkStart w:id="9" w:name="_Toc9619473"/>
       <w:bookmarkStart w:id="10" w:name="_Toc9889610"/>
-      <w:bookmarkStart w:id="11" w:name="_GoBack"/>
-      <w:bookmarkEnd w:id="11"/>
       <w:r>
         <w:lastRenderedPageBreak/>
         <w:t>LISTA DE FIGURAS</w:t>
@@ -428,36 +583,13 @@
     </w:p>
     <w:p>
       <w:pPr>
-        <w:pStyle w:val="Paragrafo"/>
-      </w:pPr>
-      <w:r>
-        <w:t>(Caso necessitar)</w:t>
-      </w:r>
-    </w:p>
-    <w:p>
-      <w:pPr>
-        <w:pStyle w:val="Paragrafo"/>
-      </w:pPr>
-      <w:r>
-        <w:t>Deve apontar as Figuras constantes no Projeto de Pesquisa, sendo indicadas por uma linha pontilhada e numeração de página.</w:t>
-      </w:r>
-    </w:p>
-    <w:p>
-      <w:pPr>
-        <w:pStyle w:val="Paragrafo"/>
-      </w:pPr>
-      <w:r>
-        <w:t>Exemplo:</w:t>
-      </w:r>
-    </w:p>
-    <w:p>
-      <w:pPr>
         <w:pStyle w:val="ndicedeilustraes"/>
         <w:tabs>
           <w:tab w:val="right" w:leader="dot" w:pos="9061"/>
         </w:tabs>
         <w:rPr>
-          <w:rFonts w:ascii="Calibri" w:hAnsi="Calibri" w:cs="Calibri"/>
+          <w:rFonts w:asciiTheme="minorHAnsi" w:eastAsiaTheme="minorEastAsia" w:hAnsiTheme="minorHAnsi" w:cstheme="minorBidi"/>
+          <w:noProof/>
           <w:sz w:val="22"/>
           <w:szCs w:val="22"/>
           <w:lang w:eastAsia="pt-BR"/>
@@ -467,47 +599,78 @@
         <w:fldChar w:fldCharType="begin"/>
       </w:r>
       <w:r>
-        <w:rPr>
-          <w:rStyle w:val="Vnculodendice"/>
-        </w:rPr>
-        <w:instrText>TOC \c "Figura"</w:instrText>
-      </w:r>
-      <w:r>
-        <w:rPr>
-          <w:rStyle w:val="Vnculodendice"/>
-        </w:rPr>
+        <w:instrText xml:space="preserve"> TOC \h \z \c "Figura" </w:instrText>
+      </w:r>
+      <w:r>
         <w:fldChar w:fldCharType="separate"/>
       </w:r>
-      <w:hyperlink w:anchor="_Toc383698539">
-        <w:r>
-          <w:rPr>
+      <w:hyperlink w:anchor="_Toc9918509" w:history="1">
+        <w:r>
+          <w:rPr>
+            <w:rStyle w:val="Hyperlink"/>
+            <w:noProof/>
+          </w:rPr>
+          <w:t xml:space="preserve">Figura 6.1 </w:t>
+        </w:r>
+        <w:r>
+          <w:rPr>
+            <w:rStyle w:val="Hyperlink"/>
+            <w:noProof/>
+            <w:highlight w:val="white"/>
+          </w:rPr>
+          <w:t>—</w:t>
+        </w:r>
+        <w:r>
+          <w:rPr>
+            <w:rStyle w:val="Hyperlink"/>
+            <w:noProof/>
+          </w:rPr>
+          <w:t xml:space="preserve"> Subcamadas Ethernet 100 Gigabit</w:t>
+        </w:r>
+        <w:r>
+          <w:rPr>
+            <w:noProof/>
+            <w:webHidden/>
+          </w:rPr>
+          <w:tab/>
+        </w:r>
+        <w:r>
+          <w:rPr>
+            <w:noProof/>
             <w:webHidden/>
           </w:rPr>
           <w:fldChar w:fldCharType="begin"/>
         </w:r>
         <w:r>
           <w:rPr>
-            <w:webHidden/>
-          </w:rPr>
-          <w:instrText>PAGEREF _Toc383698539 \h</w:instrText>
-        </w:r>
-        <w:r>
-          <w:rPr>
+            <w:noProof/>
+            <w:webHidden/>
+          </w:rPr>
+          <w:instrText xml:space="preserve"> PAGEREF _Toc9918509 \h </w:instrText>
+        </w:r>
+        <w:r>
+          <w:rPr>
+            <w:noProof/>
+            <w:webHidden/>
+          </w:rPr>
+        </w:r>
+        <w:r>
+          <w:rPr>
+            <w:noProof/>
             <w:webHidden/>
           </w:rPr>
           <w:fldChar w:fldCharType="separate"/>
         </w:r>
         <w:r>
           <w:rPr>
-            <w:b/>
-            <w:bCs/>
-            <w:noProof/>
-            <w:webHidden/>
-          </w:rPr>
-          <w:t>Erro! Indicador não definido.</w:t>
-        </w:r>
-        <w:r>
-          <w:rPr>
+            <w:noProof/>
+            <w:webHidden/>
+          </w:rPr>
+          <w:t>14</w:t>
+        </w:r>
+        <w:r>
+          <w:rPr>
+            <w:noProof/>
             <w:webHidden/>
           </w:rPr>
           <w:fldChar w:fldCharType="end"/>
@@ -516,11 +679,101 @@
     </w:p>
     <w:p>
       <w:pPr>
+        <w:pStyle w:val="ndicedeilustraes"/>
+        <w:tabs>
+          <w:tab w:val="right" w:leader="dot" w:pos="9061"/>
+        </w:tabs>
+        <w:rPr>
+          <w:rFonts w:asciiTheme="minorHAnsi" w:eastAsiaTheme="minorEastAsia" w:hAnsiTheme="minorHAnsi" w:cstheme="minorBidi"/>
+          <w:noProof/>
+          <w:sz w:val="22"/>
+          <w:szCs w:val="22"/>
+          <w:lang w:eastAsia="pt-BR"/>
+        </w:rPr>
+      </w:pPr>
+      <w:hyperlink w:anchor="_Toc9918510" w:history="1">
+        <w:r>
+          <w:rPr>
+            <w:rStyle w:val="Hyperlink"/>
+            <w:noProof/>
+          </w:rPr>
+          <w:t xml:space="preserve">Figura 6.2 </w:t>
+        </w:r>
+        <w:r>
+          <w:rPr>
+            <w:rStyle w:val="Hyperlink"/>
+            <w:noProof/>
+            <w:highlight w:val="white"/>
+          </w:rPr>
+          <w:t>—</w:t>
+        </w:r>
+        <w:r>
+          <w:rPr>
+            <w:rStyle w:val="Hyperlink"/>
+            <w:noProof/>
+          </w:rPr>
+          <w:t xml:space="preserve"> Arquitetura ENoC</w:t>
+        </w:r>
+        <w:r>
+          <w:rPr>
+            <w:noProof/>
+            <w:webHidden/>
+          </w:rPr>
+          <w:tab/>
+        </w:r>
+        <w:r>
+          <w:rPr>
+            <w:noProof/>
+            <w:webHidden/>
+          </w:rPr>
+          <w:fldChar w:fldCharType="begin"/>
+        </w:r>
+        <w:r>
+          <w:rPr>
+            <w:noProof/>
+            <w:webHidden/>
+          </w:rPr>
+          <w:instrText xml:space="preserve"> PAGEREF _Toc9918510 \h </w:instrText>
+        </w:r>
+        <w:r>
+          <w:rPr>
+            <w:noProof/>
+            <w:webHidden/>
+          </w:rPr>
+        </w:r>
+        <w:r>
+          <w:rPr>
+            <w:noProof/>
+            <w:webHidden/>
+          </w:rPr>
+          <w:fldChar w:fldCharType="separate"/>
+        </w:r>
+        <w:r>
+          <w:rPr>
+            <w:noProof/>
+            <w:webHidden/>
+          </w:rPr>
+          <w:t>19</w:t>
+        </w:r>
+        <w:r>
+          <w:rPr>
+            <w:noProof/>
+            <w:webHidden/>
+          </w:rPr>
+          <w:fldChar w:fldCharType="end"/>
+        </w:r>
+      </w:hyperlink>
+    </w:p>
+    <w:p>
+      <w:pPr>
         <w:pStyle w:val="Paragrafo"/>
       </w:pPr>
       <w:r>
         <w:fldChar w:fldCharType="end"/>
       </w:r>
+      <w:r>
+        <w:t xml:space="preserve"> </w:t>
+      </w:r>
     </w:p>
     <w:p>
       <w:pPr>
@@ -529,24 +782,29 @@
     </w:p>
     <w:p>
       <w:pPr>
+        <w:pStyle w:val="Paragrafo"/>
+      </w:pPr>
+    </w:p>
+    <w:p>
+      <w:pPr>
         <w:pStyle w:val="TListas"/>
       </w:pPr>
-      <w:bookmarkStart w:id="12" w:name="_Toc383454276"/>
-      <w:bookmarkStart w:id="13" w:name="_Toc383454813"/>
-      <w:bookmarkStart w:id="14" w:name="_Toc383455016"/>
-      <w:bookmarkStart w:id="15" w:name="_Toc464742686"/>
-      <w:bookmarkStart w:id="16" w:name="_Toc9619474"/>
-      <w:bookmarkStart w:id="17" w:name="_Toc9889611"/>
+      <w:bookmarkStart w:id="11" w:name="_Toc383454276"/>
+      <w:bookmarkStart w:id="12" w:name="_Toc383454813"/>
+      <w:bookmarkStart w:id="13" w:name="_Toc383455016"/>
+      <w:bookmarkStart w:id="14" w:name="_Toc464742686"/>
+      <w:bookmarkStart w:id="15" w:name="_Toc9619474"/>
+      <w:bookmarkStart w:id="16" w:name="_Toc9889611"/>
       <w:r>
         <w:lastRenderedPageBreak/>
         <w:t>LISTA DE ABREVIATURAS</w:t>
       </w:r>
+      <w:bookmarkEnd w:id="11"/>
       <w:bookmarkEnd w:id="12"/>
       <w:bookmarkEnd w:id="13"/>
       <w:bookmarkEnd w:id="14"/>
       <w:bookmarkEnd w:id="15"/>
       <w:bookmarkEnd w:id="16"/>
-      <w:bookmarkEnd w:id="17"/>
     </w:p>
     <w:p>
       <w:pPr>
@@ -598,7 +856,7 @@
         <w:t>TCC – Trabalho de Conclusão de Curso</w:t>
       </w:r>
     </w:p>
-    <w:bookmarkStart w:id="18" w:name="ABNT"/>
+    <w:bookmarkStart w:id="17" w:name="ABNT"/>
     <w:p>
       <w:pPr>
         <w:pStyle w:val="Paragrafo"/>
@@ -664,7 +922,7 @@
         </w:rPr>
         <w:t xml:space="preserve"> – </w:t>
       </w:r>
-      <w:bookmarkStart w:id="19" w:name="_Hlk9774508"/>
+      <w:bookmarkStart w:id="18" w:name="_Hlk9774508"/>
       <w:r>
         <w:rPr>
           <w:rStyle w:val="Hyperlink"/>
@@ -673,44 +931,49 @@
         </w:rPr>
         <w:t>Associação Brasileira de Normas Técnicas</w:t>
       </w:r>
+      <w:bookmarkEnd w:id="18"/>
+      <w:r>
+        <w:rPr>
+          <w:color w:val="000000"/>
+        </w:rPr>
+        <w:fldChar w:fldCharType="end"/>
+      </w:r>
+    </w:p>
+    <w:bookmarkEnd w:id="17"/>
+    <w:p>
+      <w:pPr>
+        <w:pStyle w:val="Paragrafo"/>
+      </w:pPr>
+    </w:p>
+    <w:p>
+      <w:pPr>
+        <w:pStyle w:val="Paragrafo"/>
+      </w:pPr>
+    </w:p>
+    <w:p>
+      <w:pPr>
+        <w:pStyle w:val="Paragrafo"/>
+      </w:pPr>
+      <w:r>
+        <w:t>No texto, as abreviaturas que aparecem pela primeira vez, em ordem de leitura, devem ser escritas por extenso, seguida de um traço e a então a abreviatura. Se a abreviatura se repetir no texto, poderá então ser utilizada sem a escrita por extenso.</w:t>
+      </w:r>
+    </w:p>
+    <w:p>
+      <w:pPr>
+        <w:pStyle w:val="Paragrafo"/>
+      </w:pPr>
+    </w:p>
+    <w:p>
+      <w:pPr>
+        <w:pStyle w:val="Paragrafo"/>
+      </w:pPr>
+      <w:r>
+        <w:t>Exem</w:t>
+      </w:r>
+      <w:bookmarkStart w:id="19" w:name="_GoBack"/>
       <w:bookmarkEnd w:id="19"/>
       <w:r>
-        <w:rPr>
-          <w:color w:val="000000"/>
-        </w:rPr>
-        <w:fldChar w:fldCharType="end"/>
-      </w:r>
-    </w:p>
-    <w:bookmarkEnd w:id="18"/>
-    <w:p>
-      <w:pPr>
-        <w:pStyle w:val="Paragrafo"/>
-      </w:pPr>
-    </w:p>
-    <w:p>
-      <w:pPr>
-        <w:pStyle w:val="Paragrafo"/>
-      </w:pPr>
-    </w:p>
-    <w:p>
-      <w:pPr>
-        <w:pStyle w:val="Paragrafo"/>
-      </w:pPr>
-      <w:r>
-        <w:t>No texto, as abreviaturas que aparecem pela primeira vez, em ordem de leitura, devem ser escritas por extenso, seguida de um traço e a então a abreviatura. Se a abreviatura se repetir no texto, poderá então ser utilizada sem a escrita por extenso.</w:t>
-      </w:r>
-    </w:p>
-    <w:p>
-      <w:pPr>
-        <w:pStyle w:val="Paragrafo"/>
-      </w:pPr>
-    </w:p>
-    <w:p>
-      <w:pPr>
-        <w:pStyle w:val="Paragrafo"/>
-      </w:pPr>
-      <w:r>
-        <w:t>Exemplo:</w:t>
+        <w:t>plo:</w:t>
       </w:r>
     </w:p>
     <w:p>
@@ -1074,7 +1337,7 @@
             <w:noProof/>
             <w:webHidden/>
           </w:rPr>
-          <w:t>9</w:t>
+          <w:t>8</w:t>
         </w:r>
         <w:r>
           <w:rPr>
@@ -1164,7 +1427,7 @@
             <w:noProof/>
             <w:webHidden/>
           </w:rPr>
-          <w:t>10</w:t>
+          <w:t>9</w:t>
         </w:r>
         <w:r>
           <w:rPr>
@@ -1254,7 +1517,7 @@
             <w:noProof/>
             <w:webHidden/>
           </w:rPr>
-          <w:t>11</w:t>
+          <w:t>10</w:t>
         </w:r>
         <w:r>
           <w:rPr>
@@ -1344,7 +1607,7 @@
             <w:noProof/>
             <w:webHidden/>
           </w:rPr>
-          <w:t>12</w:t>
+          <w:t>11</w:t>
         </w:r>
         <w:r>
           <w:rPr>
@@ -1434,7 +1697,7 @@
             <w:noProof/>
             <w:webHidden/>
           </w:rPr>
-          <w:t>13</w:t>
+          <w:t>12</w:t>
         </w:r>
         <w:r>
           <w:rPr>
@@ -1522,7 +1785,7 @@
             <w:noProof/>
             <w:webHidden/>
           </w:rPr>
-          <w:t>13</w:t>
+          <w:t>12</w:t>
         </w:r>
         <w:r>
           <w:rPr>
@@ -1610,7 +1873,7 @@
             <w:noProof/>
             <w:webHidden/>
           </w:rPr>
-          <w:t>13</w:t>
+          <w:t>12</w:t>
         </w:r>
         <w:r>
           <w:rPr>
@@ -1700,7 +1963,7 @@
             <w:noProof/>
             <w:webHidden/>
           </w:rPr>
-          <w:t>14</w:t>
+          <w:t>13</w:t>
         </w:r>
         <w:r>
           <w:rPr>
@@ -1788,7 +2051,7 @@
             <w:noProof/>
             <w:webHidden/>
           </w:rPr>
-          <w:t>14</w:t>
+          <w:t>13</w:t>
         </w:r>
         <w:r>
           <w:rPr>
@@ -1876,7 +2139,7 @@
             <w:noProof/>
             <w:webHidden/>
           </w:rPr>
-          <w:t>15</w:t>
+          <w:t>14</w:t>
         </w:r>
         <w:r>
           <w:rPr>
@@ -1964,7 +2227,7 @@
             <w:noProof/>
             <w:webHidden/>
           </w:rPr>
-          <w:t>15</w:t>
+          <w:t>14</w:t>
         </w:r>
         <w:r>
           <w:rPr>
@@ -2052,7 +2315,7 @@
             <w:noProof/>
             <w:webHidden/>
           </w:rPr>
-          <w:t>15</w:t>
+          <w:t>14</w:t>
         </w:r>
         <w:r>
           <w:rPr>
@@ -2172,7 +2435,7 @@
             <w:noProof/>
             <w:webHidden/>
           </w:rPr>
-          <w:t>16</w:t>
+          <w:t>15</w:t>
         </w:r>
         <w:r>
           <w:rPr>
@@ -2260,7 +2523,7 @@
             <w:noProof/>
             <w:webHidden/>
           </w:rPr>
-          <w:t>16</w:t>
+          <w:t>15</w:t>
         </w:r>
         <w:r>
           <w:rPr>
@@ -2387,7 +2650,7 @@
             <w:noProof/>
             <w:webHidden/>
           </w:rPr>
-          <w:t>16</w:t>
+          <w:t>15</w:t>
         </w:r>
         <w:r>
           <w:rPr>
@@ -2475,7 +2738,7 @@
             <w:noProof/>
             <w:webHidden/>
           </w:rPr>
-          <w:t>17</w:t>
+          <w:t>16</w:t>
         </w:r>
         <w:r>
           <w:rPr>
@@ -2563,7 +2826,7 @@
             <w:noProof/>
             <w:webHidden/>
           </w:rPr>
-          <w:t>18</w:t>
+          <w:t>17</w:t>
         </w:r>
         <w:r>
           <w:rPr>
@@ -2651,7 +2914,7 @@
             <w:noProof/>
             <w:webHidden/>
           </w:rPr>
-          <w:t>18</w:t>
+          <w:t>17</w:t>
         </w:r>
         <w:r>
           <w:rPr>
@@ -2748,7 +3011,7 @@
             <w:noProof/>
             <w:webHidden/>
           </w:rPr>
-          <w:t>20</w:t>
+          <w:t>19</w:t>
         </w:r>
         <w:r>
           <w:rPr>
@@ -2836,7 +3099,7 @@
             <w:noProof/>
             <w:webHidden/>
           </w:rPr>
-          <w:t>21</w:t>
+          <w:t>20</w:t>
         </w:r>
         <w:r>
           <w:rPr>
@@ -2924,7 +3187,7 @@
             <w:noProof/>
             <w:webHidden/>
           </w:rPr>
-          <w:t>21</w:t>
+          <w:t>20</w:t>
         </w:r>
         <w:r>
           <w:rPr>
@@ -3012,7 +3275,7 @@
             <w:noProof/>
             <w:webHidden/>
           </w:rPr>
-          <w:t>22</w:t>
+          <w:t>21</w:t>
         </w:r>
         <w:r>
           <w:rPr>
@@ -3102,7 +3365,7 @@
             <w:noProof/>
             <w:webHidden/>
           </w:rPr>
-          <w:t>23</w:t>
+          <w:t>22</w:t>
         </w:r>
         <w:r>
           <w:rPr>
@@ -3192,7 +3455,7 @@
             <w:noProof/>
             <w:webHidden/>
           </w:rPr>
-          <w:t>24</w:t>
+          <w:t>23</w:t>
         </w:r>
         <w:r>
           <w:rPr>
@@ -3282,7 +3545,7 @@
             <w:noProof/>
             <w:webHidden/>
           </w:rPr>
-          <w:t>25</w:t>
+          <w:t>24</w:t>
         </w:r>
         <w:r>
           <w:rPr>
@@ -3353,7 +3616,7 @@
             <w:noProof/>
             <w:webHidden/>
           </w:rPr>
-          <w:t>26</w:t>
+          <w:t>25</w:t>
         </w:r>
         <w:r>
           <w:rPr>
@@ -4265,6 +4528,7 @@
         </w:rPr>
       </w:pPr>
       <w:bookmarkStart w:id="53" w:name="_Ref9886789"/>
+      <w:bookmarkStart w:id="54" w:name="_Toc9918509"/>
       <w:r>
         <w:rPr>
           <w:sz w:val="24"/>
@@ -4398,6 +4662,7 @@
         </w:rPr>
         <w:t>it</w:t>
       </w:r>
+      <w:bookmarkEnd w:id="54"/>
     </w:p>
     <w:p>
       <w:pPr>
@@ -4424,7 +4689,7 @@
                     <pic:cNvPicPr/>
                   </pic:nvPicPr>
                   <pic:blipFill>
-                    <a:blip r:embed="rId9">
+                    <a:blip r:embed="rId10">
                       <a:extLst>
                         <a:ext uri="{28A0092B-C50C-407E-A947-70E740481C1C}">
                           <a14:useLocalDpi xmlns:a14="http://schemas.microsoft.com/office/drawing/2010/main" val="0"/>
@@ -4464,13 +4729,7 @@
         <w:rPr>
           <w:noProof/>
         </w:rPr>
-        <w:t>LAN/MAN Standards Committee, 2018</w:t>
-      </w:r>
-      <w:r>
-        <w:rPr>
-          <w:noProof/>
-        </w:rPr>
-        <w:t>, Seção 6, p. 83</w:t>
+        <w:t>LAN/MAN Standards Committee, 2018, Seção 6, p. 83</w:t>
       </w:r>
       <w:r>
         <w:t>.</w:t>
@@ -4492,22 +4751,22 @@
         </w:numPr>
         <w:ind w:left="851" w:hanging="851"/>
       </w:pPr>
-      <w:bookmarkStart w:id="54" w:name="_Toc383454287"/>
-      <w:bookmarkStart w:id="55" w:name="_Toc383454824"/>
-      <w:bookmarkStart w:id="56" w:name="_Toc383455027"/>
-      <w:bookmarkStart w:id="57" w:name="_Toc464742698"/>
-      <w:bookmarkStart w:id="58" w:name="_Toc9889622"/>
+      <w:bookmarkStart w:id="55" w:name="_Toc383454287"/>
+      <w:bookmarkStart w:id="56" w:name="_Toc383454824"/>
+      <w:bookmarkStart w:id="57" w:name="_Toc383455027"/>
+      <w:bookmarkStart w:id="58" w:name="_Toc464742698"/>
+      <w:bookmarkStart w:id="59" w:name="_Toc9889622"/>
       <w:r>
         <w:t>C</w:t>
       </w:r>
-      <w:bookmarkEnd w:id="54"/>
       <w:bookmarkEnd w:id="55"/>
       <w:bookmarkEnd w:id="56"/>
       <w:bookmarkEnd w:id="57"/>
+      <w:bookmarkEnd w:id="58"/>
       <w:r>
         <w:t>amada Física</w:t>
       </w:r>
-      <w:bookmarkEnd w:id="58"/>
+      <w:bookmarkEnd w:id="59"/>
     </w:p>
     <w:p>
       <w:pPr>
@@ -4772,7 +5031,7 @@
         </w:numPr>
         <w:ind w:left="1021" w:hanging="1021"/>
       </w:pPr>
-      <w:bookmarkStart w:id="59" w:name="_Toc9889623"/>
+      <w:bookmarkStart w:id="60" w:name="_Toc9889623"/>
       <w:proofErr w:type="spellStart"/>
       <w:r>
         <w:rPr>
@@ -4813,7 +5072,7 @@
         </w:rPr>
         <w:t>Sublayer</w:t>
       </w:r>
-      <w:bookmarkEnd w:id="59"/>
+      <w:bookmarkEnd w:id="60"/>
       <w:proofErr w:type="spellEnd"/>
     </w:p>
     <w:p>
@@ -4833,7 +5092,7 @@
         </w:numPr>
         <w:ind w:left="1021" w:hanging="1021"/>
       </w:pPr>
-      <w:bookmarkStart w:id="60" w:name="_Toc9889624"/>
+      <w:bookmarkStart w:id="61" w:name="_Toc9889624"/>
       <w:proofErr w:type="spellStart"/>
       <w:r>
         <w:rPr>
@@ -4874,7 +5133,7 @@
         </w:rPr>
         <w:t>Correction</w:t>
       </w:r>
-      <w:bookmarkEnd w:id="60"/>
+      <w:bookmarkEnd w:id="61"/>
       <w:proofErr w:type="spellEnd"/>
     </w:p>
     <w:p>
@@ -4975,7 +5234,7 @@
         </w:numPr>
         <w:ind w:left="1021" w:hanging="1021"/>
       </w:pPr>
-      <w:bookmarkStart w:id="61" w:name="_Toc9889625"/>
+      <w:bookmarkStart w:id="62" w:name="_Toc9889625"/>
       <w:proofErr w:type="spellStart"/>
       <w:r>
         <w:rPr>
@@ -5008,7 +5267,7 @@
         </w:rPr>
         <w:t>Attachment</w:t>
       </w:r>
-      <w:bookmarkEnd w:id="61"/>
+      <w:bookmarkEnd w:id="62"/>
       <w:proofErr w:type="spellEnd"/>
     </w:p>
     <w:p>
@@ -5096,7 +5355,7 @@
         </w:numPr>
         <w:ind w:left="1021" w:hanging="1021"/>
       </w:pPr>
-      <w:bookmarkStart w:id="62" w:name="_Toc9889626"/>
+      <w:bookmarkStart w:id="63" w:name="_Toc9889626"/>
       <w:proofErr w:type="spellStart"/>
       <w:r>
         <w:rPr>
@@ -5137,7 +5396,7 @@
         </w:rPr>
         <w:t>Dependent</w:t>
       </w:r>
-      <w:bookmarkEnd w:id="62"/>
+      <w:bookmarkEnd w:id="63"/>
       <w:proofErr w:type="spellEnd"/>
     </w:p>
     <w:p>
@@ -5230,7 +5489,7 @@
         </w:numPr>
         <w:ind w:left="1021" w:hanging="1021"/>
       </w:pPr>
-      <w:bookmarkStart w:id="63" w:name="_Toc9889627"/>
+      <w:bookmarkStart w:id="64" w:name="_Toc9889627"/>
       <w:r>
         <w:t>A</w:t>
       </w:r>
@@ -5272,7 +5531,7 @@
         </w:rPr>
         <w:t>Interface</w:t>
       </w:r>
-      <w:bookmarkEnd w:id="63"/>
+      <w:bookmarkEnd w:id="64"/>
     </w:p>
     <w:p>
       <w:pPr>
@@ -5358,23 +5617,23 @@
         </w:numPr>
         <w:ind w:left="851" w:hanging="851"/>
       </w:pPr>
-      <w:bookmarkStart w:id="64" w:name="_Toc3834542871"/>
-      <w:bookmarkStart w:id="65" w:name="_Toc3834548241"/>
-      <w:bookmarkStart w:id="66" w:name="_Toc3834550271"/>
-      <w:bookmarkStart w:id="67" w:name="_Toc4647426981"/>
-      <w:bookmarkStart w:id="68" w:name="_Toc9889628"/>
+      <w:bookmarkStart w:id="65" w:name="_Toc3834542871"/>
+      <w:bookmarkStart w:id="66" w:name="_Toc3834548241"/>
+      <w:bookmarkStart w:id="67" w:name="_Toc3834550271"/>
+      <w:bookmarkStart w:id="68" w:name="_Toc4647426981"/>
+      <w:bookmarkStart w:id="69" w:name="_Toc9889628"/>
       <w:r>
         <w:lastRenderedPageBreak/>
         <w:t>C</w:t>
       </w:r>
-      <w:bookmarkEnd w:id="64"/>
       <w:bookmarkEnd w:id="65"/>
       <w:bookmarkEnd w:id="66"/>
       <w:bookmarkEnd w:id="67"/>
+      <w:bookmarkEnd w:id="68"/>
       <w:r>
         <w:t>amada de Enlace</w:t>
       </w:r>
-      <w:bookmarkEnd w:id="68"/>
+      <w:bookmarkEnd w:id="69"/>
     </w:p>
     <w:p>
       <w:pPr>
@@ -5538,8 +5797,9 @@
           <w:szCs w:val="24"/>
         </w:rPr>
       </w:pPr>
-      <w:bookmarkStart w:id="69" w:name="_Ref9778766"/>
-      <w:bookmarkStart w:id="70" w:name="_Ref9621253"/>
+      <w:bookmarkStart w:id="70" w:name="_Ref9778766"/>
+      <w:bookmarkStart w:id="71" w:name="_Ref9621253"/>
+      <w:bookmarkStart w:id="72" w:name="_Toc9918440"/>
       <w:r>
         <w:rPr>
           <w:sz w:val="24"/>
@@ -5626,7 +5886,7 @@
         </w:rPr>
         <w:fldChar w:fldCharType="end"/>
       </w:r>
-      <w:bookmarkEnd w:id="69"/>
+      <w:bookmarkEnd w:id="70"/>
       <w:r>
         <w:rPr>
           <w:sz w:val="24"/>
@@ -5658,10 +5918,11 @@
         </w:rPr>
         <w:t>Formato de Frame e Pacote Ethernet</w:t>
       </w:r>
-      <w:bookmarkEnd w:id="70"/>
-    </w:p>
-    <w:bookmarkStart w:id="71" w:name="_MON_1620231726"/>
-    <w:bookmarkEnd w:id="71"/>
+      <w:bookmarkEnd w:id="71"/>
+      <w:bookmarkEnd w:id="72"/>
+    </w:p>
+    <w:bookmarkStart w:id="73" w:name="_MON_1620231726"/>
+    <w:bookmarkEnd w:id="73"/>
     <w:p>
       <w:pPr>
         <w:pStyle w:val="Paragrafo"/>
@@ -5688,11 +5949,11 @@
             <v:path o:extrusionok="f" gradientshapeok="t" o:connecttype="rect"/>
             <o:lock v:ext="edit" aspectratio="t"/>
           </v:shapetype>
-          <v:shape id="_x0000_i1037" type="#_x0000_t75" style="width:445.5pt;height:174pt" o:ole="" o:preferrelative="f" filled="t">
-            <v:imagedata r:id="rId10" o:title=""/>
+          <v:shape id="_x0000_i1025" type="#_x0000_t75" style="width:445.5pt;height:174pt" o:ole="" o:preferrelative="f" filled="t">
+            <v:imagedata r:id="rId11" o:title=""/>
             <o:lock v:ext="edit" aspectratio="f"/>
           </v:shape>
-          <o:OLEObject Type="Embed" ProgID="Excel.Sheet.12" ShapeID="_x0000_i1037" DrawAspect="Content" ObjectID="_1620502497" r:id="rId11"/>
+          <o:OLEObject Type="Embed" ProgID="Excel.Sheet.12" ShapeID="_x0000_i1025" DrawAspect="Content" ObjectID="_1620531323" r:id="rId12"/>
         </w:object>
       </w:r>
     </w:p>
@@ -5840,11 +6101,11 @@
         </w:numPr>
         <w:ind w:left="851" w:hanging="851"/>
       </w:pPr>
-      <w:bookmarkStart w:id="72" w:name="_Toc9889629"/>
+      <w:bookmarkStart w:id="74" w:name="_Toc9889629"/>
       <w:r>
         <w:t>Reconciliador</w:t>
       </w:r>
-      <w:bookmarkEnd w:id="72"/>
+      <w:bookmarkEnd w:id="74"/>
     </w:p>
     <w:p>
       <w:pPr>
@@ -5929,11 +6190,11 @@
         </w:numPr>
         <w:ind w:left="851" w:hanging="851"/>
       </w:pPr>
-      <w:bookmarkStart w:id="73" w:name="_Toc9889630"/>
+      <w:bookmarkStart w:id="75" w:name="_Toc9889630"/>
       <w:r>
         <w:t>Evolução</w:t>
       </w:r>
-      <w:bookmarkEnd w:id="73"/>
+      <w:bookmarkEnd w:id="75"/>
     </w:p>
     <w:p>
       <w:pPr>
@@ -6082,7 +6343,8 @@
                                 <w:szCs w:val="24"/>
                               </w:rPr>
                             </w:pPr>
-                            <w:bookmarkStart w:id="74" w:name="_Ref9778889"/>
+                            <w:bookmarkStart w:id="76" w:name="_Ref9778889"/>
+                            <w:bookmarkStart w:id="77" w:name="_Toc9918441"/>
                             <w:r>
                               <w:rPr>
                                 <w:color w:val="000000"/>
@@ -6193,7 +6455,7 @@
                               </w:rPr>
                               <w:fldChar w:fldCharType="end"/>
                             </w:r>
-                            <w:bookmarkEnd w:id="74"/>
+                            <w:bookmarkEnd w:id="76"/>
                             <w:r>
                               <w:rPr>
                                 <w:color w:val="000000"/>
@@ -6230,6 +6492,7 @@
                               </w:rPr>
                               <w:t>Especificações de Normas 803.2</w:t>
                             </w:r>
+                            <w:bookmarkEnd w:id="77"/>
                           </w:p>
                           <w:tbl>
                             <w:tblPr>
@@ -7210,7 +7473,8 @@
                           <w:szCs w:val="24"/>
                         </w:rPr>
                       </w:pPr>
-                      <w:bookmarkStart w:id="75" w:name="_Ref9778889"/>
+                      <w:bookmarkStart w:id="78" w:name="_Ref9778889"/>
+                      <w:bookmarkStart w:id="79" w:name="_Toc9918441"/>
                       <w:r>
                         <w:rPr>
                           <w:color w:val="000000"/>
@@ -7321,7 +7585,7 @@
                         </w:rPr>
                         <w:fldChar w:fldCharType="end"/>
                       </w:r>
-                      <w:bookmarkEnd w:id="75"/>
+                      <w:bookmarkEnd w:id="78"/>
                       <w:r>
                         <w:rPr>
                           <w:color w:val="000000"/>
@@ -7358,6 +7622,7 @@
                         </w:rPr>
                         <w:t>Especificações de Normas 803.2</w:t>
                       </w:r>
+                      <w:bookmarkEnd w:id="79"/>
                     </w:p>
                     <w:tbl>
                       <w:tblPr>
@@ -8451,9 +8716,9 @@
         </w:numPr>
         <w:ind w:left="595" w:hanging="595"/>
       </w:pPr>
-      <w:bookmarkStart w:id="76" w:name="_Toc464742700"/>
-      <w:bookmarkStart w:id="77" w:name="__DdeLink__5599_181196018"/>
-      <w:bookmarkStart w:id="78" w:name="_Toc9889631"/>
+      <w:bookmarkStart w:id="80" w:name="_Toc464742700"/>
+      <w:bookmarkStart w:id="81" w:name="_Toc9889631"/>
+      <w:bookmarkStart w:id="82" w:name="__DdeLink__5599_181196018"/>
       <w:r>
         <w:rPr>
           <w:i/>
@@ -8462,7 +8727,7 @@
         <w:lastRenderedPageBreak/>
         <w:t>E</w:t>
       </w:r>
-      <w:bookmarkEnd w:id="76"/>
+      <w:bookmarkEnd w:id="80"/>
       <w:r>
         <w:rPr>
           <w:i/>
@@ -8487,7 +8752,7 @@
       <w:r>
         <w:t xml:space="preserve"> (enoc)</w:t>
       </w:r>
-      <w:bookmarkEnd w:id="78"/>
+      <w:bookmarkEnd w:id="81"/>
     </w:p>
     <w:p>
       <w:pPr>
@@ -8496,7 +8761,7 @@
       <w:r>
         <w:t>A Rede em Chip Expansível (</w:t>
       </w:r>
-      <w:bookmarkStart w:id="79" w:name="_Toc4647427001"/>
+      <w:bookmarkStart w:id="83" w:name="_Toc4647427001"/>
       <w:proofErr w:type="spellStart"/>
       <w:r>
         <w:rPr>
@@ -8505,7 +8770,7 @@
         </w:rPr>
         <w:t>E</w:t>
       </w:r>
-      <w:bookmarkEnd w:id="79"/>
+      <w:bookmarkEnd w:id="83"/>
       <w:r>
         <w:rPr>
           <w:i/>
@@ -8562,7 +8827,7 @@
       <w:r>
         <w:t>.</w:t>
       </w:r>
-      <w:bookmarkEnd w:id="77"/>
+      <w:bookmarkEnd w:id="82"/>
     </w:p>
     <w:p>
       <w:pPr>
@@ -8578,6 +8843,7 @@
           <w:szCs w:val="24"/>
         </w:rPr>
       </w:pPr>
+      <w:bookmarkStart w:id="84" w:name="_Toc9918510"/>
       <w:r>
         <w:rPr>
           <w:sz w:val="24"/>
@@ -8669,8 +8935,25 @@
           <w:sz w:val="24"/>
           <w:szCs w:val="24"/>
         </w:rPr>
+        <w:t xml:space="preserve"> </w:t>
+      </w:r>
+      <w:r>
+        <w:rPr>
+          <w:color w:val="000000"/>
+          <w:sz w:val="24"/>
+          <w:szCs w:val="24"/>
+          <w:highlight w:val="white"/>
+        </w:rPr>
+        <w:t>—</w:t>
+      </w:r>
+      <w:r>
+        <w:rPr>
+          <w:sz w:val="24"/>
+          <w:szCs w:val="24"/>
+        </w:rPr>
         <w:t xml:space="preserve"> Arquitetura ENoC</w:t>
       </w:r>
+      <w:bookmarkEnd w:id="84"/>
     </w:p>
     <w:p>
       <w:pPr>
@@ -8696,7 +8979,7 @@
                     <pic:cNvPicPr/>
                   </pic:nvPicPr>
                   <pic:blipFill>
-                    <a:blip r:embed="rId12">
+                    <a:blip r:embed="rId13">
                       <a:extLst>
                         <a:ext uri="{28A0092B-C50C-407E-A947-70E740481C1C}">
                           <a14:useLocalDpi xmlns:a14="http://schemas.microsoft.com/office/drawing/2010/main" val="0"/>
@@ -8986,11 +9269,11 @@
         </w:numPr>
         <w:ind w:left="595" w:hanging="595"/>
       </w:pPr>
-      <w:bookmarkStart w:id="80" w:name="_Toc9889632"/>
+      <w:bookmarkStart w:id="85" w:name="_Toc9889632"/>
       <w:r>
         <w:t>Infiniband (ib)</w:t>
       </w:r>
-      <w:bookmarkEnd w:id="80"/>
+      <w:bookmarkEnd w:id="85"/>
     </w:p>
     <w:p>
       <w:pPr>
@@ -9035,11 +9318,11 @@
         </w:numPr>
         <w:ind w:left="851" w:hanging="851"/>
       </w:pPr>
-      <w:bookmarkStart w:id="81" w:name="_Toc9889633"/>
+      <w:bookmarkStart w:id="86" w:name="_Toc9889633"/>
       <w:r>
         <w:t>Camada Física</w:t>
       </w:r>
-      <w:bookmarkEnd w:id="81"/>
+      <w:bookmarkEnd w:id="86"/>
     </w:p>
     <w:p>
       <w:pPr>
@@ -9337,11 +9620,11 @@
         </w:numPr>
         <w:ind w:left="851" w:hanging="851"/>
       </w:pPr>
-      <w:bookmarkStart w:id="82" w:name="_Toc9889634"/>
+      <w:bookmarkStart w:id="87" w:name="_Toc9889634"/>
       <w:r>
         <w:t>Camada de Enlace</w:t>
       </w:r>
-      <w:bookmarkEnd w:id="82"/>
+      <w:bookmarkEnd w:id="87"/>
     </w:p>
     <w:p>
       <w:pPr>
@@ -9547,14 +9830,14 @@
         </w:numPr>
         <w:ind w:left="431" w:hanging="431"/>
       </w:pPr>
-      <w:bookmarkStart w:id="83" w:name="_Toc464742701"/>
-      <w:bookmarkStart w:id="84" w:name="_Toc9889635"/>
+      <w:bookmarkStart w:id="88" w:name="_Toc464742701"/>
+      <w:bookmarkStart w:id="89" w:name="_Toc9889635"/>
       <w:r>
         <w:lastRenderedPageBreak/>
         <w:t>METODOLOGIA</w:t>
       </w:r>
-      <w:bookmarkEnd w:id="83"/>
-      <w:bookmarkEnd w:id="84"/>
+      <w:bookmarkEnd w:id="88"/>
+      <w:bookmarkEnd w:id="89"/>
     </w:p>
     <w:p>
       <w:pPr>
@@ -9667,14 +9950,14 @@
         </w:numPr>
         <w:ind w:left="431" w:hanging="431"/>
       </w:pPr>
-      <w:bookmarkStart w:id="85" w:name="_Toc464742703"/>
-      <w:bookmarkStart w:id="86" w:name="_Toc9889636"/>
+      <w:bookmarkStart w:id="90" w:name="_Toc464742703"/>
+      <w:bookmarkStart w:id="91" w:name="_Toc9889636"/>
       <w:r>
         <w:lastRenderedPageBreak/>
         <w:t>RECURSOS MATERIAIS</w:t>
       </w:r>
-      <w:bookmarkEnd w:id="85"/>
-      <w:bookmarkEnd w:id="86"/>
+      <w:bookmarkEnd w:id="90"/>
+      <w:bookmarkEnd w:id="91"/>
     </w:p>
     <w:p>
       <w:pPr>
@@ -9701,14 +9984,14 @@
         </w:numPr>
         <w:ind w:left="431" w:hanging="431"/>
       </w:pPr>
-      <w:bookmarkStart w:id="87" w:name="_Toc464742704"/>
-      <w:bookmarkStart w:id="88" w:name="_Toc9889637"/>
+      <w:bookmarkStart w:id="92" w:name="_Toc464742704"/>
+      <w:bookmarkStart w:id="93" w:name="_Toc9889637"/>
       <w:r>
         <w:lastRenderedPageBreak/>
         <w:t>CRONOGRAMA</w:t>
       </w:r>
-      <w:bookmarkEnd w:id="87"/>
-      <w:bookmarkEnd w:id="88"/>
+      <w:bookmarkEnd w:id="92"/>
+      <w:bookmarkEnd w:id="93"/>
     </w:p>
     <w:p>
       <w:pPr>
@@ -11705,7 +11988,7 @@
         <w:pStyle w:val="Legenda"/>
       </w:pPr>
     </w:p>
-    <w:bookmarkStart w:id="89" w:name="_Toc9889638" w:displacedByCustomXml="next"/>
+    <w:bookmarkStart w:id="94" w:name="_Toc9889638" w:displacedByCustomXml="next"/>
     <w:sdt>
       <w:sdtPr>
         <w:rPr>
@@ -11722,6 +12005,7 @@
           <w:docPartUnique/>
         </w:docPartObj>
       </w:sdtPr>
+      <w:sdtEndPr/>
       <w:sdtContent>
         <w:p>
           <w:pPr>
@@ -11734,7 +12018,7 @@
           <w:r>
             <w:t>Bibliografia</w:t>
           </w:r>
-          <w:bookmarkEnd w:id="89"/>
+          <w:bookmarkEnd w:id="94"/>
         </w:p>
         <w:sdt>
           <w:sdtPr>
@@ -11747,6 +12031,7 @@
             <w:id w:val="111145805"/>
             <w:bibliography/>
           </w:sdtPr>
+          <w:sdtEndPr/>
           <w:sdtContent>
             <w:p>
               <w:pPr>
@@ -12069,7 +12354,7 @@
       </w:pPr>
     </w:p>
     <w:sectPr>
-      <w:headerReference w:type="default" r:id="rId13"/>
+      <w:headerReference w:type="default" r:id="rId14"/>
       <w:type w:val="continuous"/>
       <w:pgSz w:w="11906" w:h="16838"/>
       <w:pgMar w:top="1701" w:right="1134" w:bottom="1134" w:left="1701" w:header="709" w:footer="0" w:gutter="0"/>
@@ -15055,7 +15340,7 @@
 </file>
 
 <file path=customXml/itemProps1.xml><?xml version="1.0" encoding="utf-8"?>
-<ds:datastoreItem xmlns:ds="http://schemas.openxmlformats.org/officeDocument/2006/customXml" ds:itemID="{8A8483BC-31A0-4AE2-B77F-543744E0B1AF}">
+<ds:datastoreItem xmlns:ds="http://schemas.openxmlformats.org/officeDocument/2006/customXml" ds:itemID="{BEE86DA4-D8E9-40EC-B538-64F72CC8549E}">
   <ds:schemaRefs>
     <ds:schemaRef ds:uri="http://schemas.openxmlformats.org/officeDocument/2006/bibliography"/>
   </ds:schemaRefs>

</xml_diff>

<commit_message>
Lista de abreviações e outras correções
</commit_message>
<xml_diff>
--- a/PROJETO_PESQUISA.docx
+++ b/PROJETO_PESQUISA.docx
@@ -462,7 +462,7 @@
             <w:noProof/>
             <w:webHidden/>
           </w:rPr>
-          <w:t>16</w:t>
+          <w:t>17</w:t>
         </w:r>
         <w:r>
           <w:rPr>
@@ -535,7 +535,7 @@
             <w:noProof/>
             <w:webHidden/>
           </w:rPr>
-          <w:t>18</w:t>
+          <w:t>19</w:t>
         </w:r>
         <w:r>
           <w:rPr>
@@ -681,7 +681,7 @@
             <w:noProof/>
             <w:webHidden/>
           </w:rPr>
-          <w:t>14</w:t>
+          <w:t>15</w:t>
         </w:r>
         <w:r>
           <w:rPr>
@@ -768,7 +768,7 @@
             <w:noProof/>
             <w:webHidden/>
           </w:rPr>
-          <w:t>19</w:t>
+          <w:t>20</w:t>
         </w:r>
         <w:r>
           <w:rPr>
@@ -825,261 +825,1117 @@
       <w:pPr>
         <w:pStyle w:val="Paragrafo"/>
       </w:pPr>
-      <w:r>
-        <w:t>(Caso necessitar)</w:t>
-      </w:r>
     </w:p>
     <w:p>
       <w:pPr>
         <w:pStyle w:val="Paragrafo"/>
-      </w:pPr>
-      <w:r>
-        <w:t>Deve apontar as Abreviaturas constantes no Projeto de Pesquisa, sendo indicadas pela forma abreviada e, em seguida, pela forma extensa separada por um traço.</w:t>
+        <w:ind w:left="2835" w:hanging="2835"/>
+      </w:pPr>
+      <w:r>
+        <w:t>100GBASE-R</w:t>
+      </w:r>
+      <w:r>
+        <w:tab/>
+      </w:r>
+      <w:r>
+        <w:tab/>
+        <w:t>Família de dispositivos ethernet que trabalham a uma velocidade de 100 Gb/s e codificação 64b/66</w:t>
       </w:r>
     </w:p>
     <w:p>
       <w:pPr>
         <w:pStyle w:val="Paragrafo"/>
-      </w:pPr>
+        <w:ind w:firstLine="0"/>
+      </w:pPr>
+      <w:r>
+        <w:t>100GE</w:t>
+      </w:r>
+      <w:r>
+        <w:tab/>
+      </w:r>
+      <w:r>
+        <w:tab/>
+      </w:r>
+      <w:r>
+        <w:tab/>
+      </w:r>
+      <w:r>
+        <w:t>Ethernet 100 Gigabit</w:t>
+      </w:r>
     </w:p>
     <w:p>
       <w:pPr>
         <w:pStyle w:val="Paragrafo"/>
-      </w:pPr>
-      <w:r>
-        <w:t>Exemplo:</w:t>
+        <w:ind w:firstLine="0"/>
+      </w:pPr>
+      <w:r>
+        <w:t>10GE</w:t>
+      </w:r>
+      <w:r>
+        <w:tab/>
+      </w:r>
+      <w:r>
+        <w:tab/>
+      </w:r>
+      <w:r>
+        <w:tab/>
+      </w:r>
+      <w:r>
+        <w:tab/>
+      </w:r>
+      <w:r>
+        <w:t>Ethernet 10 Gigabit</w:t>
       </w:r>
     </w:p>
     <w:p>
       <w:pPr>
         <w:pStyle w:val="Paragrafo"/>
-      </w:pPr>
+        <w:ind w:firstLine="0"/>
+      </w:pPr>
+      <w:r>
+        <w:t>25GE</w:t>
+      </w:r>
+      <w:r>
+        <w:tab/>
+      </w:r>
+      <w:r>
+        <w:tab/>
+      </w:r>
+      <w:r>
+        <w:tab/>
+      </w:r>
+      <w:r>
+        <w:tab/>
+      </w:r>
+      <w:r>
+        <w:t>Ethernet 25 Gigabit</w:t>
+      </w:r>
     </w:p>
     <w:p>
       <w:pPr>
         <w:pStyle w:val="Paragrafo"/>
-      </w:pPr>
-      <w:r>
-        <w:t>PP – Projeto de Pesquisa</w:t>
+        <w:ind w:firstLine="0"/>
+      </w:pPr>
+      <w:r>
+        <w:t>400GE</w:t>
+      </w:r>
+      <w:r>
+        <w:tab/>
+      </w:r>
+      <w:r>
+        <w:tab/>
+      </w:r>
+      <w:r>
+        <w:tab/>
+        <w:t>Ethernet 400 Gigabit</w:t>
       </w:r>
     </w:p>
     <w:p>
       <w:pPr>
         <w:pStyle w:val="Paragrafo"/>
-      </w:pPr>
-      <w:r>
-        <w:t>TCC – Trabalho de Conclusão de Curso</w:t>
-      </w:r>
-    </w:p>
-    <w:bookmarkStart w:id="17" w:name="ABNT"/>
+        <w:ind w:left="2835" w:hanging="2835"/>
+      </w:pPr>
+      <w:r>
+        <w:t>802.3</w:t>
+      </w:r>
+      <w:r>
+        <w:tab/>
+      </w:r>
+      <w:r>
+        <w:tab/>
+        <w:t xml:space="preserve">Grupo de trabalho, pertencente ao IEEE, </w:t>
+      </w:r>
+      <w:proofErr w:type="spellStart"/>
+      <w:r>
+        <w:t>resposável</w:t>
+      </w:r>
+      <w:proofErr w:type="spellEnd"/>
+      <w:r>
+        <w:t xml:space="preserve"> pela padronização da Ethernet</w:t>
+      </w:r>
+    </w:p>
     <w:p>
       <w:pPr>
         <w:pStyle w:val="Paragrafo"/>
-        <w:rPr>
-          <w:color w:val="000000"/>
-        </w:rPr>
-      </w:pPr>
-      <w:r>
-        <w:rPr>
-          <w:color w:val="000000"/>
-        </w:rPr>
-        <w:fldChar w:fldCharType="begin"/>
-      </w:r>
-      <w:r>
-        <w:rPr>
-          <w:color w:val="000000"/>
-        </w:rPr>
-        <w:instrText xml:space="preserve"> HYPERLINK  \l "ABNT" </w:instrText>
-      </w:r>
-      <w:r>
-        <w:rPr>
-          <w:color w:val="000000"/>
-        </w:rPr>
-        <w:fldChar w:fldCharType="separate"/>
-      </w:r>
-      <w:r>
-        <w:rPr>
-          <w:rStyle w:val="Hyperlink"/>
-          <w:color w:val="000000"/>
-          <w:u w:val="none"/>
-        </w:rPr>
-        <w:t>ABNT</w:t>
-      </w:r>
-      <w:r>
-        <w:rPr>
-          <w:rStyle w:val="Hyperlink"/>
-          <w:color w:val="000000"/>
-          <w:u w:val="none"/>
-        </w:rPr>
-        <w:fldChar w:fldCharType="begin"/>
-      </w:r>
-      <w:r>
-        <w:rPr>
-          <w:rStyle w:val="Hyperlink"/>
-          <w:color w:val="000000"/>
-          <w:u w:val="none"/>
-        </w:rPr>
-        <w:instrText xml:space="preserve"> XE "ABNT:Associação Brasileira de Normas Técnicas" </w:instrText>
-      </w:r>
-      <w:r>
-        <w:rPr>
-          <w:rStyle w:val="Hyperlink"/>
-          <w:color w:val="000000"/>
-          <w:u w:val="none"/>
-        </w:rPr>
-        <w:fldChar w:fldCharType="end"/>
-      </w:r>
-      <w:r>
-        <w:rPr>
-          <w:rStyle w:val="Hyperlink"/>
-          <w:color w:val="000000"/>
-          <w:u w:val="none"/>
-        </w:rPr>
-        <w:t xml:space="preserve"> – </w:t>
-      </w:r>
-      <w:bookmarkStart w:id="18" w:name="_Hlk9774508"/>
-      <w:r>
-        <w:rPr>
-          <w:rStyle w:val="Hyperlink"/>
-          <w:color w:val="000000"/>
-          <w:u w:val="none"/>
-        </w:rPr>
-        <w:t>Associação Brasileira de Normas Técnicas</w:t>
-      </w:r>
-      <w:bookmarkEnd w:id="18"/>
-      <w:r>
-        <w:rPr>
-          <w:color w:val="000000"/>
-        </w:rPr>
-        <w:fldChar w:fldCharType="end"/>
-      </w:r>
-    </w:p>
-    <w:bookmarkEnd w:id="17"/>
+        <w:ind w:firstLine="0"/>
+      </w:pPr>
+      <w:r>
+        <w:t>CSMA/CD</w:t>
+      </w:r>
+      <w:r>
+        <w:tab/>
+      </w:r>
+      <w:r>
+        <w:tab/>
+      </w:r>
+      <w:r>
+        <w:tab/>
+        <w:t xml:space="preserve">Carrier </w:t>
+      </w:r>
+      <w:proofErr w:type="spellStart"/>
+      <w:r>
+        <w:t>Sense</w:t>
+      </w:r>
+      <w:proofErr w:type="spellEnd"/>
+      <w:r>
+        <w:t xml:space="preserve"> </w:t>
+      </w:r>
+      <w:proofErr w:type="spellStart"/>
+      <w:r>
+        <w:t>Multiple</w:t>
+      </w:r>
+      <w:proofErr w:type="spellEnd"/>
+      <w:r>
+        <w:t xml:space="preserve"> Access </w:t>
+      </w:r>
+      <w:proofErr w:type="spellStart"/>
+      <w:r>
+        <w:t>with</w:t>
+      </w:r>
+      <w:proofErr w:type="spellEnd"/>
+      <w:r>
+        <w:t xml:space="preserve"> </w:t>
+      </w:r>
+      <w:proofErr w:type="spellStart"/>
+      <w:r>
+        <w:t>Collision</w:t>
+      </w:r>
+      <w:proofErr w:type="spellEnd"/>
+      <w:r>
+        <w:t xml:space="preserve"> </w:t>
+      </w:r>
+      <w:proofErr w:type="spellStart"/>
+      <w:r>
+        <w:t>Detection</w:t>
+      </w:r>
+      <w:proofErr w:type="spellEnd"/>
+    </w:p>
     <w:p>
       <w:pPr>
         <w:pStyle w:val="Paragrafo"/>
-      </w:pPr>
+        <w:ind w:firstLine="0"/>
+      </w:pPr>
+      <w:r>
+        <w:t>DVD</w:t>
+      </w:r>
+      <w:r>
+        <w:tab/>
+      </w:r>
+      <w:r>
+        <w:tab/>
+      </w:r>
+      <w:r>
+        <w:tab/>
+      </w:r>
+      <w:r>
+        <w:tab/>
+        <w:t xml:space="preserve">Digital </w:t>
+      </w:r>
+      <w:proofErr w:type="spellStart"/>
+      <w:r>
+        <w:t>Optical</w:t>
+      </w:r>
+      <w:proofErr w:type="spellEnd"/>
+      <w:r>
+        <w:t xml:space="preserve"> Disc</w:t>
+      </w:r>
     </w:p>
     <w:p>
       <w:pPr>
         <w:pStyle w:val="Paragrafo"/>
-      </w:pPr>
+        <w:ind w:firstLine="0"/>
+      </w:pPr>
+      <w:r>
+        <w:t>ENoC</w:t>
+      </w:r>
+      <w:r>
+        <w:tab/>
+      </w:r>
+      <w:r>
+        <w:tab/>
+      </w:r>
+      <w:r>
+        <w:tab/>
+      </w:r>
+      <w:r>
+        <w:tab/>
+      </w:r>
+      <w:proofErr w:type="spellStart"/>
+      <w:r>
+        <w:t>Expansible</w:t>
+      </w:r>
+      <w:proofErr w:type="spellEnd"/>
+      <w:r>
+        <w:t xml:space="preserve"> Network </w:t>
+      </w:r>
+      <w:proofErr w:type="spellStart"/>
+      <w:r>
+        <w:t>on</w:t>
+      </w:r>
+      <w:proofErr w:type="spellEnd"/>
+      <w:r>
+        <w:t xml:space="preserve"> a Chip</w:t>
+      </w:r>
     </w:p>
     <w:p>
       <w:pPr>
         <w:pStyle w:val="Paragrafo"/>
-      </w:pPr>
-      <w:r>
-        <w:t>No texto, as abreviaturas que aparecem pela primeira vez, em ordem de leitura, devem ser escritas por extenso, seguida de um traço e a então a abreviatura. Se a abreviatura se repetir no texto, poderá então ser utilizada sem a escrita por extenso.</w:t>
-      </w:r>
+        <w:ind w:firstLine="0"/>
+      </w:pPr>
+      <w:r>
+        <w:t>FEC</w:t>
+      </w:r>
+      <w:r>
+        <w:tab/>
+      </w:r>
+      <w:r>
+        <w:tab/>
+      </w:r>
+      <w:r>
+        <w:tab/>
+      </w:r>
+      <w:r>
+        <w:tab/>
+      </w:r>
+      <w:proofErr w:type="spellStart"/>
+      <w:r>
+        <w:t>Forward</w:t>
+      </w:r>
+      <w:proofErr w:type="spellEnd"/>
+      <w:r>
+        <w:t xml:space="preserve"> </w:t>
+      </w:r>
+      <w:proofErr w:type="spellStart"/>
+      <w:r>
+        <w:t>Error</w:t>
+      </w:r>
+      <w:proofErr w:type="spellEnd"/>
+      <w:r>
+        <w:t xml:space="preserve"> </w:t>
+      </w:r>
+      <w:proofErr w:type="spellStart"/>
+      <w:r>
+        <w:t>Correction</w:t>
+      </w:r>
+      <w:proofErr w:type="spellEnd"/>
     </w:p>
     <w:p>
       <w:pPr>
         <w:pStyle w:val="Paragrafo"/>
-      </w:pPr>
+        <w:ind w:firstLine="0"/>
+      </w:pPr>
+      <w:r>
+        <w:t>HCA</w:t>
+      </w:r>
+      <w:r>
+        <w:tab/>
+      </w:r>
+      <w:r>
+        <w:tab/>
+      </w:r>
+      <w:r>
+        <w:tab/>
+      </w:r>
+      <w:r>
+        <w:tab/>
+        <w:t xml:space="preserve">Host </w:t>
+      </w:r>
+      <w:proofErr w:type="spellStart"/>
+      <w:r>
+        <w:t>Channel</w:t>
+      </w:r>
+      <w:proofErr w:type="spellEnd"/>
+      <w:r>
+        <w:t xml:space="preserve"> </w:t>
+      </w:r>
+      <w:proofErr w:type="spellStart"/>
+      <w:r>
+        <w:t>Adapter</w:t>
+      </w:r>
+      <w:proofErr w:type="spellEnd"/>
     </w:p>
     <w:p>
       <w:pPr>
         <w:pStyle w:val="Paragrafo"/>
-      </w:pPr>
-      <w:r>
-        <w:t>Exemplo:</w:t>
+        <w:ind w:firstLine="0"/>
+      </w:pPr>
+      <w:r>
+        <w:t>IB</w:t>
+      </w:r>
+      <w:r>
+        <w:tab/>
+      </w:r>
+      <w:r>
+        <w:tab/>
+      </w:r>
+      <w:r>
+        <w:tab/>
+      </w:r>
+      <w:r>
+        <w:tab/>
+        <w:t>InfiniBand</w:t>
       </w:r>
     </w:p>
     <w:p>
       <w:pPr>
         <w:pStyle w:val="Paragrafo"/>
-      </w:pPr>
-      <w:r>
-        <w:t xml:space="preserve">A Associação Brasileira de Normas Técnicas – ABNT é responsável pelas publicações das normas técnicas regulamentadoras do </w:t>
+        <w:ind w:firstLine="0"/>
+      </w:pPr>
+      <w:r>
+        <w:t>IEEE</w:t>
+      </w:r>
+      <w:r>
+        <w:tab/>
+      </w:r>
+      <w:r>
+        <w:tab/>
+      </w:r>
+      <w:r>
+        <w:tab/>
+      </w:r>
+      <w:r>
+        <w:tab/>
       </w:r>
       <w:proofErr w:type="spellStart"/>
       <w:r>
-        <w:t>país.</w:t>
-      </w:r>
-      <w:r>
-        <w:fldChar w:fldCharType="begin"/>
-      </w:r>
-      <w:r>
-        <w:instrText xml:space="preserve"> REF SOC \h </w:instrText>
-      </w:r>
-      <w:r>
-        <w:fldChar w:fldCharType="separate"/>
-      </w:r>
-      <w:r>
-        <w:rPr>
-          <w:b/>
-          <w:bCs/>
-        </w:rPr>
-        <w:t>Erro</w:t>
+        <w:t>Institute</w:t>
       </w:r>
       <w:proofErr w:type="spellEnd"/>
       <w:r>
-        <w:rPr>
-          <w:b/>
-          <w:bCs/>
-        </w:rPr>
-        <w:t xml:space="preserve">! Fonte de referência não </w:t>
+        <w:t xml:space="preserve"> </w:t>
       </w:r>
       <w:proofErr w:type="spellStart"/>
       <w:r>
-        <w:rPr>
-          <w:b/>
-          <w:bCs/>
-        </w:rPr>
-        <w:t>encontrada.</w:t>
-      </w:r>
-      <w:r>
-        <w:fldChar w:fldCharType="end"/>
-      </w:r>
-      <w:r>
-        <w:fldChar w:fldCharType="begin"/>
-      </w:r>
-      <w:r>
-        <w:instrText xml:space="preserve"> REF SOC \h </w:instrText>
-      </w:r>
-      <w:r>
-        <w:fldChar w:fldCharType="separate"/>
-      </w:r>
-      <w:r>
-        <w:rPr>
-          <w:b/>
-          <w:bCs/>
-        </w:rPr>
-        <w:t>Erro</w:t>
+        <w:t>of</w:t>
       </w:r>
       <w:proofErr w:type="spellEnd"/>
       <w:r>
-        <w:rPr>
-          <w:b/>
-          <w:bCs/>
-        </w:rPr>
-        <w:t>! Fonte de referência não encontrada.</w:t>
-      </w:r>
-      <w:r>
-        <w:fldChar w:fldCharType="end"/>
-      </w:r>
+        <w:t xml:space="preserve"> </w:t>
+      </w:r>
+      <w:proofErr w:type="spellStart"/>
+      <w:r>
+        <w:t>Eletrical</w:t>
+      </w:r>
+      <w:proofErr w:type="spellEnd"/>
+      <w:r>
+        <w:t xml:space="preserve"> </w:t>
+      </w:r>
+      <w:proofErr w:type="spellStart"/>
+      <w:r>
+        <w:t>and</w:t>
+      </w:r>
+      <w:proofErr w:type="spellEnd"/>
+      <w:r>
+        <w:t xml:space="preserve"> </w:t>
+      </w:r>
+      <w:proofErr w:type="spellStart"/>
+      <w:r>
+        <w:t>Eletronics</w:t>
+      </w:r>
+      <w:proofErr w:type="spellEnd"/>
+      <w:r>
+        <w:t xml:space="preserve"> </w:t>
+      </w:r>
+      <w:proofErr w:type="spellStart"/>
+      <w:r>
+        <w:t>Engineers</w:t>
+      </w:r>
+      <w:proofErr w:type="spellEnd"/>
+    </w:p>
+    <w:p>
+      <w:pPr>
+        <w:pStyle w:val="Paragrafo"/>
+        <w:ind w:firstLine="0"/>
+      </w:pPr>
+      <w:r>
+        <w:t>LAN</w:t>
+      </w:r>
+      <w:r>
+        <w:tab/>
+      </w:r>
+      <w:r>
+        <w:tab/>
+      </w:r>
+      <w:r>
+        <w:tab/>
+      </w:r>
+      <w:r>
+        <w:tab/>
+        <w:t xml:space="preserve">Local </w:t>
+      </w:r>
+      <w:proofErr w:type="spellStart"/>
+      <w:r>
+        <w:t>Area</w:t>
+      </w:r>
+      <w:proofErr w:type="spellEnd"/>
+      <w:r>
+        <w:t xml:space="preserve"> Network</w:t>
+      </w:r>
+    </w:p>
+    <w:p>
+      <w:pPr>
+        <w:pStyle w:val="Paragrafo"/>
+        <w:ind w:firstLine="0"/>
+      </w:pPr>
+      <w:r>
+        <w:t>LLC</w:t>
+      </w:r>
+      <w:r>
+        <w:tab/>
+      </w:r>
+      <w:r>
+        <w:tab/>
+      </w:r>
+      <w:r>
+        <w:tab/>
+      </w:r>
+      <w:r>
+        <w:tab/>
+      </w:r>
+      <w:proofErr w:type="spellStart"/>
+      <w:r>
+        <w:t>Logical</w:t>
+      </w:r>
+      <w:proofErr w:type="spellEnd"/>
+      <w:r>
+        <w:t xml:space="preserve"> Link </w:t>
+      </w:r>
+      <w:proofErr w:type="spellStart"/>
+      <w:r>
+        <w:t>Control</w:t>
+      </w:r>
+      <w:proofErr w:type="spellEnd"/>
+    </w:p>
+    <w:p>
+      <w:pPr>
+        <w:pStyle w:val="Paragrafo"/>
+        <w:ind w:firstLine="0"/>
+      </w:pPr>
+      <w:r>
+        <w:t>MAC</w:t>
+      </w:r>
+      <w:r>
+        <w:tab/>
+      </w:r>
+      <w:r>
+        <w:tab/>
+      </w:r>
+      <w:r>
+        <w:tab/>
+      </w:r>
+      <w:r>
+        <w:tab/>
+      </w:r>
+      <w:proofErr w:type="spellStart"/>
+      <w:r>
+        <w:t>Medium</w:t>
+      </w:r>
+      <w:proofErr w:type="spellEnd"/>
+      <w:r>
+        <w:t xml:space="preserve"> Access </w:t>
+      </w:r>
+      <w:proofErr w:type="spellStart"/>
+      <w:r>
+        <w:t>Control</w:t>
+      </w:r>
+      <w:proofErr w:type="spellEnd"/>
+    </w:p>
+    <w:p>
+      <w:pPr>
+        <w:pStyle w:val="Paragrafo"/>
+        <w:ind w:firstLine="0"/>
+      </w:pPr>
+      <w:r>
+        <w:t>MDI</w:t>
+      </w:r>
+      <w:r>
+        <w:tab/>
+      </w:r>
+      <w:r>
+        <w:tab/>
+      </w:r>
+      <w:r>
+        <w:tab/>
+      </w:r>
+      <w:r>
+        <w:tab/>
+      </w:r>
+      <w:proofErr w:type="spellStart"/>
+      <w:r>
+        <w:t>Medium</w:t>
+      </w:r>
+      <w:proofErr w:type="spellEnd"/>
+      <w:r>
+        <w:t xml:space="preserve"> </w:t>
+      </w:r>
+      <w:proofErr w:type="spellStart"/>
+      <w:r>
+        <w:t>Dependent</w:t>
+      </w:r>
+      <w:proofErr w:type="spellEnd"/>
+      <w:r>
+        <w:t xml:space="preserve"> Interface</w:t>
+      </w:r>
+    </w:p>
+    <w:p>
+      <w:pPr>
+        <w:pStyle w:val="Paragrafo"/>
+        <w:ind w:firstLine="0"/>
+      </w:pPr>
+      <w:r>
+        <w:t>MII</w:t>
+      </w:r>
+      <w:r>
+        <w:tab/>
+      </w:r>
+      <w:r>
+        <w:tab/>
+      </w:r>
+      <w:r>
+        <w:tab/>
+      </w:r>
+      <w:r>
+        <w:tab/>
+        <w:t xml:space="preserve">Media </w:t>
+      </w:r>
+      <w:proofErr w:type="spellStart"/>
+      <w:r>
+        <w:t>Independent</w:t>
+      </w:r>
+      <w:proofErr w:type="spellEnd"/>
+      <w:r>
+        <w:t xml:space="preserve"> Interface</w:t>
+      </w:r>
+    </w:p>
+    <w:p>
+      <w:pPr>
+        <w:pStyle w:val="Paragrafo"/>
+        <w:ind w:firstLine="0"/>
+      </w:pPr>
+      <w:r>
+        <w:t>OM3</w:t>
+      </w:r>
+      <w:r>
+        <w:tab/>
+      </w:r>
+      <w:r>
+        <w:tab/>
+      </w:r>
+      <w:r>
+        <w:tab/>
+      </w:r>
+      <w:r>
+        <w:tab/>
+        <w:t>Fibra Ótica com largura de 1500 MHz</w:t>
+      </w:r>
+    </w:p>
+    <w:p>
+      <w:pPr>
+        <w:pStyle w:val="Paragrafo"/>
+        <w:ind w:firstLine="0"/>
+      </w:pPr>
+      <w:r>
+        <w:t>OM4</w:t>
+      </w:r>
+      <w:r>
+        <w:tab/>
+      </w:r>
+      <w:r>
+        <w:tab/>
+      </w:r>
+      <w:r>
+        <w:tab/>
+      </w:r>
+      <w:r>
+        <w:tab/>
+        <w:t>Fibra Ótica com largura de 3500 MHz</w:t>
+      </w:r>
+    </w:p>
+    <w:p>
+      <w:pPr>
+        <w:pStyle w:val="Paragrafo"/>
+        <w:ind w:firstLine="0"/>
+      </w:pPr>
+      <w:r>
+        <w:t>OSI</w:t>
+      </w:r>
+      <w:r>
+        <w:tab/>
+      </w:r>
+      <w:r>
+        <w:tab/>
+      </w:r>
+      <w:r>
+        <w:tab/>
+      </w:r>
+      <w:r>
+        <w:tab/>
+        <w:t xml:space="preserve">Open Systems </w:t>
+      </w:r>
+      <w:proofErr w:type="spellStart"/>
+      <w:r>
+        <w:t>Interconnection</w:t>
+      </w:r>
+      <w:proofErr w:type="spellEnd"/>
+    </w:p>
+    <w:p>
+      <w:pPr>
+        <w:pStyle w:val="Paragrafo"/>
+        <w:ind w:firstLine="0"/>
+      </w:pPr>
+      <w:r>
+        <w:t>PCS</w:t>
+      </w:r>
+      <w:r>
+        <w:tab/>
+      </w:r>
+      <w:r>
+        <w:tab/>
+      </w:r>
+      <w:r>
+        <w:tab/>
+      </w:r>
+      <w:r>
+        <w:tab/>
+      </w:r>
+      <w:proofErr w:type="spellStart"/>
+      <w:r>
+        <w:t>Physical</w:t>
+      </w:r>
+      <w:proofErr w:type="spellEnd"/>
+      <w:r>
+        <w:t xml:space="preserve"> </w:t>
+      </w:r>
+      <w:proofErr w:type="spellStart"/>
+      <w:r>
+        <w:t>Coding</w:t>
+      </w:r>
+      <w:proofErr w:type="spellEnd"/>
+      <w:r>
+        <w:t xml:space="preserve"> </w:t>
+      </w:r>
+      <w:proofErr w:type="spellStart"/>
+      <w:r>
+        <w:t>Sublayer</w:t>
+      </w:r>
+      <w:proofErr w:type="spellEnd"/>
+    </w:p>
+    <w:p>
+      <w:pPr>
+        <w:pStyle w:val="Paragrafo"/>
+        <w:ind w:firstLine="0"/>
+      </w:pPr>
+      <w:r>
+        <w:t>PE</w:t>
+      </w:r>
+      <w:r>
+        <w:tab/>
+      </w:r>
+      <w:r>
+        <w:tab/>
+      </w:r>
+      <w:r>
+        <w:tab/>
+      </w:r>
+      <w:r>
+        <w:tab/>
+        <w:t>Elementos de Processamento</w:t>
+      </w:r>
+    </w:p>
+    <w:p>
+      <w:pPr>
+        <w:pStyle w:val="Paragrafo"/>
+        <w:ind w:firstLine="0"/>
+      </w:pPr>
+      <w:r>
+        <w:t>PHY</w:t>
+      </w:r>
+      <w:r>
+        <w:tab/>
+      </w:r>
+      <w:r>
+        <w:tab/>
+      </w:r>
+      <w:r>
+        <w:tab/>
+      </w:r>
+      <w:r>
+        <w:tab/>
+      </w:r>
+      <w:proofErr w:type="spellStart"/>
+      <w:r>
+        <w:t>Physical</w:t>
+      </w:r>
+      <w:proofErr w:type="spellEnd"/>
+      <w:r>
+        <w:t xml:space="preserve"> </w:t>
+      </w:r>
+      <w:proofErr w:type="spellStart"/>
+      <w:r>
+        <w:t>Layer</w:t>
+      </w:r>
+      <w:proofErr w:type="spellEnd"/>
+      <w:r>
+        <w:t xml:space="preserve"> Device</w:t>
+      </w:r>
+    </w:p>
+    <w:p>
+      <w:pPr>
+        <w:pStyle w:val="Paragrafo"/>
+        <w:ind w:firstLine="0"/>
+      </w:pPr>
+      <w:r>
+        <w:t>PLS</w:t>
+      </w:r>
+      <w:r>
+        <w:tab/>
+      </w:r>
+      <w:r>
+        <w:tab/>
+      </w:r>
+      <w:r>
+        <w:tab/>
+      </w:r>
+      <w:r>
+        <w:tab/>
+      </w:r>
+      <w:proofErr w:type="spellStart"/>
+      <w:r>
+        <w:t>Physical</w:t>
+      </w:r>
+      <w:proofErr w:type="spellEnd"/>
+      <w:r>
+        <w:t xml:space="preserve"> </w:t>
+      </w:r>
+      <w:proofErr w:type="spellStart"/>
+      <w:r>
+        <w:t>Signaling</w:t>
+      </w:r>
+      <w:proofErr w:type="spellEnd"/>
+      <w:r>
+        <w:t xml:space="preserve"> </w:t>
+      </w:r>
+      <w:proofErr w:type="spellStart"/>
+      <w:r>
+        <w:t>Sublayer</w:t>
+      </w:r>
+      <w:proofErr w:type="spellEnd"/>
+    </w:p>
+    <w:p>
+      <w:pPr>
+        <w:pStyle w:val="Paragrafo"/>
+        <w:ind w:firstLine="0"/>
+      </w:pPr>
+      <w:r>
+        <w:t>PMA</w:t>
+      </w:r>
+      <w:r>
+        <w:tab/>
+      </w:r>
+      <w:r>
+        <w:tab/>
+      </w:r>
+      <w:r>
+        <w:tab/>
+      </w:r>
+      <w:r>
+        <w:tab/>
+      </w:r>
+      <w:proofErr w:type="spellStart"/>
+      <w:r>
+        <w:t>Physical</w:t>
+      </w:r>
+      <w:proofErr w:type="spellEnd"/>
+      <w:r>
+        <w:t xml:space="preserve"> </w:t>
+      </w:r>
+      <w:proofErr w:type="spellStart"/>
+      <w:r>
+        <w:t>Medium</w:t>
+      </w:r>
+      <w:proofErr w:type="spellEnd"/>
+      <w:r>
+        <w:t xml:space="preserve"> </w:t>
+      </w:r>
+      <w:proofErr w:type="spellStart"/>
+      <w:r>
+        <w:t>Attachment</w:t>
+      </w:r>
+      <w:proofErr w:type="spellEnd"/>
+    </w:p>
+    <w:p>
+      <w:pPr>
+        <w:pStyle w:val="Paragrafo"/>
+        <w:ind w:firstLine="0"/>
+      </w:pPr>
+      <w:r>
+        <w:t>PMD</w:t>
+      </w:r>
+      <w:r>
+        <w:tab/>
+      </w:r>
+      <w:r>
+        <w:tab/>
+      </w:r>
+      <w:r>
+        <w:tab/>
+      </w:r>
+      <w:r>
+        <w:tab/>
+      </w:r>
+      <w:proofErr w:type="spellStart"/>
+      <w:r>
+        <w:t>Physical</w:t>
+      </w:r>
+      <w:proofErr w:type="spellEnd"/>
+      <w:r>
+        <w:t xml:space="preserve"> </w:t>
+      </w:r>
+      <w:proofErr w:type="spellStart"/>
+      <w:r>
+        <w:t>Medium</w:t>
+      </w:r>
+      <w:proofErr w:type="spellEnd"/>
+      <w:r>
+        <w:t xml:space="preserve"> </w:t>
+      </w:r>
+      <w:proofErr w:type="spellStart"/>
+      <w:r>
+        <w:t>Dependent</w:t>
+      </w:r>
+      <w:proofErr w:type="spellEnd"/>
+    </w:p>
+    <w:p>
+      <w:pPr>
+        <w:pStyle w:val="Paragrafo"/>
+        <w:ind w:firstLine="0"/>
+      </w:pPr>
+      <w:r>
+        <w:t>QR</w:t>
+      </w:r>
+      <w:r>
+        <w:tab/>
+      </w:r>
+      <w:r>
+        <w:tab/>
+      </w:r>
+      <w:r>
+        <w:tab/>
+      </w:r>
+      <w:r>
+        <w:tab/>
+      </w:r>
+      <w:proofErr w:type="spellStart"/>
+      <w:r>
+        <w:t>Queue</w:t>
+      </w:r>
+      <w:proofErr w:type="spellEnd"/>
+      <w:r>
+        <w:t xml:space="preserve"> </w:t>
+      </w:r>
+      <w:proofErr w:type="spellStart"/>
+      <w:r>
+        <w:t>Pair</w:t>
+      </w:r>
+      <w:proofErr w:type="spellEnd"/>
+    </w:p>
+    <w:p>
+      <w:pPr>
+        <w:pStyle w:val="Paragrafo"/>
+        <w:ind w:firstLine="0"/>
+      </w:pPr>
+      <w:r>
+        <w:t>RS</w:t>
+      </w:r>
+      <w:r>
+        <w:tab/>
+      </w:r>
+      <w:r>
+        <w:tab/>
+      </w:r>
+      <w:r>
+        <w:tab/>
+      </w:r>
+      <w:r>
+        <w:tab/>
+      </w:r>
+      <w:proofErr w:type="spellStart"/>
+      <w:r>
+        <w:t>Reconciliation</w:t>
+      </w:r>
+      <w:proofErr w:type="spellEnd"/>
+      <w:r>
+        <w:t xml:space="preserve"> </w:t>
+      </w:r>
+      <w:proofErr w:type="spellStart"/>
+      <w:r>
+        <w:t>Sublayer</w:t>
+      </w:r>
+      <w:proofErr w:type="spellEnd"/>
+    </w:p>
+    <w:p>
+      <w:pPr>
+        <w:pStyle w:val="Paragrafo"/>
+        <w:ind w:firstLine="0"/>
+      </w:pPr>
+      <w:r>
+        <w:lastRenderedPageBreak/>
+        <w:t>RS-FEC</w:t>
+      </w:r>
+      <w:r>
+        <w:tab/>
+      </w:r>
+      <w:r>
+        <w:tab/>
+      </w:r>
+      <w:r>
+        <w:tab/>
+        <w:t>Reed-</w:t>
+      </w:r>
+      <w:proofErr w:type="spellStart"/>
+      <w:r>
+        <w:t>Solomon</w:t>
+      </w:r>
+      <w:proofErr w:type="spellEnd"/>
+      <w:r>
+        <w:t xml:space="preserve"> </w:t>
+      </w:r>
+      <w:proofErr w:type="spellStart"/>
+      <w:r>
+        <w:t>Forward</w:t>
+      </w:r>
+      <w:proofErr w:type="spellEnd"/>
+      <w:r>
+        <w:t xml:space="preserve"> </w:t>
+      </w:r>
+      <w:proofErr w:type="spellStart"/>
+      <w:r>
+        <w:t>Error</w:t>
+      </w:r>
+      <w:proofErr w:type="spellEnd"/>
+      <w:r>
+        <w:t xml:space="preserve"> </w:t>
+      </w:r>
+      <w:proofErr w:type="spellStart"/>
+      <w:r>
+        <w:t>Correction</w:t>
+      </w:r>
+      <w:proofErr w:type="spellEnd"/>
+    </w:p>
+    <w:p>
+      <w:pPr>
+        <w:pStyle w:val="Paragrafo"/>
+        <w:ind w:firstLine="0"/>
+      </w:pPr>
+      <w:proofErr w:type="spellStart"/>
+      <w:r>
+        <w:t>SFD</w:t>
+      </w:r>
+      <w:proofErr w:type="spellEnd"/>
+      <w:r>
+        <w:tab/>
+      </w:r>
+      <w:r>
+        <w:tab/>
+      </w:r>
+      <w:r>
+        <w:tab/>
+      </w:r>
+      <w:r>
+        <w:tab/>
+        <w:t xml:space="preserve">Start Frame </w:t>
+      </w:r>
+      <w:proofErr w:type="spellStart"/>
+      <w:r>
+        <w:t>Delimiter</w:t>
+      </w:r>
+      <w:proofErr w:type="spellEnd"/>
+    </w:p>
+    <w:p>
+      <w:pPr>
+        <w:pStyle w:val="Paragrafo"/>
+        <w:ind w:firstLine="0"/>
+      </w:pPr>
+      <w:r>
+        <w:t>SoC</w:t>
+      </w:r>
+      <w:r>
+        <w:tab/>
+      </w:r>
+      <w:r>
+        <w:tab/>
+      </w:r>
+      <w:r>
+        <w:tab/>
+      </w:r>
+      <w:r>
+        <w:tab/>
+        <w:t xml:space="preserve">System </w:t>
+      </w:r>
+      <w:proofErr w:type="spellStart"/>
+      <w:r>
+        <w:t>on</w:t>
+      </w:r>
+      <w:proofErr w:type="spellEnd"/>
+      <w:r>
+        <w:t xml:space="preserve"> a Chip</w:t>
+      </w:r>
+    </w:p>
+    <w:p>
+      <w:pPr>
+        <w:pStyle w:val="Paragrafo"/>
+        <w:ind w:firstLine="0"/>
+      </w:pPr>
+      <w:r>
+        <w:t>TCA</w:t>
+      </w:r>
+      <w:r>
+        <w:tab/>
+      </w:r>
+      <w:r>
+        <w:tab/>
+      </w:r>
+      <w:r>
+        <w:tab/>
+      </w:r>
+      <w:r>
+        <w:tab/>
+        <w:t xml:space="preserve">Target </w:t>
+      </w:r>
+      <w:proofErr w:type="spellStart"/>
+      <w:r>
+        <w:t>Channel</w:t>
+      </w:r>
+      <w:proofErr w:type="spellEnd"/>
+      <w:r>
+        <w:t xml:space="preserve"> </w:t>
+      </w:r>
+      <w:proofErr w:type="spellStart"/>
+      <w:r>
+        <w:t>Adapter</w:t>
+      </w:r>
+      <w:proofErr w:type="spellEnd"/>
     </w:p>
     <w:p>
       <w:pPr>
         <w:pStyle w:val="TListas"/>
       </w:pPr>
-      <w:bookmarkStart w:id="19" w:name="_Toc383454277"/>
-      <w:bookmarkStart w:id="20" w:name="_Toc383454814"/>
-      <w:bookmarkStart w:id="21" w:name="_Toc383455017"/>
-      <w:bookmarkStart w:id="22" w:name="_Toc464742687"/>
-      <w:bookmarkStart w:id="23" w:name="_Toc9619475"/>
-      <w:bookmarkStart w:id="24" w:name="_Toc9889612"/>
+      <w:bookmarkStart w:id="17" w:name="_Toc383454277"/>
+      <w:bookmarkStart w:id="18" w:name="_Toc383454814"/>
+      <w:bookmarkStart w:id="19" w:name="_Toc383455017"/>
+      <w:bookmarkStart w:id="20" w:name="_Toc464742687"/>
+      <w:bookmarkStart w:id="21" w:name="_Toc9619475"/>
+      <w:bookmarkStart w:id="22" w:name="_Toc9889612"/>
       <w:r>
         <w:lastRenderedPageBreak/>
         <w:t>DADOS DE IDENTIFICAÇÃO</w:t>
       </w:r>
+      <w:bookmarkEnd w:id="17"/>
+      <w:bookmarkEnd w:id="18"/>
       <w:bookmarkEnd w:id="19"/>
       <w:bookmarkEnd w:id="20"/>
       <w:bookmarkEnd w:id="21"/>
       <w:bookmarkEnd w:id="22"/>
-      <w:bookmarkEnd w:id="23"/>
-      <w:bookmarkEnd w:id="24"/>
     </w:p>
     <w:p>
       <w:pPr>
@@ -1347,7 +2203,7 @@
             <w:noProof/>
             <w:webHidden/>
           </w:rPr>
-          <w:t>8</w:t>
+          <w:t>9</w:t>
         </w:r>
         <w:r>
           <w:rPr>
@@ -1437,7 +2293,7 @@
             <w:noProof/>
             <w:webHidden/>
           </w:rPr>
-          <w:t>9</w:t>
+          <w:t>10</w:t>
         </w:r>
         <w:r>
           <w:rPr>
@@ -1527,7 +2383,7 @@
             <w:noProof/>
             <w:webHidden/>
           </w:rPr>
-          <w:t>10</w:t>
+          <w:t>11</w:t>
         </w:r>
         <w:r>
           <w:rPr>
@@ -1617,7 +2473,7 @@
             <w:noProof/>
             <w:webHidden/>
           </w:rPr>
-          <w:t>11</w:t>
+          <w:t>12</w:t>
         </w:r>
         <w:r>
           <w:rPr>
@@ -1707,7 +2563,7 @@
             <w:noProof/>
             <w:webHidden/>
           </w:rPr>
-          <w:t>12</w:t>
+          <w:t>13</w:t>
         </w:r>
         <w:r>
           <w:rPr>
@@ -1795,7 +2651,7 @@
             <w:noProof/>
             <w:webHidden/>
           </w:rPr>
-          <w:t>12</w:t>
+          <w:t>13</w:t>
         </w:r>
         <w:r>
           <w:rPr>
@@ -1883,7 +2739,7 @@
             <w:noProof/>
             <w:webHidden/>
           </w:rPr>
-          <w:t>12</w:t>
+          <w:t>13</w:t>
         </w:r>
         <w:r>
           <w:rPr>
@@ -1973,7 +2829,7 @@
             <w:noProof/>
             <w:webHidden/>
           </w:rPr>
-          <w:t>13</w:t>
+          <w:t>14</w:t>
         </w:r>
         <w:r>
           <w:rPr>
@@ -2061,7 +2917,7 @@
             <w:noProof/>
             <w:webHidden/>
           </w:rPr>
-          <w:t>13</w:t>
+          <w:t>14</w:t>
         </w:r>
         <w:r>
           <w:rPr>
@@ -2149,7 +3005,7 @@
             <w:noProof/>
             <w:webHidden/>
           </w:rPr>
-          <w:t>14</w:t>
+          <w:t>15</w:t>
         </w:r>
         <w:r>
           <w:rPr>
@@ -2237,7 +3093,7 @@
             <w:noProof/>
             <w:webHidden/>
           </w:rPr>
-          <w:t>14</w:t>
+          <w:t>15</w:t>
         </w:r>
         <w:r>
           <w:rPr>
@@ -2325,7 +3181,7 @@
             <w:noProof/>
             <w:webHidden/>
           </w:rPr>
-          <w:t>14</w:t>
+          <w:t>15</w:t>
         </w:r>
         <w:r>
           <w:rPr>
@@ -2445,7 +3301,7 @@
             <w:noProof/>
             <w:webHidden/>
           </w:rPr>
-          <w:t>15</w:t>
+          <w:t>16</w:t>
         </w:r>
         <w:r>
           <w:rPr>
@@ -2533,7 +3389,7 @@
             <w:noProof/>
             <w:webHidden/>
           </w:rPr>
-          <w:t>15</w:t>
+          <w:t>16</w:t>
         </w:r>
         <w:r>
           <w:rPr>
@@ -2660,7 +3516,7 @@
             <w:noProof/>
             <w:webHidden/>
           </w:rPr>
-          <w:t>15</w:t>
+          <w:t>16</w:t>
         </w:r>
         <w:r>
           <w:rPr>
@@ -2748,7 +3604,7 @@
             <w:noProof/>
             <w:webHidden/>
           </w:rPr>
-          <w:t>16</w:t>
+          <w:t>17</w:t>
         </w:r>
         <w:r>
           <w:rPr>
@@ -2836,7 +3692,7 @@
             <w:noProof/>
             <w:webHidden/>
           </w:rPr>
-          <w:t>17</w:t>
+          <w:t>18</w:t>
         </w:r>
         <w:r>
           <w:rPr>
@@ -2924,7 +3780,7 @@
             <w:noProof/>
             <w:webHidden/>
           </w:rPr>
-          <w:t>17</w:t>
+          <w:t>18</w:t>
         </w:r>
         <w:r>
           <w:rPr>
@@ -3021,7 +3877,7 @@
             <w:noProof/>
             <w:webHidden/>
           </w:rPr>
-          <w:t>19</w:t>
+          <w:t>20</w:t>
         </w:r>
         <w:r>
           <w:rPr>
@@ -3109,7 +3965,7 @@
             <w:noProof/>
             <w:webHidden/>
           </w:rPr>
-          <w:t>20</w:t>
+          <w:t>21</w:t>
         </w:r>
         <w:r>
           <w:rPr>
@@ -3197,7 +4053,7 @@
             <w:noProof/>
             <w:webHidden/>
           </w:rPr>
-          <w:t>20</w:t>
+          <w:t>21</w:t>
         </w:r>
         <w:r>
           <w:rPr>
@@ -3285,7 +4141,7 @@
             <w:noProof/>
             <w:webHidden/>
           </w:rPr>
-          <w:t>21</w:t>
+          <w:t>22</w:t>
         </w:r>
         <w:r>
           <w:rPr>
@@ -3375,7 +4231,7 @@
             <w:noProof/>
             <w:webHidden/>
           </w:rPr>
-          <w:t>22</w:t>
+          <w:t>23</w:t>
         </w:r>
         <w:r>
           <w:rPr>
@@ -3452,20 +4308,16 @@
             <w:noProof/>
             <w:webHidden/>
           </w:rPr>
-        </w:r>
-        <w:r>
-          <w:rPr>
-            <w:noProof/>
-            <w:webHidden/>
-          </w:rPr>
           <w:fldChar w:fldCharType="separate"/>
         </w:r>
         <w:r>
           <w:rPr>
-            <w:noProof/>
-            <w:webHidden/>
-          </w:rPr>
-          <w:t>23</w:t>
+            <w:b w:val="0"/>
+            <w:bCs/>
+            <w:noProof/>
+            <w:webHidden/>
+          </w:rPr>
+          <w:t>Erro! Indicador não definido.</w:t>
         </w:r>
         <w:r>
           <w:rPr>
@@ -3662,20 +4514,20 @@
         </w:numPr>
         <w:ind w:left="431" w:hanging="431"/>
       </w:pPr>
-      <w:bookmarkStart w:id="25" w:name="_Toc383454278"/>
-      <w:bookmarkStart w:id="26" w:name="_Toc383454815"/>
-      <w:bookmarkStart w:id="27" w:name="_Toc383455018"/>
-      <w:bookmarkStart w:id="28" w:name="_Toc464742688"/>
-      <w:bookmarkStart w:id="29" w:name="_Toc9889613"/>
+      <w:bookmarkStart w:id="23" w:name="_Toc383454278"/>
+      <w:bookmarkStart w:id="24" w:name="_Toc383454815"/>
+      <w:bookmarkStart w:id="25" w:name="_Toc383455018"/>
+      <w:bookmarkStart w:id="26" w:name="_Toc464742688"/>
+      <w:bookmarkStart w:id="27" w:name="_Toc9889613"/>
       <w:r>
         <w:lastRenderedPageBreak/>
         <w:t>INTRODUÇÃO</w:t>
       </w:r>
+      <w:bookmarkEnd w:id="23"/>
+      <w:bookmarkEnd w:id="24"/>
       <w:bookmarkEnd w:id="25"/>
       <w:bookmarkEnd w:id="26"/>
       <w:bookmarkEnd w:id="27"/>
-      <w:bookmarkEnd w:id="28"/>
-      <w:bookmarkEnd w:id="29"/>
     </w:p>
     <w:p>
       <w:pPr>
@@ -3690,7 +4542,22 @@
         <w:pStyle w:val="Paragrafo"/>
       </w:pPr>
       <w:r>
-        <w:t xml:space="preserve">Os SOC são utilizados largamente na computação cotidiana desde os modens, telefones, reprodutores de DVD, televisões e telefones a supercomputadores, servidores e data center. Tal sistema é composto de processadores, microcontroladores, buffers, dispositivos de entrada e saída de dados entre outras coisas </w:t>
+        <w:t>Os S</w:t>
+      </w:r>
+      <w:r>
+        <w:t>o</w:t>
+      </w:r>
+      <w:r>
+        <w:t xml:space="preserve">C são utilizados largamente na computação cotidiana desde os modens, telefones, reprodutores de DVD, televisões e telefones a supercomputadores, servidores e data center. Tal sistema é composto de processadores, microcontroladores, </w:t>
+      </w:r>
+      <w:r>
+        <w:rPr>
+          <w:i/>
+        </w:rPr>
+        <w:t>buffers</w:t>
+      </w:r>
+      <w:r>
+        <w:t xml:space="preserve">, dispositivos de entrada e saída de dados entre outras coisas </w:t>
       </w:r>
       <w:r>
         <w:rPr>
@@ -3711,14 +4578,14 @@
         </w:numPr>
         <w:ind w:left="431" w:hanging="431"/>
       </w:pPr>
-      <w:bookmarkStart w:id="30" w:name="_Toc464742689"/>
-      <w:bookmarkStart w:id="31" w:name="_Toc9889614"/>
+      <w:bookmarkStart w:id="28" w:name="_Toc464742689"/>
+      <w:bookmarkStart w:id="29" w:name="_Toc9889614"/>
       <w:r>
         <w:lastRenderedPageBreak/>
         <w:t>PROBLEMATIZAÇÃO</w:t>
       </w:r>
-      <w:bookmarkEnd w:id="30"/>
-      <w:bookmarkEnd w:id="31"/>
+      <w:bookmarkEnd w:id="28"/>
+      <w:bookmarkEnd w:id="29"/>
     </w:p>
     <w:p>
       <w:pPr>
@@ -3737,14 +4604,14 @@
         </w:numPr>
         <w:ind w:left="431" w:hanging="431"/>
       </w:pPr>
-      <w:bookmarkStart w:id="32" w:name="_Toc464742690"/>
-      <w:bookmarkStart w:id="33" w:name="_Toc9889615"/>
+      <w:bookmarkStart w:id="30" w:name="_Toc464742690"/>
+      <w:bookmarkStart w:id="31" w:name="_Toc9889615"/>
       <w:r>
         <w:lastRenderedPageBreak/>
         <w:t>JUSTIFICATIVA</w:t>
       </w:r>
-      <w:bookmarkEnd w:id="32"/>
-      <w:bookmarkEnd w:id="33"/>
+      <w:bookmarkEnd w:id="30"/>
+      <w:bookmarkEnd w:id="31"/>
     </w:p>
     <w:p>
       <w:pPr>
@@ -3831,14 +4698,14 @@
         </w:numPr>
         <w:ind w:left="431" w:hanging="431"/>
       </w:pPr>
-      <w:bookmarkStart w:id="34" w:name="_Toc464742691"/>
-      <w:bookmarkStart w:id="35" w:name="_Toc9889616"/>
+      <w:bookmarkStart w:id="32" w:name="_Toc464742691"/>
+      <w:bookmarkStart w:id="33" w:name="_Toc9889616"/>
       <w:r>
         <w:lastRenderedPageBreak/>
         <w:t>HIPÓTESES</w:t>
       </w:r>
-      <w:bookmarkEnd w:id="34"/>
-      <w:bookmarkEnd w:id="35"/>
+      <w:bookmarkEnd w:id="32"/>
+      <w:bookmarkEnd w:id="33"/>
     </w:p>
     <w:p>
       <w:pPr>
@@ -3847,9 +4714,9 @@
       <w:r>
         <w:t xml:space="preserve">A </w:t>
       </w:r>
-      <w:bookmarkStart w:id="36" w:name="_Toc383454282"/>
-      <w:bookmarkStart w:id="37" w:name="_Toc383454819"/>
-      <w:bookmarkStart w:id="38" w:name="_Toc383455022"/>
+      <w:bookmarkStart w:id="34" w:name="_Toc383454282"/>
+      <w:bookmarkStart w:id="35" w:name="_Toc383454819"/>
+      <w:bookmarkStart w:id="36" w:name="_Toc383455022"/>
       <w:r>
         <w:t>implementação da 100GE como meio de comunicação de sistemas SoCs numa rede ENoC trará mais velocidade de transmissão e beneficiará tal tecnologia.</w:t>
       </w:r>
@@ -3863,14 +4730,14 @@
         </w:numPr>
         <w:ind w:left="431" w:hanging="431"/>
       </w:pPr>
-      <w:bookmarkStart w:id="39" w:name="_Toc464742692"/>
-      <w:bookmarkStart w:id="40" w:name="_Toc9889617"/>
+      <w:bookmarkStart w:id="37" w:name="_Toc464742692"/>
+      <w:bookmarkStart w:id="38" w:name="_Toc9889617"/>
       <w:r>
         <w:lastRenderedPageBreak/>
         <w:t>OBJETIVOS</w:t>
       </w:r>
-      <w:bookmarkEnd w:id="39"/>
-      <w:bookmarkEnd w:id="40"/>
+      <w:bookmarkEnd w:id="37"/>
+      <w:bookmarkEnd w:id="38"/>
     </w:p>
     <w:p>
       <w:pPr>
@@ -3881,13 +4748,13 @@
         </w:numPr>
         <w:ind w:left="595" w:hanging="595"/>
       </w:pPr>
-      <w:bookmarkStart w:id="41" w:name="_Toc464742693"/>
-      <w:bookmarkStart w:id="42" w:name="_Toc9889618"/>
+      <w:bookmarkStart w:id="39" w:name="_Toc464742693"/>
+      <w:bookmarkStart w:id="40" w:name="_Toc9889618"/>
       <w:r>
         <w:t>Objetivo Geral</w:t>
       </w:r>
-      <w:bookmarkEnd w:id="41"/>
-      <w:bookmarkEnd w:id="42"/>
+      <w:bookmarkEnd w:id="39"/>
+      <w:bookmarkEnd w:id="40"/>
     </w:p>
     <w:p>
       <w:pPr>
@@ -3927,13 +4794,13 @@
         </w:numPr>
         <w:ind w:left="595" w:hanging="595"/>
       </w:pPr>
-      <w:bookmarkStart w:id="43" w:name="_Toc464742694"/>
-      <w:bookmarkStart w:id="44" w:name="_Toc9889619"/>
+      <w:bookmarkStart w:id="41" w:name="_Toc464742694"/>
+      <w:bookmarkStart w:id="42" w:name="_Toc9889619"/>
       <w:r>
         <w:t>Objetivos Específicos</w:t>
       </w:r>
-      <w:bookmarkEnd w:id="43"/>
-      <w:bookmarkEnd w:id="44"/>
+      <w:bookmarkEnd w:id="41"/>
+      <w:bookmarkEnd w:id="42"/>
     </w:p>
     <w:p>
       <w:pPr>
@@ -4089,7 +4956,7 @@
         <w:t>ENoC</w:t>
       </w:r>
       <w:r>
-        <w:t>;</w:t>
+        <w:t>.</w:t>
       </w:r>
     </w:p>
     <w:p>
@@ -4101,30 +4968,30 @@
         </w:numPr>
         <w:ind w:left="431" w:hanging="431"/>
       </w:pPr>
-      <w:bookmarkStart w:id="45" w:name="_Toc383454285"/>
-      <w:bookmarkStart w:id="46" w:name="_Toc383454822"/>
-      <w:bookmarkStart w:id="47" w:name="_Toc383455025"/>
-      <w:bookmarkStart w:id="48" w:name="_Toc464742696"/>
-      <w:bookmarkStart w:id="49" w:name="_Toc9889620"/>
+      <w:bookmarkStart w:id="43" w:name="_Toc383454285"/>
+      <w:bookmarkStart w:id="44" w:name="_Toc383454822"/>
+      <w:bookmarkStart w:id="45" w:name="_Toc383455025"/>
+      <w:bookmarkStart w:id="46" w:name="_Toc464742696"/>
+      <w:bookmarkStart w:id="47" w:name="_Toc9889620"/>
+      <w:bookmarkEnd w:id="34"/>
+      <w:bookmarkEnd w:id="35"/>
       <w:bookmarkEnd w:id="36"/>
-      <w:bookmarkEnd w:id="37"/>
-      <w:bookmarkEnd w:id="38"/>
       <w:r>
         <w:lastRenderedPageBreak/>
         <w:t>FUNDAMENTAÇÃO TEÓRICA</w:t>
       </w:r>
+      <w:bookmarkEnd w:id="43"/>
+      <w:bookmarkEnd w:id="44"/>
       <w:bookmarkEnd w:id="45"/>
       <w:bookmarkEnd w:id="46"/>
       <w:bookmarkEnd w:id="47"/>
+    </w:p>
+    <w:p>
+      <w:pPr>
+        <w:pStyle w:val="Paragrafo"/>
+      </w:pPr>
+      <w:bookmarkStart w:id="48" w:name="_Hlk9458812"/>
       <w:bookmarkEnd w:id="48"/>
-      <w:bookmarkEnd w:id="49"/>
-    </w:p>
-    <w:p>
-      <w:pPr>
-        <w:pStyle w:val="Paragrafo"/>
-      </w:pPr>
-      <w:bookmarkStart w:id="50" w:name="_Hlk9458812"/>
-      <w:bookmarkEnd w:id="50"/>
     </w:p>
     <w:p>
       <w:pPr>
@@ -4135,11 +5002,11 @@
         </w:numPr>
         <w:ind w:left="595" w:hanging="595"/>
       </w:pPr>
-      <w:bookmarkStart w:id="51" w:name="_Toc9889621"/>
+      <w:bookmarkStart w:id="49" w:name="_Toc9889621"/>
       <w:r>
         <w:t>Ethernet</w:t>
       </w:r>
-      <w:bookmarkEnd w:id="51"/>
+      <w:bookmarkEnd w:id="49"/>
     </w:p>
     <w:p>
       <w:pPr>
@@ -4589,8 +5456,8 @@
           <w:szCs w:val="24"/>
         </w:rPr>
       </w:pPr>
-      <w:bookmarkStart w:id="52" w:name="_Ref9886789"/>
-      <w:bookmarkStart w:id="53" w:name="_Toc9918509"/>
+      <w:bookmarkStart w:id="50" w:name="_Ref9886789"/>
+      <w:bookmarkStart w:id="51" w:name="_Toc9918509"/>
       <w:r>
         <w:rPr>
           <w:sz w:val="24"/>
@@ -4678,7 +5545,7 @@
         </w:rPr>
         <w:fldChar w:fldCharType="end"/>
       </w:r>
-      <w:bookmarkEnd w:id="52"/>
+      <w:bookmarkEnd w:id="50"/>
       <w:r>
         <w:rPr>
           <w:sz w:val="24"/>
@@ -4724,7 +5591,7 @@
         </w:rPr>
         <w:t>it</w:t>
       </w:r>
-      <w:bookmarkEnd w:id="53"/>
+      <w:bookmarkEnd w:id="51"/>
     </w:p>
     <w:p>
       <w:pPr>
@@ -4813,22 +5680,22 @@
         </w:numPr>
         <w:ind w:left="851" w:hanging="851"/>
       </w:pPr>
-      <w:bookmarkStart w:id="54" w:name="_Toc383454287"/>
-      <w:bookmarkStart w:id="55" w:name="_Toc383454824"/>
-      <w:bookmarkStart w:id="56" w:name="_Toc383455027"/>
-      <w:bookmarkStart w:id="57" w:name="_Toc464742698"/>
-      <w:bookmarkStart w:id="58" w:name="_Toc9889622"/>
+      <w:bookmarkStart w:id="52" w:name="_Toc383454287"/>
+      <w:bookmarkStart w:id="53" w:name="_Toc383454824"/>
+      <w:bookmarkStart w:id="54" w:name="_Toc383455027"/>
+      <w:bookmarkStart w:id="55" w:name="_Toc464742698"/>
+      <w:bookmarkStart w:id="56" w:name="_Toc9889622"/>
       <w:r>
         <w:t>C</w:t>
       </w:r>
+      <w:bookmarkEnd w:id="52"/>
+      <w:bookmarkEnd w:id="53"/>
       <w:bookmarkEnd w:id="54"/>
       <w:bookmarkEnd w:id="55"/>
+      <w:r>
+        <w:t>amada Física</w:t>
+      </w:r>
       <w:bookmarkEnd w:id="56"/>
-      <w:bookmarkEnd w:id="57"/>
-      <w:r>
-        <w:t>amada Física</w:t>
-      </w:r>
-      <w:bookmarkEnd w:id="58"/>
     </w:p>
     <w:p>
       <w:pPr>
@@ -5093,7 +5960,7 @@
         </w:numPr>
         <w:ind w:left="1021" w:hanging="1021"/>
       </w:pPr>
-      <w:bookmarkStart w:id="59" w:name="_Toc9889623"/>
+      <w:bookmarkStart w:id="57" w:name="_Toc9889623"/>
       <w:proofErr w:type="spellStart"/>
       <w:r>
         <w:rPr>
@@ -5134,7 +6001,7 @@
         </w:rPr>
         <w:t>Sublayer</w:t>
       </w:r>
-      <w:bookmarkEnd w:id="59"/>
+      <w:bookmarkEnd w:id="57"/>
       <w:proofErr w:type="spellEnd"/>
     </w:p>
     <w:p>
@@ -5154,7 +6021,7 @@
         </w:numPr>
         <w:ind w:left="1021" w:hanging="1021"/>
       </w:pPr>
-      <w:bookmarkStart w:id="60" w:name="_Toc9889624"/>
+      <w:bookmarkStart w:id="58" w:name="_Toc9889624"/>
       <w:proofErr w:type="spellStart"/>
       <w:r>
         <w:rPr>
@@ -5195,7 +6062,7 @@
         </w:rPr>
         <w:t>Correction</w:t>
       </w:r>
-      <w:bookmarkEnd w:id="60"/>
+      <w:bookmarkEnd w:id="58"/>
       <w:proofErr w:type="spellEnd"/>
     </w:p>
     <w:p>
@@ -5303,7 +6170,7 @@
         </w:numPr>
         <w:ind w:left="1021" w:hanging="1021"/>
       </w:pPr>
-      <w:bookmarkStart w:id="61" w:name="_Toc9889625"/>
+      <w:bookmarkStart w:id="59" w:name="_Toc9889625"/>
       <w:proofErr w:type="spellStart"/>
       <w:r>
         <w:rPr>
@@ -5336,7 +6203,7 @@
         </w:rPr>
         <w:t>Attachment</w:t>
       </w:r>
-      <w:bookmarkEnd w:id="61"/>
+      <w:bookmarkEnd w:id="59"/>
       <w:proofErr w:type="spellEnd"/>
     </w:p>
     <w:p>
@@ -5431,7 +6298,7 @@
         </w:numPr>
         <w:ind w:left="1021" w:hanging="1021"/>
       </w:pPr>
-      <w:bookmarkStart w:id="62" w:name="_Toc9889626"/>
+      <w:bookmarkStart w:id="60" w:name="_Toc9889626"/>
       <w:proofErr w:type="spellStart"/>
       <w:r>
         <w:rPr>
@@ -5472,7 +6339,7 @@
         </w:rPr>
         <w:t>Dependent</w:t>
       </w:r>
-      <w:bookmarkEnd w:id="62"/>
+      <w:bookmarkEnd w:id="60"/>
       <w:proofErr w:type="spellEnd"/>
     </w:p>
     <w:p>
@@ -5566,7 +6433,7 @@
         </w:numPr>
         <w:ind w:left="1021" w:hanging="1021"/>
       </w:pPr>
-      <w:bookmarkStart w:id="63" w:name="_Toc9889627"/>
+      <w:bookmarkStart w:id="61" w:name="_Toc9889627"/>
       <w:proofErr w:type="spellStart"/>
       <w:r>
         <w:rPr>
@@ -5598,7 +6465,7 @@
         </w:rPr>
         <w:t>Interface</w:t>
       </w:r>
-      <w:bookmarkEnd w:id="63"/>
+      <w:bookmarkEnd w:id="61"/>
     </w:p>
     <w:p>
       <w:pPr>
@@ -5684,23 +6551,23 @@
         </w:numPr>
         <w:ind w:left="851" w:hanging="851"/>
       </w:pPr>
-      <w:bookmarkStart w:id="64" w:name="_Toc3834542871"/>
-      <w:bookmarkStart w:id="65" w:name="_Toc3834548241"/>
-      <w:bookmarkStart w:id="66" w:name="_Toc3834550271"/>
-      <w:bookmarkStart w:id="67" w:name="_Toc4647426981"/>
-      <w:bookmarkStart w:id="68" w:name="_Toc9889628"/>
+      <w:bookmarkStart w:id="62" w:name="_Toc3834542871"/>
+      <w:bookmarkStart w:id="63" w:name="_Toc3834548241"/>
+      <w:bookmarkStart w:id="64" w:name="_Toc3834550271"/>
+      <w:bookmarkStart w:id="65" w:name="_Toc4647426981"/>
+      <w:bookmarkStart w:id="66" w:name="_Toc9889628"/>
       <w:r>
         <w:lastRenderedPageBreak/>
         <w:t>C</w:t>
       </w:r>
+      <w:bookmarkEnd w:id="62"/>
+      <w:bookmarkEnd w:id="63"/>
       <w:bookmarkEnd w:id="64"/>
       <w:bookmarkEnd w:id="65"/>
+      <w:r>
+        <w:t>amada de Enlace</w:t>
+      </w:r>
       <w:bookmarkEnd w:id="66"/>
-      <w:bookmarkEnd w:id="67"/>
-      <w:r>
-        <w:t>amada de Enlace</w:t>
-      </w:r>
-      <w:bookmarkEnd w:id="68"/>
     </w:p>
     <w:p>
       <w:pPr>
@@ -5847,7 +6714,64 @@
         <w:pStyle w:val="Paragrafo"/>
       </w:pPr>
       <w:r>
-        <w:t xml:space="preserve">O primeiro elemento (preâmbulo), ajuda na sincronização do PLS com o tempo do pacote e serve para avisar que um </w:t>
+        <w:t>O primeiro elemento (preâmbulo), ajuda na sincronização d</w:t>
+      </w:r>
+      <w:r>
+        <w:t>a camada de sinalização</w:t>
+      </w:r>
+      <w:r>
+        <w:t xml:space="preserve"> </w:t>
+      </w:r>
+      <w:r>
+        <w:t>(</w:t>
+      </w:r>
+      <w:proofErr w:type="spellStart"/>
+      <w:r>
+        <w:rPr>
+          <w:i/>
+        </w:rPr>
+        <w:t>Physical</w:t>
+      </w:r>
+      <w:proofErr w:type="spellEnd"/>
+      <w:r>
+        <w:rPr>
+          <w:i/>
+        </w:rPr>
+        <w:t xml:space="preserve"> </w:t>
+      </w:r>
+      <w:proofErr w:type="spellStart"/>
+      <w:r>
+        <w:rPr>
+          <w:i/>
+        </w:rPr>
+        <w:t>Signaling</w:t>
+      </w:r>
+      <w:proofErr w:type="spellEnd"/>
+      <w:r>
+        <w:rPr>
+          <w:i/>
+        </w:rPr>
+        <w:t xml:space="preserve"> </w:t>
+      </w:r>
+      <w:proofErr w:type="spellStart"/>
+      <w:r>
+        <w:rPr>
+          <w:i/>
+        </w:rPr>
+        <w:t>Sublayer</w:t>
+      </w:r>
+      <w:proofErr w:type="spellEnd"/>
+      <w:r>
+        <w:t xml:space="preserve"> (</w:t>
+      </w:r>
+      <w:r>
+        <w:t>PLS</w:t>
+      </w:r>
+      <w:r>
+        <w:t>))</w:t>
+      </w:r>
+      <w:r>
+        <w:t xml:space="preserve"> com o tempo do pacote e serve para avisar que um </w:t>
       </w:r>
       <w:r>
         <w:rPr>
@@ -5883,12 +6807,7 @@
         <w:t>único</w:t>
       </w:r>
       <w:r>
-        <w:t>, um grupo ou todos os endereços da LAN. O campo de Tamanho indica o número de byte</w:t>
-      </w:r>
-      <w:bookmarkStart w:id="69" w:name="_GoBack"/>
-      <w:bookmarkEnd w:id="69"/>
-      <w:r>
-        <w:t>s dentro do próximo campo (Dados Cliente MAC).</w:t>
+        <w:t>, um grupo ou todos os endereços da LAN. O campo de Tamanho indica o número de bytes dentro do próximo campo (Dados Cliente MAC).</w:t>
       </w:r>
     </w:p>
     <w:p>
@@ -5900,9 +6819,9 @@
           <w:szCs w:val="24"/>
         </w:rPr>
       </w:pPr>
-      <w:bookmarkStart w:id="70" w:name="_Ref9778766"/>
-      <w:bookmarkStart w:id="71" w:name="_Ref9621253"/>
-      <w:bookmarkStart w:id="72" w:name="_Toc9942236"/>
+      <w:bookmarkStart w:id="67" w:name="_Ref9778766"/>
+      <w:bookmarkStart w:id="68" w:name="_Ref9621253"/>
+      <w:bookmarkStart w:id="69" w:name="_Toc9942236"/>
       <w:r>
         <w:rPr>
           <w:sz w:val="24"/>
@@ -5989,7 +6908,7 @@
         </w:rPr>
         <w:fldChar w:fldCharType="end"/>
       </w:r>
-      <w:bookmarkEnd w:id="70"/>
+      <w:bookmarkEnd w:id="67"/>
       <w:r>
         <w:rPr>
           <w:sz w:val="24"/>
@@ -6036,11 +6955,11 @@
         </w:rPr>
         <w:t xml:space="preserve"> e Pacote Ethernet</w:t>
       </w:r>
-      <w:bookmarkEnd w:id="71"/>
-      <w:bookmarkEnd w:id="72"/>
-    </w:p>
-    <w:bookmarkStart w:id="73" w:name="_MON_1620231726"/>
-    <w:bookmarkEnd w:id="73"/>
+      <w:bookmarkEnd w:id="68"/>
+      <w:bookmarkEnd w:id="69"/>
+    </w:p>
+    <w:bookmarkStart w:id="70" w:name="_MON_1620231726"/>
+    <w:bookmarkEnd w:id="70"/>
     <w:p>
       <w:pPr>
         <w:pStyle w:val="Paragrafo"/>
@@ -6067,11 +6986,11 @@
             <v:path o:extrusionok="f" gradientshapeok="t" o:connecttype="rect"/>
             <o:lock v:ext="edit" aspectratio="t"/>
           </v:shapetype>
-          <v:shape id="_x0000_i1027" type="#_x0000_t75" style="width:445.5pt;height:174pt" o:ole="" o:preferrelative="f" filled="t">
+          <v:shape id="_x0000_i1033" type="#_x0000_t75" style="width:445.5pt;height:174pt" o:ole="" o:preferrelative="f" filled="t">
             <v:imagedata r:id="rId11" o:title=""/>
             <o:lock v:ext="edit" aspectratio="f"/>
           </v:shape>
-          <o:OLEObject Type="Embed" ProgID="Excel.Sheet.12" ShapeID="_x0000_i1027" DrawAspect="Content" ObjectID="_1620556158" r:id="rId12"/>
+          <o:OLEObject Type="Embed" ProgID="Excel.Sheet.12" ShapeID="_x0000_i1033" DrawAspect="Content" ObjectID="_1620573841" r:id="rId12"/>
         </w:object>
       </w:r>
     </w:p>
@@ -6157,8 +7076,13 @@
         <w:ind w:left="714" w:hanging="357"/>
       </w:pPr>
       <w:r>
-        <w:t>O FCS calculado não coincidir com o valor FEC recebido;</w:t>
-      </w:r>
+        <w:t>O FCS calculado não coincidir com o valor FEC recebido</w:t>
+      </w:r>
+      <w:r>
+        <w:t>.</w:t>
+      </w:r>
+      <w:bookmarkStart w:id="71" w:name="_GoBack"/>
+      <w:bookmarkEnd w:id="71"/>
     </w:p>
     <w:p>
       <w:pPr>
@@ -6225,11 +7149,11 @@
         </w:numPr>
         <w:ind w:left="851" w:hanging="851"/>
       </w:pPr>
-      <w:bookmarkStart w:id="74" w:name="_Toc9889629"/>
+      <w:bookmarkStart w:id="72" w:name="_Toc9889629"/>
       <w:r>
         <w:t>Reconciliador</w:t>
       </w:r>
-      <w:bookmarkEnd w:id="74"/>
+      <w:bookmarkEnd w:id="72"/>
     </w:p>
     <w:p>
       <w:pPr>
@@ -6239,7 +7163,19 @@
         <w:rPr>
           <w:color w:val="000000"/>
         </w:rPr>
-        <w:t xml:space="preserve">Esses conceitos tecnológicos (PHY, MAC e LLD) se referem as duas primeiras camadas físicas do modelo OSI e para interligar as duas o 802.3 também padroniza o reconciliador (RS). Opcionalmente o 802.3 também padroniza as </w:t>
+        <w:t>Esses conceitos tecnológicos (PHY, MAC e LL</w:t>
+      </w:r>
+      <w:r>
+        <w:rPr>
+          <w:color w:val="000000"/>
+        </w:rPr>
+        <w:t>C</w:t>
+      </w:r>
+      <w:r>
+        <w:rPr>
+          <w:color w:val="000000"/>
+        </w:rPr>
+        <w:t xml:space="preserve">) se referem as duas primeiras camadas físicas do modelo OSI e para interligar as duas o 802.3 também padroniza o reconciliador (RS). Opcionalmente o 802.3 também padroniza as </w:t>
       </w:r>
       <w:r>
         <w:rPr>
@@ -6314,11 +7250,11 @@
         </w:numPr>
         <w:ind w:left="851" w:hanging="851"/>
       </w:pPr>
-      <w:bookmarkStart w:id="75" w:name="_Toc9889630"/>
+      <w:bookmarkStart w:id="73" w:name="_Toc9889630"/>
       <w:r>
         <w:t>Evolução</w:t>
       </w:r>
-      <w:bookmarkEnd w:id="75"/>
+      <w:bookmarkEnd w:id="73"/>
     </w:p>
     <w:p>
       <w:pPr>
@@ -6467,8 +7403,8 @@
                                 <w:szCs w:val="24"/>
                               </w:rPr>
                             </w:pPr>
-                            <w:bookmarkStart w:id="76" w:name="_Ref9778889"/>
-                            <w:bookmarkStart w:id="77" w:name="_Toc9942237"/>
+                            <w:bookmarkStart w:id="74" w:name="_Ref9778889"/>
+                            <w:bookmarkStart w:id="75" w:name="_Toc9942237"/>
                             <w:r>
                               <w:rPr>
                                 <w:color w:val="000000"/>
@@ -6579,7 +7515,7 @@
                               </w:rPr>
                               <w:fldChar w:fldCharType="end"/>
                             </w:r>
-                            <w:bookmarkEnd w:id="76"/>
+                            <w:bookmarkEnd w:id="74"/>
                             <w:r>
                               <w:rPr>
                                 <w:color w:val="000000"/>
@@ -6616,7 +7552,7 @@
                               </w:rPr>
                               <w:t>Especificações de Normas 803.2</w:t>
                             </w:r>
-                            <w:bookmarkEnd w:id="77"/>
+                            <w:bookmarkEnd w:id="75"/>
                           </w:p>
                           <w:tbl>
                             <w:tblPr>
@@ -7597,8 +8533,8 @@
                           <w:szCs w:val="24"/>
                         </w:rPr>
                       </w:pPr>
-                      <w:bookmarkStart w:id="78" w:name="_Ref9778889"/>
-                      <w:bookmarkStart w:id="79" w:name="_Toc9942237"/>
+                      <w:bookmarkStart w:id="76" w:name="_Ref9778889"/>
+                      <w:bookmarkStart w:id="77" w:name="_Toc9942237"/>
                       <w:r>
                         <w:rPr>
                           <w:color w:val="000000"/>
@@ -7709,7 +8645,7 @@
                         </w:rPr>
                         <w:fldChar w:fldCharType="end"/>
                       </w:r>
-                      <w:bookmarkEnd w:id="78"/>
+                      <w:bookmarkEnd w:id="76"/>
                       <w:r>
                         <w:rPr>
                           <w:color w:val="000000"/>
@@ -7746,7 +8682,7 @@
                         </w:rPr>
                         <w:t>Especificações de Normas 803.2</w:t>
                       </w:r>
-                      <w:bookmarkEnd w:id="79"/>
+                      <w:bookmarkEnd w:id="77"/>
                     </w:p>
                     <w:tbl>
                       <w:tblPr>
@@ -8804,7 +9740,19 @@
         <w:rPr>
           <w:color w:val="000000"/>
         </w:rPr>
-        <w:t>O conjunto de evolução de vários elementos como cabeamentos óticos (OM3, OM4 e OM5), cabos coaxiais, capacidade de processamento dos hardwares e aumento da demanda de dados a serem transmitidos foram responsáveis pelo avanço da ethernet e fo</w:t>
+        <w:t>O conjunto de evolução de vários elementos como cabeamentos óticos (OM3</w:t>
+      </w:r>
+      <w:r>
+        <w:rPr>
+          <w:color w:val="000000"/>
+        </w:rPr>
+        <w:t xml:space="preserve"> e</w:t>
+      </w:r>
+      <w:r>
+        <w:rPr>
+          <w:color w:val="000000"/>
+        </w:rPr>
+        <w:t xml:space="preserve"> OM4), cabos coaxiais, capacidade de processamento dos hardwares e aumento da demanda de dados a serem transmitidos foram responsáveis pelo avanço da ethernet e fo</w:t>
       </w:r>
       <w:r>
         <w:rPr>
@@ -8848,9 +9796,9 @@
         </w:numPr>
         <w:ind w:left="595" w:hanging="595"/>
       </w:pPr>
-      <w:bookmarkStart w:id="80" w:name="_Toc464742700"/>
-      <w:bookmarkStart w:id="81" w:name="_Toc9889631"/>
-      <w:bookmarkStart w:id="82" w:name="__DdeLink__5599_181196018"/>
+      <w:bookmarkStart w:id="78" w:name="_Toc464742700"/>
+      <w:bookmarkStart w:id="79" w:name="_Toc9889631"/>
+      <w:bookmarkStart w:id="80" w:name="__DdeLink__5599_181196018"/>
       <w:r>
         <w:rPr>
           <w:i/>
@@ -8859,133 +9807,133 @@
         <w:lastRenderedPageBreak/>
         <w:t>E</w:t>
       </w:r>
+      <w:bookmarkEnd w:id="78"/>
+      <w:r>
+        <w:rPr>
+          <w:i/>
+          <w:iCs/>
+        </w:rPr>
+        <w:t>xp</w:t>
+      </w:r>
+      <w:r>
+        <w:rPr>
+          <w:i/>
+          <w:iCs/>
+        </w:rPr>
+        <w:t>A</w:t>
+      </w:r>
+      <w:r>
+        <w:rPr>
+          <w:i/>
+          <w:iCs/>
+        </w:rPr>
+        <w:t>nsible network on a chip</w:t>
+      </w:r>
+      <w:r>
+        <w:t xml:space="preserve"> (en</w:t>
+      </w:r>
+      <w:r>
+        <w:t>O</w:t>
+      </w:r>
+      <w:r>
+        <w:t>c)</w:t>
+      </w:r>
+      <w:bookmarkEnd w:id="79"/>
+    </w:p>
+    <w:p>
+      <w:pPr>
+        <w:pStyle w:val="Paragrafo"/>
+      </w:pPr>
+      <w:r>
+        <w:t>A Rede em Chip Expansível (</w:t>
+      </w:r>
+      <w:bookmarkStart w:id="81" w:name="_Toc4647427001"/>
+      <w:proofErr w:type="spellStart"/>
+      <w:r>
+        <w:rPr>
+          <w:i/>
+          <w:iCs/>
+        </w:rPr>
+        <w:t>E</w:t>
+      </w:r>
+      <w:bookmarkEnd w:id="81"/>
+      <w:r>
+        <w:rPr>
+          <w:i/>
+          <w:iCs/>
+        </w:rPr>
+        <w:t>xp</w:t>
+      </w:r>
+      <w:r>
+        <w:rPr>
+          <w:i/>
+          <w:iCs/>
+        </w:rPr>
+        <w:t>a</w:t>
+      </w:r>
+      <w:r>
+        <w:rPr>
+          <w:i/>
+          <w:iCs/>
+        </w:rPr>
+        <w:t>nsible</w:t>
+      </w:r>
+      <w:proofErr w:type="spellEnd"/>
+      <w:r>
+        <w:rPr>
+          <w:i/>
+          <w:iCs/>
+        </w:rPr>
+        <w:t xml:space="preserve"> network </w:t>
+      </w:r>
+      <w:proofErr w:type="spellStart"/>
+      <w:r>
+        <w:rPr>
+          <w:i/>
+          <w:iCs/>
+        </w:rPr>
+        <w:t>on</w:t>
+      </w:r>
+      <w:proofErr w:type="spellEnd"/>
+      <w:r>
+        <w:rPr>
+          <w:i/>
+          <w:iCs/>
+        </w:rPr>
+        <w:t xml:space="preserve"> a chip </w:t>
+      </w:r>
+      <w:r>
+        <w:t>(</w:t>
+      </w:r>
+      <w:r>
+        <w:t>ENoC</w:t>
+      </w:r>
+      <w:r>
+        <w:t>)) é uma rede sugerida por Ivan Luiz Pedroso (2018) para interação de Sistemas num Chip (SoCs), que permite comunicação de elementos de processamento de um chip, porém esse diálogo pode se dar tanto de elementos num chip (</w:t>
+      </w:r>
+      <w:proofErr w:type="spellStart"/>
+      <w:r>
+        <w:t>Intra-Chip</w:t>
+      </w:r>
+      <w:proofErr w:type="spellEnd"/>
+      <w:r>
+        <w:t>) quanto com elementos em outro chip (</w:t>
+      </w:r>
+      <w:proofErr w:type="spellStart"/>
+      <w:r>
+        <w:t>Inter-Chip</w:t>
+      </w:r>
+      <w:proofErr w:type="spellEnd"/>
+      <w:r>
+        <w:t>)</w:t>
+      </w:r>
+      <w:r>
+        <w:t xml:space="preserve">, conforme imagem </w:t>
+      </w:r>
+      <w:r>
+        <w:t>.</w:t>
+      </w:r>
       <w:bookmarkEnd w:id="80"/>
-      <w:r>
-        <w:rPr>
-          <w:i/>
-          <w:iCs/>
-        </w:rPr>
-        <w:t>xp</w:t>
-      </w:r>
-      <w:r>
-        <w:rPr>
-          <w:i/>
-          <w:iCs/>
-        </w:rPr>
-        <w:t>A</w:t>
-      </w:r>
-      <w:r>
-        <w:rPr>
-          <w:i/>
-          <w:iCs/>
-        </w:rPr>
-        <w:t>nsible network on a chip</w:t>
-      </w:r>
-      <w:r>
-        <w:t xml:space="preserve"> (en</w:t>
-      </w:r>
-      <w:r>
-        <w:t>O</w:t>
-      </w:r>
-      <w:r>
-        <w:t>c)</w:t>
-      </w:r>
-      <w:bookmarkEnd w:id="81"/>
-    </w:p>
-    <w:p>
-      <w:pPr>
-        <w:pStyle w:val="Paragrafo"/>
-      </w:pPr>
-      <w:r>
-        <w:t>A Rede em Chip Expansível (</w:t>
-      </w:r>
-      <w:bookmarkStart w:id="83" w:name="_Toc4647427001"/>
-      <w:proofErr w:type="spellStart"/>
-      <w:r>
-        <w:rPr>
-          <w:i/>
-          <w:iCs/>
-        </w:rPr>
-        <w:t>E</w:t>
-      </w:r>
-      <w:bookmarkEnd w:id="83"/>
-      <w:r>
-        <w:rPr>
-          <w:i/>
-          <w:iCs/>
-        </w:rPr>
-        <w:t>xp</w:t>
-      </w:r>
-      <w:r>
-        <w:rPr>
-          <w:i/>
-          <w:iCs/>
-        </w:rPr>
-        <w:t>a</w:t>
-      </w:r>
-      <w:r>
-        <w:rPr>
-          <w:i/>
-          <w:iCs/>
-        </w:rPr>
-        <w:t>nsible</w:t>
-      </w:r>
-      <w:proofErr w:type="spellEnd"/>
-      <w:r>
-        <w:rPr>
-          <w:i/>
-          <w:iCs/>
-        </w:rPr>
-        <w:t xml:space="preserve"> network </w:t>
-      </w:r>
-      <w:proofErr w:type="spellStart"/>
-      <w:r>
-        <w:rPr>
-          <w:i/>
-          <w:iCs/>
-        </w:rPr>
-        <w:t>on</w:t>
-      </w:r>
-      <w:proofErr w:type="spellEnd"/>
-      <w:r>
-        <w:rPr>
-          <w:i/>
-          <w:iCs/>
-        </w:rPr>
-        <w:t xml:space="preserve"> a chip </w:t>
-      </w:r>
-      <w:r>
-        <w:t>(</w:t>
-      </w:r>
-      <w:r>
-        <w:t>ENoC</w:t>
-      </w:r>
-      <w:r>
-        <w:t>)) é uma rede sugerida por Ivan Luiz Pedroso (2018) para interação de Sistemas num Chip (SoCs), que permite comunicação de elementos de processamento de um chip, porém esse diálogo pode se dar tanto de elementos num chip (</w:t>
-      </w:r>
-      <w:proofErr w:type="spellStart"/>
-      <w:r>
-        <w:t>Intra-Chip</w:t>
-      </w:r>
-      <w:proofErr w:type="spellEnd"/>
-      <w:r>
-        <w:t>) quanto com elementos em outro chip (</w:t>
-      </w:r>
-      <w:proofErr w:type="spellStart"/>
-      <w:r>
-        <w:t>Inter-Chip</w:t>
-      </w:r>
-      <w:proofErr w:type="spellEnd"/>
-      <w:r>
-        <w:t>)</w:t>
-      </w:r>
-      <w:r>
-        <w:t xml:space="preserve">, conforme imagem </w:t>
-      </w:r>
-      <w:r>
-        <w:t>.</w:t>
-      </w:r>
-      <w:bookmarkEnd w:id="82"/>
     </w:p>
     <w:p>
       <w:pPr>
@@ -9001,7 +9949,7 @@
           <w:szCs w:val="24"/>
         </w:rPr>
       </w:pPr>
-      <w:bookmarkStart w:id="84" w:name="_Toc9918510"/>
+      <w:bookmarkStart w:id="82" w:name="_Toc9918510"/>
       <w:r>
         <w:rPr>
           <w:sz w:val="24"/>
@@ -9111,7 +10059,7 @@
         </w:rPr>
         <w:t xml:space="preserve"> Arquitetura ENoC</w:t>
       </w:r>
-      <w:bookmarkEnd w:id="84"/>
+      <w:bookmarkEnd w:id="82"/>
     </w:p>
     <w:p>
       <w:pPr>
@@ -9427,11 +10375,11 @@
         </w:numPr>
         <w:ind w:left="595" w:hanging="595"/>
       </w:pPr>
-      <w:bookmarkStart w:id="85" w:name="_Toc9889632"/>
+      <w:bookmarkStart w:id="83" w:name="_Toc9889632"/>
       <w:r>
         <w:t>Infiniband (ib)</w:t>
       </w:r>
-      <w:bookmarkEnd w:id="85"/>
+      <w:bookmarkEnd w:id="83"/>
     </w:p>
     <w:p>
       <w:pPr>
@@ -9488,11 +10436,11 @@
         </w:numPr>
         <w:ind w:left="851" w:hanging="851"/>
       </w:pPr>
-      <w:bookmarkStart w:id="86" w:name="_Toc9889633"/>
+      <w:bookmarkStart w:id="84" w:name="_Toc9889633"/>
       <w:r>
         <w:t>Camada Física</w:t>
       </w:r>
-      <w:bookmarkEnd w:id="86"/>
+      <w:bookmarkEnd w:id="84"/>
     </w:p>
     <w:p>
       <w:pPr>
@@ -9623,7 +10571,19 @@
         <w:rPr>
           <w:color w:val="000000"/>
         </w:rPr>
-        <w:t xml:space="preserve"> fornece controle e conexão para transmissão de dados com outros dispositivos, podendo ser esse segundo um HPC, TCA ou </w:t>
+        <w:t xml:space="preserve"> fornece controle e conexão para transmissão de dados com outros dispositivos, podendo ser esse segundo um H</w:t>
+      </w:r>
+      <w:r>
+        <w:rPr>
+          <w:color w:val="000000"/>
+        </w:rPr>
+        <w:t>CA</w:t>
+      </w:r>
+      <w:r>
+        <w:rPr>
+          <w:color w:val="000000"/>
+        </w:rPr>
+        <w:t xml:space="preserve">, TCA ou </w:t>
       </w:r>
       <w:r>
         <w:rPr>
@@ -9800,11 +10760,11 @@
         </w:numPr>
         <w:ind w:left="851" w:hanging="851"/>
       </w:pPr>
-      <w:bookmarkStart w:id="87" w:name="_Toc9889634"/>
+      <w:bookmarkStart w:id="85" w:name="_Toc9889634"/>
       <w:r>
         <w:t>Camada de Enlace</w:t>
       </w:r>
-      <w:bookmarkEnd w:id="87"/>
+      <w:bookmarkEnd w:id="85"/>
     </w:p>
     <w:p>
       <w:pPr>
@@ -10070,14 +11030,14 @@
         </w:numPr>
         <w:ind w:left="431" w:hanging="431"/>
       </w:pPr>
-      <w:bookmarkStart w:id="88" w:name="_Toc464742701"/>
-      <w:bookmarkStart w:id="89" w:name="_Toc9889635"/>
+      <w:bookmarkStart w:id="86" w:name="_Toc464742701"/>
+      <w:bookmarkStart w:id="87" w:name="_Toc9889635"/>
       <w:r>
         <w:lastRenderedPageBreak/>
         <w:t>METODOLOGIA</w:t>
       </w:r>
-      <w:bookmarkEnd w:id="88"/>
-      <w:bookmarkEnd w:id="89"/>
+      <w:bookmarkEnd w:id="86"/>
+      <w:bookmarkEnd w:id="87"/>
     </w:p>
     <w:p>
       <w:pPr>
@@ -10134,7 +11094,13 @@
         <w:t xml:space="preserve"> do</w:t>
       </w:r>
       <w:r>
-        <w:t xml:space="preserve"> ambiente em que a mesma foi principiada, será usado tal simulador. Tal simulador foi usufruído também em:</w:t>
+        <w:t xml:space="preserve"> ambiente em que a mesma foi principiada, será usado tal simulador. </w:t>
+      </w:r>
+      <w:r>
+        <w:t>Esse</w:t>
+      </w:r>
+      <w:r>
+        <w:t xml:space="preserve"> simulador foi usufruído também em:</w:t>
       </w:r>
       <w:r>
         <w:t xml:space="preserve"> </w:t>
@@ -10190,48 +11156,14 @@
         </w:numPr>
         <w:ind w:left="431" w:hanging="431"/>
       </w:pPr>
-      <w:bookmarkStart w:id="90" w:name="_Toc464742703"/>
-      <w:bookmarkStart w:id="91" w:name="_Toc9889636"/>
-      <w:r>
-        <w:lastRenderedPageBreak/>
-        <w:t>RECURSOS MATERIAIS</w:t>
-      </w:r>
-      <w:bookmarkEnd w:id="90"/>
-      <w:bookmarkEnd w:id="91"/>
-    </w:p>
-    <w:p>
-      <w:pPr>
-        <w:pStyle w:val="Paragrafo"/>
-      </w:pPr>
-      <w:r>
-        <w:t>(Caso necessário)</w:t>
-      </w:r>
-    </w:p>
-    <w:p>
-      <w:pPr>
-        <w:pStyle w:val="Paragrafo"/>
-      </w:pPr>
-      <w:r>
-        <w:t>No caso de aplicação deste modelo de PP a uma agencia financiadora, neste tópico deve-se descrever os equipamentos, materiais e laboratórios envolvidos na realização da pesquisa, assim como a previsão de custos (orçamentos).</w:t>
-      </w:r>
-    </w:p>
-    <w:p>
-      <w:pPr>
-        <w:pStyle w:val="Ttulo1"/>
-        <w:numPr>
-          <w:ilvl w:val="0"/>
-          <w:numId w:val="3"/>
-        </w:numPr>
-        <w:ind w:left="431" w:hanging="431"/>
-      </w:pPr>
-      <w:bookmarkStart w:id="92" w:name="_Toc464742704"/>
-      <w:bookmarkStart w:id="93" w:name="_Toc9889637"/>
+      <w:bookmarkStart w:id="88" w:name="_Toc464742704"/>
+      <w:bookmarkStart w:id="89" w:name="_Toc9889637"/>
       <w:r>
         <w:lastRenderedPageBreak/>
         <w:t>CRONOGRAMA</w:t>
       </w:r>
-      <w:bookmarkEnd w:id="92"/>
-      <w:bookmarkEnd w:id="93"/>
+      <w:bookmarkEnd w:id="88"/>
+      <w:bookmarkEnd w:id="89"/>
     </w:p>
     <w:p>
       <w:pPr>
@@ -12228,7 +13160,7 @@
         <w:pStyle w:val="Legenda"/>
       </w:pPr>
     </w:p>
-    <w:bookmarkStart w:id="94" w:name="_Toc9889638" w:displacedByCustomXml="next"/>
+    <w:bookmarkStart w:id="90" w:name="_Toc9889638" w:displacedByCustomXml="next"/>
     <w:sdt>
       <w:sdtPr>
         <w:rPr>
@@ -12258,7 +13190,7 @@
           <w:r>
             <w:t>Bibliografia</w:t>
           </w:r>
-          <w:bookmarkEnd w:id="94"/>
+          <w:bookmarkEnd w:id="90"/>
         </w:p>
         <w:sdt>
           <w:sdtPr>
@@ -15580,7 +16512,7 @@
 </file>
 
 <file path=customXml/itemProps1.xml><?xml version="1.0" encoding="utf-8"?>
-<ds:datastoreItem xmlns:ds="http://schemas.openxmlformats.org/officeDocument/2006/customXml" ds:itemID="{49E2C1C2-50B7-4188-8B14-10EBD4AEF24F}">
+<ds:datastoreItem xmlns:ds="http://schemas.openxmlformats.org/officeDocument/2006/customXml" ds:itemID="{DB8AEC6D-1FCD-4332-9981-7FDD5C6C19D8}">
   <ds:schemaRefs>
     <ds:schemaRef ds:uri="http://schemas.openxmlformats.org/officeDocument/2006/bibliography"/>
   </ds:schemaRefs>

</xml_diff>